<commit_message>
Version 1.8[29/05/2023]: updated draft version of contracts.
</commit_message>
<xml_diff>
--- a/Progettazione/Contratti/Contratti.docx
+++ b/Progettazione/Contratti/Contratti.docx
@@ -3,6 +3,14 @@
 <w:document xmlns:wpc="http://schemas.microsoft.com/office/word/2010/wordprocessingCanvas" xmlns:mc="http://schemas.openxmlformats.org/markup-compatibility/2006" xmlns:o="urn:schemas-microsoft-com:office:office" xmlns:r="http://schemas.openxmlformats.org/officeDocument/2006/relationships" xmlns:m="http://schemas.openxmlformats.org/officeDocument/2006/math" xmlns:v="urn:schemas-microsoft-com:vml" xmlns:wp14="http://schemas.microsoft.com/office/word/2010/wordprocessingDrawing" xmlns:wp="http://schemas.openxmlformats.org/drawingml/2006/wordprocessingDrawing" xmlns:w10="urn:schemas-microsoft-com:office:word" xmlns:w="http://schemas.openxmlformats.org/wordprocessingml/2006/main" xmlns:w14="http://schemas.microsoft.com/office/word/2010/wordml" xmlns:w15="http://schemas.microsoft.com/office/word/2012/wordml" xmlns:wpg="http://schemas.microsoft.com/office/word/2010/wordprocessingGroup" xmlns:wpi="http://schemas.microsoft.com/office/word/2010/wordprocessingInk" xmlns:wne="http://schemas.microsoft.com/office/word/2006/wordml" xmlns:wps="http://schemas.microsoft.com/office/word/2010/wordprocessingShape" mc:Ignorable="w14 w15 wp14">
   <w:body>
     <w:p xmlns:wp14="http://schemas.microsoft.com/office/word/2010/wordml" wp14:textId="7F4D929B">
+      <w:pPr>
+        <w:pStyle w:val="ListParagraph"/>
+        <w:numPr>
+          <w:ilvl w:val="0"/>
+          <w:numId w:val="16"/>
+        </w:numPr>
+        <w:rPr/>
+      </w:pPr>
       <w:bookmarkStart w:name="_GoBack" w:id="0"/>
       <w:bookmarkEnd w:id="0"/>
       <w:r>
@@ -91,6 +99,15 @@
       <w:pPr>
         <w:pStyle w:val="Normal"/>
       </w:pPr>
+    </w:p>
+    <w:p>
+      <w:pPr>
+        <w:pStyle w:val="Normal"/>
+      </w:pPr>
+      <w:r>
+        <w:rPr/>
+        <w:t>Passo 1</w:t>
+      </w:r>
     </w:p>
     <w:p>
       <w:pPr>
@@ -1035,284 +1052,59 @@
       <w:pPr>
         <w:pStyle w:val="Normal"/>
         <w:spacing w:after="0" w:afterAutospacing="off" w:line="240" w:lineRule="auto"/>
-        <w:ind w:left="0"/>
-        <w:rPr>
-          <w:color w:val="auto"/>
-        </w:rPr>
-      </w:pPr>
-    </w:p>
-    <w:p>
-      <w:pPr>
-        <w:pStyle w:val="Normal"/>
-        <w:spacing w:after="0" w:afterAutospacing="off" w:line="240" w:lineRule="auto"/>
-        <w:ind w:left="0"/>
-        <w:rPr>
-          <w:color w:val="auto"/>
-        </w:rPr>
-      </w:pPr>
-    </w:p>
-    <w:p>
-      <w:pPr>
-        <w:pStyle w:val="Normal"/>
-        <w:spacing w:after="0" w:afterAutospacing="off" w:line="240" w:lineRule="auto"/>
-        <w:ind w:left="0"/>
-        <w:rPr>
-          <w:color w:val="auto"/>
-        </w:rPr>
-      </w:pPr>
-      <w:r>
-        <w:rPr>
-          <w:rFonts w:ascii="Calibri" w:hAnsi="Calibri" w:eastAsia="Calibri" w:cs="Calibri"/>
-          <w:noProof w:val="0"/>
-          <w:sz w:val="22"/>
-          <w:szCs w:val="22"/>
-          <w:lang w:val="en-US"/>
-        </w:rPr>
-        <w:t>aggiuntaServizio</w:t>
-      </w:r>
-      <w:r>
-        <w:rPr>
-          <w:rFonts w:ascii="Calibri" w:hAnsi="Calibri" w:eastAsia="Calibri" w:cs="Calibri"/>
-          <w:noProof w:val="0"/>
-          <w:sz w:val="22"/>
-          <w:szCs w:val="22"/>
-          <w:lang w:val="en-US"/>
-        </w:rPr>
-        <w:t>(</w:t>
-      </w:r>
-      <w:r>
-        <w:rPr>
-          <w:rFonts w:ascii="Calibri" w:hAnsi="Calibri" w:eastAsia="Calibri" w:cs="Calibri"/>
-          <w:noProof w:val="0"/>
-          <w:sz w:val="22"/>
-          <w:szCs w:val="22"/>
-          <w:lang w:val="en-US"/>
-        </w:rPr>
-        <w:t>tipo</w:t>
-      </w:r>
-      <w:r>
-        <w:rPr>
-          <w:rFonts w:ascii="Calibri" w:hAnsi="Calibri" w:eastAsia="Calibri" w:cs="Calibri"/>
-          <w:noProof w:val="0"/>
-          <w:sz w:val="22"/>
-          <w:szCs w:val="22"/>
-          <w:lang w:val="en-US"/>
-        </w:rPr>
-        <w:t>: Testo, data</w:t>
-      </w:r>
-      <w:r>
-        <w:rPr>
-          <w:rFonts w:ascii="Calibri" w:hAnsi="Calibri" w:eastAsia="Calibri" w:cs="Calibri"/>
-          <w:noProof w:val="0"/>
-          <w:sz w:val="22"/>
-          <w:szCs w:val="22"/>
-          <w:lang w:val="en-US"/>
-        </w:rPr>
-        <w:t>: Testo</w:t>
-      </w:r>
-      <w:r>
-        <w:rPr>
-          <w:rFonts w:ascii="Calibri" w:hAnsi="Calibri" w:eastAsia="Calibri" w:cs="Calibri"/>
-          <w:noProof w:val="0"/>
-          <w:sz w:val="22"/>
-          <w:szCs w:val="22"/>
-          <w:lang w:val="en-US"/>
-        </w:rPr>
-        <w:t xml:space="preserve">, </w:t>
-      </w:r>
-      <w:r>
-        <w:rPr>
-          <w:rFonts w:ascii="Calibri" w:hAnsi="Calibri" w:eastAsia="Calibri" w:cs="Calibri"/>
-          <w:noProof w:val="0"/>
-          <w:sz w:val="22"/>
-          <w:szCs w:val="22"/>
-          <w:lang w:val="en-US"/>
-        </w:rPr>
-        <w:t>luogo</w:t>
-      </w:r>
-      <w:r>
-        <w:rPr>
-          <w:rFonts w:ascii="Calibri" w:hAnsi="Calibri" w:eastAsia="Calibri" w:cs="Calibri"/>
-          <w:noProof w:val="0"/>
-          <w:sz w:val="22"/>
-          <w:szCs w:val="22"/>
-          <w:lang w:val="en-US"/>
-        </w:rPr>
-        <w:t>: Testo</w:t>
-      </w:r>
-      <w:r>
-        <w:rPr>
-          <w:rFonts w:ascii="Calibri" w:hAnsi="Calibri" w:eastAsia="Calibri" w:cs="Calibri"/>
-          <w:noProof w:val="0"/>
-          <w:sz w:val="22"/>
-          <w:szCs w:val="22"/>
-          <w:lang w:val="en-US"/>
-        </w:rPr>
-        <w:t xml:space="preserve">, </w:t>
-      </w:r>
-      <w:r>
-        <w:rPr>
-          <w:rFonts w:ascii="Calibri" w:hAnsi="Calibri" w:eastAsia="Calibri" w:cs="Calibri"/>
-          <w:noProof w:val="0"/>
-          <w:sz w:val="22"/>
-          <w:szCs w:val="22"/>
-          <w:lang w:val="en-US"/>
-        </w:rPr>
-        <w:t>n</w:t>
-      </w:r>
-      <w:r>
-        <w:rPr>
-          <w:rFonts w:ascii="Calibri" w:hAnsi="Calibri" w:eastAsia="Calibri" w:cs="Calibri"/>
-          <w:noProof w:val="0"/>
-          <w:sz w:val="22"/>
-          <w:szCs w:val="22"/>
-          <w:lang w:val="en-US"/>
-        </w:rPr>
-        <w:t>umPersone</w:t>
-      </w:r>
-      <w:r>
-        <w:rPr>
-          <w:rFonts w:ascii="Calibri" w:hAnsi="Calibri" w:eastAsia="Calibri" w:cs="Calibri"/>
-          <w:noProof w:val="0"/>
-          <w:sz w:val="22"/>
-          <w:szCs w:val="22"/>
-          <w:lang w:val="en-US"/>
-        </w:rPr>
-        <w:t>: Testo</w:t>
-      </w:r>
-      <w:r>
-        <w:rPr>
-          <w:rFonts w:ascii="Calibri" w:hAnsi="Calibri" w:eastAsia="Calibri" w:cs="Calibri"/>
-          <w:noProof w:val="0"/>
-          <w:sz w:val="22"/>
-          <w:szCs w:val="22"/>
-          <w:lang w:val="en-US"/>
-        </w:rPr>
-        <w:t xml:space="preserve">, </w:t>
-      </w:r>
-      <w:r>
-        <w:rPr>
-          <w:rFonts w:ascii="Calibri" w:hAnsi="Calibri" w:eastAsia="Calibri" w:cs="Calibri"/>
-          <w:noProof w:val="0"/>
-          <w:sz w:val="22"/>
-          <w:szCs w:val="22"/>
-          <w:lang w:val="en-US"/>
-        </w:rPr>
-        <w:t>m</w:t>
-      </w:r>
-      <w:r>
-        <w:rPr>
-          <w:rFonts w:ascii="Calibri" w:hAnsi="Calibri" w:eastAsia="Calibri" w:cs="Calibri"/>
-          <w:noProof w:val="0"/>
-          <w:sz w:val="22"/>
-          <w:szCs w:val="22"/>
-          <w:lang w:val="en-US"/>
-        </w:rPr>
-        <w:t>en</w:t>
-      </w:r>
-      <w:r>
-        <w:rPr>
-          <w:rFonts w:ascii="Calibri" w:hAnsi="Calibri" w:eastAsia="Calibri" w:cs="Calibri"/>
-          <w:noProof w:val="0"/>
-          <w:sz w:val="22"/>
-          <w:szCs w:val="22"/>
-          <w:lang w:val="en-US"/>
-        </w:rPr>
-        <w:t>u</w:t>
-      </w:r>
-      <w:r>
-        <w:rPr>
-          <w:rFonts w:ascii="Calibri" w:hAnsi="Calibri" w:eastAsia="Calibri" w:cs="Calibri"/>
-          <w:noProof w:val="0"/>
-          <w:sz w:val="22"/>
-          <w:szCs w:val="22"/>
-          <w:lang w:val="en-US"/>
-        </w:rPr>
-        <w:t xml:space="preserve">: </w:t>
-      </w:r>
-      <w:r>
-        <w:rPr>
-          <w:rFonts w:ascii="Calibri" w:hAnsi="Calibri" w:eastAsia="Calibri" w:cs="Calibri"/>
-          <w:noProof w:val="0"/>
-          <w:sz w:val="22"/>
-          <w:szCs w:val="22"/>
-          <w:lang w:val="en-US"/>
-        </w:rPr>
-        <w:t>Menù</w:t>
-      </w:r>
-      <w:r>
-        <w:rPr>
-          <w:rFonts w:ascii="Calibri" w:hAnsi="Calibri" w:eastAsia="Calibri" w:cs="Calibri"/>
-          <w:noProof w:val="0"/>
-          <w:sz w:val="22"/>
-          <w:szCs w:val="22"/>
-          <w:lang w:val="en-US"/>
-        </w:rPr>
-        <w:t xml:space="preserve">, </w:t>
-      </w:r>
-      <w:r>
-        <w:rPr>
-          <w:rFonts w:ascii="Calibri" w:hAnsi="Calibri" w:eastAsia="Calibri" w:cs="Calibri"/>
-          <w:noProof w:val="0"/>
-          <w:sz w:val="22"/>
-          <w:szCs w:val="22"/>
-          <w:lang w:val="en-US"/>
-        </w:rPr>
-        <w:t>evento</w:t>
-      </w:r>
-      <w:r>
-        <w:rPr>
-          <w:rFonts w:ascii="Calibri" w:hAnsi="Calibri" w:eastAsia="Calibri" w:cs="Calibri"/>
-          <w:noProof w:val="0"/>
-          <w:sz w:val="22"/>
-          <w:szCs w:val="22"/>
-          <w:lang w:val="en-US"/>
-        </w:rPr>
-        <w:t xml:space="preserve">: </w:t>
-      </w:r>
-      <w:r>
-        <w:rPr>
-          <w:rFonts w:ascii="Calibri" w:hAnsi="Calibri" w:eastAsia="Calibri" w:cs="Calibri"/>
-          <w:noProof w:val="0"/>
-          <w:sz w:val="22"/>
-          <w:szCs w:val="22"/>
-          <w:lang w:val="en-US"/>
-        </w:rPr>
-        <w:t>Evento</w:t>
-      </w:r>
-      <w:r>
-        <w:rPr>
-          <w:rFonts w:ascii="Calibri" w:hAnsi="Calibri" w:eastAsia="Calibri" w:cs="Calibri"/>
-          <w:noProof w:val="0"/>
-          <w:sz w:val="22"/>
-          <w:szCs w:val="22"/>
-          <w:lang w:val="en-US"/>
-        </w:rPr>
-        <w:t>)</w:t>
-      </w:r>
-    </w:p>
-    <w:p>
-      <w:pPr>
-        <w:pStyle w:val="Normal"/>
-        <w:spacing w:after="0" w:afterAutospacing="off" w:line="240" w:lineRule="auto"/>
-        <w:ind w:left="0"/>
-        <w:rPr>
-          <w:color w:val="auto"/>
-        </w:rPr>
-      </w:pPr>
-    </w:p>
-    <w:p>
-      <w:pPr>
-        <w:pStyle w:val="Normal"/>
-        <w:spacing w:after="0" w:afterAutospacing="off" w:line="240" w:lineRule="auto"/>
-        <w:ind w:left="0"/>
-        <w:rPr>
-          <w:color w:val="auto"/>
-        </w:rPr>
-      </w:pPr>
-      <w:r>
-        <w:rPr>
-          <w:color w:val="auto"/>
+        <w:rPr>
+          <w:color w:val="auto"/>
+        </w:rPr>
+      </w:pPr>
+    </w:p>
+    <w:p>
+      <w:pPr>
+        <w:pStyle w:val="Normal"/>
+        <w:spacing w:after="0" w:afterAutospacing="off" w:line="240" w:lineRule="auto"/>
+      </w:pPr>
+      <w:r>
+        <w:rPr>
+          <w:rFonts w:ascii="Calibri" w:hAnsi="Calibri" w:eastAsia="Calibri" w:cs="Calibri"/>
+          <w:noProof w:val="0"/>
+          <w:sz w:val="22"/>
+          <w:szCs w:val="22"/>
+          <w:lang w:val="en-US"/>
+        </w:rPr>
+        <w:t>chiusuraEvento(ev: Evento, noteFin?: Testo, propMod?: Sì/No)</w:t>
+      </w:r>
+    </w:p>
+    <w:p>
+      <w:pPr>
+        <w:pStyle w:val="Normal"/>
+        <w:spacing w:after="0" w:afterAutospacing="off" w:line="240" w:lineRule="auto"/>
+        <w:rPr>
+          <w:rFonts w:ascii="Calibri" w:hAnsi="Calibri" w:eastAsia="Calibri" w:cs="Calibri"/>
+          <w:noProof w:val="0"/>
+          <w:sz w:val="22"/>
+          <w:szCs w:val="22"/>
+          <w:lang w:val="en-US"/>
+        </w:rPr>
+      </w:pPr>
+    </w:p>
+    <w:p>
+      <w:pPr>
+        <w:pStyle w:val="Normal"/>
+        <w:spacing w:after="0" w:afterAutospacing="off" w:line="240" w:lineRule="auto"/>
+        <w:rPr>
+          <w:rFonts w:ascii="Calibri" w:hAnsi="Calibri" w:eastAsia="Calibri" w:cs="Calibri"/>
+          <w:noProof w:val="0"/>
+          <w:sz w:val="22"/>
+          <w:szCs w:val="22"/>
+          <w:lang w:val="en-US"/>
+        </w:rPr>
+      </w:pPr>
+      <w:r>
+        <w:rPr>
+          <w:rFonts w:ascii="Calibri" w:hAnsi="Calibri" w:eastAsia="Calibri" w:cs="Calibri"/>
+          <w:noProof w:val="0"/>
+          <w:sz w:val="22"/>
+          <w:szCs w:val="22"/>
+          <w:lang w:val="en-US"/>
         </w:rPr>
         <w:t>Pre-condizioni:</w:t>
       </w:r>
@@ -1326,37 +1118,22 @@
         </w:numPr>
         <w:spacing w:after="0" w:afterAutospacing="off" w:line="240" w:lineRule="auto"/>
         <w:rPr>
-          <w:color w:val="auto"/>
-          <w:highlight w:val="yellow"/>
-        </w:rPr>
-      </w:pPr>
-      <w:r>
-        <w:rPr>
-          <w:color w:val="auto"/>
-          <w:highlight w:val="yellow"/>
-        </w:rPr>
-        <w:t xml:space="preserve">Or </w:t>
-      </w:r>
-      <w:r>
-        <w:rPr>
-          <w:color w:val="auto"/>
-          <w:highlight w:val="yellow"/>
-        </w:rPr>
-        <w:t>O</w:t>
-      </w:r>
-      <w:r>
-        <w:rPr>
-          <w:color w:val="auto"/>
-          <w:highlight w:val="yellow"/>
-        </w:rPr>
-        <w:t>rganizza</w:t>
-      </w:r>
-      <w:r>
-        <w:rPr>
-          <w:color w:val="auto"/>
-          <w:highlight w:val="yellow"/>
-        </w:rPr>
-        <w:t xml:space="preserve"> evento</w:t>
+          <w:rFonts w:ascii="Calibri" w:hAnsi="Calibri" w:eastAsia="Calibri" w:cs="Calibri"/>
+          <w:noProof w:val="0"/>
+          <w:sz w:val="22"/>
+          <w:szCs w:val="22"/>
+          <w:lang w:val="en-US"/>
+        </w:rPr>
+      </w:pPr>
+      <w:r>
+        <w:rPr>
+          <w:rFonts w:ascii="Calibri" w:hAnsi="Calibri" w:eastAsia="Calibri" w:cs="Calibri"/>
+          <w:noProof w:val="0"/>
+          <w:sz w:val="22"/>
+          <w:szCs w:val="22"/>
+          <w:lang w:val="en-US"/>
+        </w:rPr>
+        <w:t>Ev prevede srv</w:t>
       </w:r>
       <w:r>
         <w:tab/>
@@ -1372,6 +1149,612 @@
         <w:spacing w:after="0" w:afterAutospacing="off" w:line="240" w:lineRule="auto"/>
         <w:rPr>
           <w:color w:val="auto"/>
+          <w:highlight w:val="yellow"/>
+        </w:rPr>
+      </w:pPr>
+      <w:r>
+        <w:rPr>
+          <w:color w:val="auto"/>
+          <w:highlight w:val="yellow"/>
+        </w:rPr>
+        <w:t>Or Organizza ev</w:t>
+      </w:r>
+      <w:r>
+        <w:tab/>
+      </w:r>
+    </w:p>
+    <w:p>
+      <w:pPr>
+        <w:pStyle w:val="Normal"/>
+        <w:spacing w:after="0" w:afterAutospacing="off" w:line="240" w:lineRule="auto"/>
+        <w:rPr>
+          <w:rFonts w:ascii="Calibri" w:hAnsi="Calibri" w:eastAsia="Calibri" w:cs="Calibri"/>
+          <w:noProof w:val="0"/>
+          <w:sz w:val="22"/>
+          <w:szCs w:val="22"/>
+          <w:lang w:val="en-US"/>
+        </w:rPr>
+      </w:pPr>
+    </w:p>
+    <w:p>
+      <w:pPr>
+        <w:pStyle w:val="Normal"/>
+        <w:spacing w:after="0" w:afterAutospacing="off" w:line="240" w:lineRule="auto"/>
+        <w:rPr>
+          <w:rFonts w:ascii="Calibri" w:hAnsi="Calibri" w:eastAsia="Calibri" w:cs="Calibri"/>
+          <w:noProof w:val="0"/>
+          <w:sz w:val="22"/>
+          <w:szCs w:val="22"/>
+          <w:lang w:val="en-US"/>
+        </w:rPr>
+      </w:pPr>
+      <w:r>
+        <w:rPr>
+          <w:rFonts w:ascii="Calibri" w:hAnsi="Calibri" w:eastAsia="Calibri" w:cs="Calibri"/>
+          <w:noProof w:val="0"/>
+          <w:sz w:val="22"/>
+          <w:szCs w:val="22"/>
+          <w:lang w:val="en-US"/>
+        </w:rPr>
+        <w:t>Post-condizioni:</w:t>
+      </w:r>
+    </w:p>
+    <w:p>
+      <w:pPr>
+        <w:pStyle w:val="ListParagraph"/>
+        <w:numPr>
+          <w:ilvl w:val="0"/>
+          <w:numId w:val="26"/>
+        </w:numPr>
+        <w:spacing w:after="0" w:afterAutospacing="off" w:line="240" w:lineRule="auto"/>
+        <w:rPr>
+          <w:rFonts w:ascii="Calibri" w:hAnsi="Calibri" w:eastAsia="Calibri" w:cs="Calibri"/>
+          <w:noProof w:val="0"/>
+          <w:sz w:val="22"/>
+          <w:szCs w:val="22"/>
+          <w:lang w:val="en-US"/>
+        </w:rPr>
+      </w:pPr>
+      <w:r>
+        <w:rPr>
+          <w:rFonts w:ascii="Calibri" w:hAnsi="Calibri" w:eastAsia="Calibri" w:cs="Calibri"/>
+          <w:noProof w:val="0"/>
+          <w:sz w:val="22"/>
+          <w:szCs w:val="22"/>
+          <w:lang w:val="en-US"/>
+        </w:rPr>
+        <w:t>Ev.stato = “Terminato”</w:t>
+      </w:r>
+    </w:p>
+    <w:p>
+      <w:pPr>
+        <w:pStyle w:val="ListParagraph"/>
+        <w:numPr>
+          <w:ilvl w:val="0"/>
+          <w:numId w:val="26"/>
+        </w:numPr>
+        <w:spacing w:after="0" w:afterAutospacing="off" w:line="240" w:lineRule="auto"/>
+        <w:rPr>
+          <w:rFonts w:ascii="Calibri" w:hAnsi="Calibri" w:eastAsia="Calibri" w:cs="Calibri"/>
+          <w:noProof w:val="0"/>
+          <w:sz w:val="22"/>
+          <w:szCs w:val="22"/>
+          <w:lang w:val="en-US"/>
+        </w:rPr>
+      </w:pPr>
+      <w:r>
+        <w:rPr>
+          <w:rFonts w:ascii="Calibri" w:hAnsi="Calibri" w:eastAsia="Calibri" w:cs="Calibri"/>
+          <w:noProof w:val="0"/>
+          <w:sz w:val="22"/>
+          <w:szCs w:val="22"/>
+          <w:lang w:val="en-US"/>
+        </w:rPr>
+        <w:t>[Se è specificato noteFin] ev.note finali = noteFin</w:t>
+      </w:r>
+    </w:p>
+    <w:p>
+      <w:pPr>
+        <w:pStyle w:val="ListParagraph"/>
+        <w:numPr>
+          <w:ilvl w:val="0"/>
+          <w:numId w:val="26"/>
+        </w:numPr>
+        <w:spacing w:after="0" w:afterAutospacing="off" w:line="240" w:lineRule="auto"/>
+        <w:rPr>
+          <w:rFonts w:ascii="Calibri" w:hAnsi="Calibri" w:eastAsia="Calibri" w:cs="Calibri"/>
+          <w:noProof w:val="0"/>
+          <w:sz w:val="22"/>
+          <w:szCs w:val="22"/>
+          <w:lang w:val="en-US"/>
+        </w:rPr>
+      </w:pPr>
+      <w:r>
+        <w:rPr>
+          <w:rFonts w:ascii="Calibri" w:hAnsi="Calibri" w:eastAsia="Calibri" w:cs="Calibri"/>
+          <w:noProof w:val="0"/>
+          <w:sz w:val="22"/>
+          <w:szCs w:val="22"/>
+          <w:lang w:val="en-US"/>
+        </w:rPr>
+        <w:t xml:space="preserve">[Se propMod è specificato e vale Sì] </w:t>
+      </w:r>
+    </w:p>
+    <w:p>
+      <w:pPr>
+        <w:pStyle w:val="ListParagraph"/>
+        <w:numPr>
+          <w:ilvl w:val="1"/>
+          <w:numId w:val="26"/>
+        </w:numPr>
+        <w:spacing w:after="0" w:afterAutospacing="off" w:line="240" w:lineRule="auto"/>
+        <w:rPr>
+          <w:rFonts w:ascii="Calibri" w:hAnsi="Calibri" w:eastAsia="Calibri" w:cs="Calibri"/>
+          <w:noProof w:val="0"/>
+          <w:sz w:val="22"/>
+          <w:szCs w:val="22"/>
+          <w:highlight w:val="yellow"/>
+          <w:lang w:val="en-US"/>
+        </w:rPr>
+      </w:pPr>
+      <w:r>
+        <w:rPr>
+          <w:rFonts w:ascii="Calibri" w:hAnsi="Calibri" w:eastAsia="Calibri" w:cs="Calibri"/>
+          <w:noProof w:val="0"/>
+          <w:sz w:val="22"/>
+          <w:szCs w:val="22"/>
+          <w:highlight w:val="yellow"/>
+          <w:lang w:val="en-US"/>
+        </w:rPr>
+        <w:t>[Se ev è un Evento Capofila] (così se non è ricorrente non si fa nulla, è accettabile??)</w:t>
+      </w:r>
+    </w:p>
+    <w:p>
+      <w:pPr>
+        <w:pStyle w:val="ListParagraph"/>
+        <w:numPr>
+          <w:ilvl w:val="2"/>
+          <w:numId w:val="26"/>
+        </w:numPr>
+        <w:spacing w:after="0" w:afterAutospacing="off" w:line="240" w:lineRule="auto"/>
+        <w:rPr>
+          <w:rFonts w:ascii="Calibri" w:hAnsi="Calibri" w:eastAsia="Calibri" w:cs="Calibri"/>
+          <w:noProof w:val="0"/>
+          <w:sz w:val="22"/>
+          <w:szCs w:val="22"/>
+          <w:lang w:val="en-US"/>
+        </w:rPr>
+      </w:pPr>
+      <w:r>
+        <w:rPr>
+          <w:rFonts w:ascii="Calibri" w:hAnsi="Calibri" w:eastAsia="Calibri" w:cs="Calibri"/>
+          <w:noProof w:val="0"/>
+          <w:sz w:val="22"/>
+          <w:szCs w:val="22"/>
+          <w:lang w:val="en-US"/>
+        </w:rPr>
+        <w:t>Per ogni Occorrenza oc da cui è composto ev</w:t>
+      </w:r>
+    </w:p>
+    <w:p>
+      <w:pPr>
+        <w:pStyle w:val="ListParagraph"/>
+        <w:numPr>
+          <w:ilvl w:val="3"/>
+          <w:numId w:val="26"/>
+        </w:numPr>
+        <w:spacing w:after="0" w:afterAutospacing="off" w:line="240" w:lineRule="auto"/>
+        <w:rPr>
+          <w:rFonts w:ascii="Calibri" w:hAnsi="Calibri" w:eastAsia="Calibri" w:cs="Calibri"/>
+          <w:noProof w:val="0"/>
+          <w:sz w:val="22"/>
+          <w:szCs w:val="22"/>
+          <w:lang w:val="en-US"/>
+        </w:rPr>
+      </w:pPr>
+      <w:r>
+        <w:rPr>
+          <w:rFonts w:ascii="Calibri" w:hAnsi="Calibri" w:eastAsia="Calibri" w:cs="Calibri"/>
+          <w:noProof w:val="0"/>
+          <w:sz w:val="22"/>
+          <w:szCs w:val="22"/>
+          <w:lang w:val="en-US"/>
+        </w:rPr>
+        <w:t>Oc.stato = “Terminato”</w:t>
+      </w:r>
+    </w:p>
+    <w:p>
+      <w:pPr>
+        <w:pStyle w:val="ListParagraph"/>
+        <w:numPr>
+          <w:ilvl w:val="3"/>
+          <w:numId w:val="26"/>
+        </w:numPr>
+        <w:spacing w:after="0" w:afterAutospacing="off" w:line="240" w:lineRule="auto"/>
+        <w:rPr>
+          <w:rFonts w:ascii="Calibri" w:hAnsi="Calibri" w:eastAsia="Calibri" w:cs="Calibri"/>
+          <w:noProof w:val="0"/>
+          <w:sz w:val="22"/>
+          <w:szCs w:val="22"/>
+          <w:lang w:val="en-US"/>
+        </w:rPr>
+      </w:pPr>
+      <w:r>
+        <w:rPr>
+          <w:rFonts w:ascii="Calibri" w:hAnsi="Calibri" w:eastAsia="Calibri" w:cs="Calibri"/>
+          <w:noProof w:val="0"/>
+          <w:sz w:val="22"/>
+          <w:szCs w:val="22"/>
+          <w:lang w:val="en-US"/>
+        </w:rPr>
+        <w:t>Oc.note finali = noteFine</w:t>
+      </w:r>
+    </w:p>
+    <w:p>
+      <w:pPr>
+        <w:pStyle w:val="Normal"/>
+        <w:spacing w:after="0" w:afterAutospacing="off" w:line="240" w:lineRule="auto"/>
+        <w:rPr>
+          <w:color w:val="auto"/>
+        </w:rPr>
+      </w:pPr>
+    </w:p>
+    <w:p>
+      <w:pPr>
+        <w:pStyle w:val="Normal"/>
+        <w:spacing w:after="0" w:afterAutospacing="off" w:line="240" w:lineRule="auto"/>
+        <w:rPr>
+          <w:color w:val="auto"/>
+        </w:rPr>
+      </w:pPr>
+      <w:r>
+        <w:rPr>
+          <w:color w:val="auto"/>
+        </w:rPr>
+        <w:t>Passo 2</w:t>
+      </w:r>
+    </w:p>
+    <w:p>
+      <w:pPr>
+        <w:pStyle w:val="Normal"/>
+        <w:spacing w:after="0" w:afterAutospacing="off" w:line="240" w:lineRule="auto"/>
+        <w:ind w:left="0"/>
+        <w:rPr>
+          <w:color w:val="auto"/>
+        </w:rPr>
+      </w:pPr>
+    </w:p>
+    <w:p>
+      <w:pPr>
+        <w:pStyle w:val="Normal"/>
+        <w:spacing w:after="0" w:afterAutospacing="off" w:line="240" w:lineRule="auto"/>
+        <w:ind w:left="0"/>
+        <w:rPr>
+          <w:color w:val="auto"/>
+        </w:rPr>
+      </w:pPr>
+    </w:p>
+    <w:p>
+      <w:pPr>
+        <w:pStyle w:val="Normal"/>
+        <w:spacing w:after="0" w:afterAutospacing="off" w:line="240" w:lineRule="auto"/>
+        <w:ind w:left="0"/>
+        <w:rPr>
+          <w:color w:val="auto"/>
+        </w:rPr>
+      </w:pPr>
+      <w:r>
+        <w:rPr>
+          <w:rFonts w:ascii="Calibri" w:hAnsi="Calibri" w:eastAsia="Calibri" w:cs="Calibri"/>
+          <w:noProof w:val="0"/>
+          <w:sz w:val="22"/>
+          <w:szCs w:val="22"/>
+          <w:lang w:val="en-US"/>
+        </w:rPr>
+        <w:t>aggiuntaServizio</w:t>
+      </w:r>
+      <w:r>
+        <w:rPr>
+          <w:rFonts w:ascii="Calibri" w:hAnsi="Calibri" w:eastAsia="Calibri" w:cs="Calibri"/>
+          <w:noProof w:val="0"/>
+          <w:sz w:val="22"/>
+          <w:szCs w:val="22"/>
+          <w:lang w:val="en-US"/>
+        </w:rPr>
+        <w:t>(</w:t>
+      </w:r>
+      <w:r>
+        <w:rPr>
+          <w:rFonts w:ascii="Calibri" w:hAnsi="Calibri" w:eastAsia="Calibri" w:cs="Calibri"/>
+          <w:noProof w:val="0"/>
+          <w:sz w:val="22"/>
+          <w:szCs w:val="22"/>
+          <w:lang w:val="en-US"/>
+        </w:rPr>
+        <w:t>tipo</w:t>
+      </w:r>
+      <w:r>
+        <w:rPr>
+          <w:rFonts w:ascii="Calibri" w:hAnsi="Calibri" w:eastAsia="Calibri" w:cs="Calibri"/>
+          <w:noProof w:val="0"/>
+          <w:sz w:val="22"/>
+          <w:szCs w:val="22"/>
+          <w:lang w:val="en-US"/>
+        </w:rPr>
+        <w:t>: Testo, data</w:t>
+      </w:r>
+      <w:r>
+        <w:rPr>
+          <w:rFonts w:ascii="Calibri" w:hAnsi="Calibri" w:eastAsia="Calibri" w:cs="Calibri"/>
+          <w:noProof w:val="0"/>
+          <w:sz w:val="22"/>
+          <w:szCs w:val="22"/>
+          <w:lang w:val="en-US"/>
+        </w:rPr>
+        <w:t>: Testo</w:t>
+      </w:r>
+      <w:r>
+        <w:rPr>
+          <w:rFonts w:ascii="Calibri" w:hAnsi="Calibri" w:eastAsia="Calibri" w:cs="Calibri"/>
+          <w:noProof w:val="0"/>
+          <w:sz w:val="22"/>
+          <w:szCs w:val="22"/>
+          <w:lang w:val="en-US"/>
+        </w:rPr>
+        <w:t xml:space="preserve">, </w:t>
+      </w:r>
+      <w:r>
+        <w:rPr>
+          <w:rFonts w:ascii="Calibri" w:hAnsi="Calibri" w:eastAsia="Calibri" w:cs="Calibri"/>
+          <w:noProof w:val="0"/>
+          <w:sz w:val="22"/>
+          <w:szCs w:val="22"/>
+          <w:lang w:val="en-US"/>
+        </w:rPr>
+        <w:t>luogo</w:t>
+      </w:r>
+      <w:r>
+        <w:rPr>
+          <w:rFonts w:ascii="Calibri" w:hAnsi="Calibri" w:eastAsia="Calibri" w:cs="Calibri"/>
+          <w:noProof w:val="0"/>
+          <w:sz w:val="22"/>
+          <w:szCs w:val="22"/>
+          <w:lang w:val="en-US"/>
+        </w:rPr>
+        <w:t>: Testo</w:t>
+      </w:r>
+      <w:r>
+        <w:rPr>
+          <w:rFonts w:ascii="Calibri" w:hAnsi="Calibri" w:eastAsia="Calibri" w:cs="Calibri"/>
+          <w:noProof w:val="0"/>
+          <w:sz w:val="22"/>
+          <w:szCs w:val="22"/>
+          <w:lang w:val="en-US"/>
+        </w:rPr>
+        <w:t xml:space="preserve">, </w:t>
+      </w:r>
+      <w:r>
+        <w:rPr>
+          <w:rFonts w:ascii="Calibri" w:hAnsi="Calibri" w:eastAsia="Calibri" w:cs="Calibri"/>
+          <w:noProof w:val="0"/>
+          <w:sz w:val="22"/>
+          <w:szCs w:val="22"/>
+          <w:lang w:val="en-US"/>
+        </w:rPr>
+        <w:t>n</w:t>
+      </w:r>
+      <w:r>
+        <w:rPr>
+          <w:rFonts w:ascii="Calibri" w:hAnsi="Calibri" w:eastAsia="Calibri" w:cs="Calibri"/>
+          <w:noProof w:val="0"/>
+          <w:sz w:val="22"/>
+          <w:szCs w:val="22"/>
+          <w:lang w:val="en-US"/>
+        </w:rPr>
+        <w:t>umPersone</w:t>
+      </w:r>
+      <w:r>
+        <w:rPr>
+          <w:rFonts w:ascii="Calibri" w:hAnsi="Calibri" w:eastAsia="Calibri" w:cs="Calibri"/>
+          <w:noProof w:val="0"/>
+          <w:sz w:val="22"/>
+          <w:szCs w:val="22"/>
+          <w:lang w:val="en-US"/>
+        </w:rPr>
+        <w:t>: Testo</w:t>
+      </w:r>
+      <w:r>
+        <w:rPr>
+          <w:rFonts w:ascii="Calibri" w:hAnsi="Calibri" w:eastAsia="Calibri" w:cs="Calibri"/>
+          <w:noProof w:val="0"/>
+          <w:sz w:val="22"/>
+          <w:szCs w:val="22"/>
+          <w:lang w:val="en-US"/>
+        </w:rPr>
+        <w:t xml:space="preserve">, </w:t>
+      </w:r>
+      <w:r>
+        <w:rPr>
+          <w:rFonts w:ascii="Calibri" w:hAnsi="Calibri" w:eastAsia="Calibri" w:cs="Calibri"/>
+          <w:noProof w:val="0"/>
+          <w:sz w:val="22"/>
+          <w:szCs w:val="22"/>
+          <w:lang w:val="en-US"/>
+        </w:rPr>
+        <w:t>m</w:t>
+      </w:r>
+      <w:r>
+        <w:rPr>
+          <w:rFonts w:ascii="Calibri" w:hAnsi="Calibri" w:eastAsia="Calibri" w:cs="Calibri"/>
+          <w:noProof w:val="0"/>
+          <w:sz w:val="22"/>
+          <w:szCs w:val="22"/>
+          <w:lang w:val="en-US"/>
+        </w:rPr>
+        <w:t>en</w:t>
+      </w:r>
+      <w:r>
+        <w:rPr>
+          <w:rFonts w:ascii="Calibri" w:hAnsi="Calibri" w:eastAsia="Calibri" w:cs="Calibri"/>
+          <w:noProof w:val="0"/>
+          <w:sz w:val="22"/>
+          <w:szCs w:val="22"/>
+          <w:lang w:val="en-US"/>
+        </w:rPr>
+        <w:t>u</w:t>
+      </w:r>
+      <w:r>
+        <w:rPr>
+          <w:rFonts w:ascii="Calibri" w:hAnsi="Calibri" w:eastAsia="Calibri" w:cs="Calibri"/>
+          <w:noProof w:val="0"/>
+          <w:sz w:val="22"/>
+          <w:szCs w:val="22"/>
+          <w:lang w:val="en-US"/>
+        </w:rPr>
+        <w:t xml:space="preserve">: </w:t>
+      </w:r>
+      <w:r>
+        <w:rPr>
+          <w:rFonts w:ascii="Calibri" w:hAnsi="Calibri" w:eastAsia="Calibri" w:cs="Calibri"/>
+          <w:noProof w:val="0"/>
+          <w:sz w:val="22"/>
+          <w:szCs w:val="22"/>
+          <w:lang w:val="en-US"/>
+        </w:rPr>
+        <w:t>Menù</w:t>
+      </w:r>
+      <w:r>
+        <w:rPr>
+          <w:rFonts w:ascii="Calibri" w:hAnsi="Calibri" w:eastAsia="Calibri" w:cs="Calibri"/>
+          <w:noProof w:val="0"/>
+          <w:sz w:val="22"/>
+          <w:szCs w:val="22"/>
+          <w:lang w:val="en-US"/>
+        </w:rPr>
+        <w:t xml:space="preserve">, </w:t>
+      </w:r>
+      <w:r>
+        <w:rPr>
+          <w:rFonts w:ascii="Calibri" w:hAnsi="Calibri" w:eastAsia="Calibri" w:cs="Calibri"/>
+          <w:noProof w:val="0"/>
+          <w:sz w:val="22"/>
+          <w:szCs w:val="22"/>
+          <w:lang w:val="en-US"/>
+        </w:rPr>
+        <w:t>evento</w:t>
+      </w:r>
+      <w:r>
+        <w:rPr>
+          <w:rFonts w:ascii="Calibri" w:hAnsi="Calibri" w:eastAsia="Calibri" w:cs="Calibri"/>
+          <w:noProof w:val="0"/>
+          <w:sz w:val="22"/>
+          <w:szCs w:val="22"/>
+          <w:lang w:val="en-US"/>
+        </w:rPr>
+        <w:t xml:space="preserve">: </w:t>
+      </w:r>
+      <w:r>
+        <w:rPr>
+          <w:rFonts w:ascii="Calibri" w:hAnsi="Calibri" w:eastAsia="Calibri" w:cs="Calibri"/>
+          <w:noProof w:val="0"/>
+          <w:sz w:val="22"/>
+          <w:szCs w:val="22"/>
+          <w:lang w:val="en-US"/>
+        </w:rPr>
+        <w:t>Evento</w:t>
+      </w:r>
+      <w:r>
+        <w:rPr>
+          <w:rFonts w:ascii="Calibri" w:hAnsi="Calibri" w:eastAsia="Calibri" w:cs="Calibri"/>
+          <w:noProof w:val="0"/>
+          <w:sz w:val="22"/>
+          <w:szCs w:val="22"/>
+          <w:lang w:val="en-US"/>
+        </w:rPr>
+        <w:t>)</w:t>
+      </w:r>
+    </w:p>
+    <w:p>
+      <w:pPr>
+        <w:pStyle w:val="Normal"/>
+        <w:spacing w:after="0" w:afterAutospacing="off" w:line="240" w:lineRule="auto"/>
+        <w:ind w:left="0"/>
+        <w:rPr>
+          <w:color w:val="auto"/>
+        </w:rPr>
+      </w:pPr>
+    </w:p>
+    <w:p>
+      <w:pPr>
+        <w:pStyle w:val="Normal"/>
+        <w:spacing w:after="0" w:afterAutospacing="off" w:line="240" w:lineRule="auto"/>
+        <w:ind w:left="0"/>
+        <w:rPr>
+          <w:color w:val="auto"/>
+        </w:rPr>
+      </w:pPr>
+      <w:r>
+        <w:rPr>
+          <w:color w:val="auto"/>
+        </w:rPr>
+        <w:t>Pre-condizioni:</w:t>
+      </w:r>
+    </w:p>
+    <w:p>
+      <w:pPr>
+        <w:pStyle w:val="ListParagraph"/>
+        <w:numPr>
+          <w:ilvl w:val="0"/>
+          <w:numId w:val="7"/>
+        </w:numPr>
+        <w:spacing w:after="0" w:afterAutospacing="off" w:line="240" w:lineRule="auto"/>
+        <w:rPr>
+          <w:color w:val="auto"/>
+          <w:highlight w:val="yellow"/>
+        </w:rPr>
+      </w:pPr>
+      <w:r>
+        <w:rPr>
+          <w:color w:val="auto"/>
+          <w:highlight w:val="yellow"/>
+        </w:rPr>
+        <w:t xml:space="preserve">Or </w:t>
+      </w:r>
+      <w:r>
+        <w:rPr>
+          <w:color w:val="auto"/>
+          <w:highlight w:val="yellow"/>
+        </w:rPr>
+        <w:t>O</w:t>
+      </w:r>
+      <w:r>
+        <w:rPr>
+          <w:color w:val="auto"/>
+          <w:highlight w:val="yellow"/>
+        </w:rPr>
+        <w:t>rganizza</w:t>
+      </w:r>
+      <w:r>
+        <w:rPr>
+          <w:color w:val="auto"/>
+          <w:highlight w:val="yellow"/>
+        </w:rPr>
+        <w:t xml:space="preserve"> evento</w:t>
+      </w:r>
+      <w:r>
+        <w:tab/>
+      </w:r>
+    </w:p>
+    <w:p>
+      <w:pPr>
+        <w:pStyle w:val="ListParagraph"/>
+        <w:numPr>
+          <w:ilvl w:val="0"/>
+          <w:numId w:val="7"/>
+        </w:numPr>
+        <w:spacing w:after="0" w:afterAutospacing="off" w:line="240" w:lineRule="auto"/>
+        <w:rPr>
+          <w:color w:val="auto"/>
         </w:rPr>
       </w:pPr>
       <w:r>
@@ -1838,6 +2221,31 @@
           <w:color w:val="auto"/>
         </w:rPr>
         <w:t>srv</w:t>
+      </w:r>
+    </w:p>
+    <w:p>
+      <w:pPr>
+        <w:pStyle w:val="ListParagraph"/>
+        <w:numPr>
+          <w:ilvl w:val="0"/>
+          <w:numId w:val="8"/>
+        </w:numPr>
+        <w:spacing w:after="0" w:afterAutospacing="off" w:line="240" w:lineRule="auto"/>
+        <w:rPr>
+          <w:color w:val="auto"/>
+        </w:rPr>
+      </w:pPr>
+      <w:r>
+        <w:rPr>
+          <w:color w:val="auto"/>
+        </w:rPr>
+        <w:t>Srv.approvato</w:t>
+      </w:r>
+      <w:r>
+        <w:rPr>
+          <w:color w:val="auto"/>
+        </w:rPr>
+        <w:t xml:space="preserve"> = No</w:t>
       </w:r>
     </w:p>
     <w:p>
@@ -2792,17 +3200,590 @@
         <w:rPr>
           <w:color w:val="auto"/>
         </w:rPr>
-        <w:t xml:space="preserve"> da oc</w:t>
-      </w:r>
-    </w:p>
-    <w:p>
-      <w:pPr>
-        <w:pStyle w:val="Normal"/>
-        <w:spacing w:after="0" w:afterAutospacing="off" w:line="240" w:lineRule="auto"/>
-        <w:rPr>
-          <w:color w:val="auto"/>
-        </w:rPr>
-      </w:pPr>
+        <w:t xml:space="preserve"> da </w:t>
+      </w:r>
+      <w:r>
+        <w:rPr>
+          <w:color w:val="auto"/>
+        </w:rPr>
+        <w:t>oc</w:t>
+      </w:r>
+    </w:p>
+    <w:p>
+      <w:pPr>
+        <w:pStyle w:val="Normal"/>
+        <w:spacing w:after="0" w:afterAutospacing="off" w:line="240" w:lineRule="auto"/>
+        <w:rPr>
+          <w:color w:val="auto"/>
+        </w:rPr>
+      </w:pPr>
+    </w:p>
+    <w:p>
+      <w:pPr>
+        <w:pStyle w:val="Normal"/>
+        <w:spacing w:after="0" w:afterAutospacing="off" w:line="240" w:lineRule="auto"/>
+        <w:rPr>
+          <w:color w:val="auto"/>
+        </w:rPr>
+      </w:pPr>
+    </w:p>
+    <w:p>
+      <w:pPr>
+        <w:pStyle w:val="Normal"/>
+        <w:spacing w:after="0" w:afterAutospacing="off" w:line="240" w:lineRule="auto"/>
+        <w:rPr>
+          <w:color w:val="auto"/>
+        </w:rPr>
+      </w:pPr>
+    </w:p>
+    <w:p>
+      <w:pPr>
+        <w:pStyle w:val="Normal"/>
+        <w:spacing w:after="0" w:afterAutospacing="off" w:line="240" w:lineRule="auto"/>
+        <w:rPr>
+          <w:color w:val="auto"/>
+        </w:rPr>
+      </w:pPr>
+    </w:p>
+    <w:p>
+      <w:pPr>
+        <w:pStyle w:val="Normal"/>
+        <w:spacing w:after="0" w:afterAutospacing="off" w:line="240" w:lineRule="auto"/>
+      </w:pPr>
+      <w:r>
+        <w:rPr>
+          <w:rFonts w:ascii="Calibri" w:hAnsi="Calibri" w:eastAsia="Calibri" w:cs="Calibri"/>
+          <w:noProof w:val="0"/>
+          <w:sz w:val="22"/>
+          <w:szCs w:val="22"/>
+          <w:lang w:val="en-US"/>
+        </w:rPr>
+        <w:t>eliminaServizio</w:t>
+      </w:r>
+      <w:r>
+        <w:rPr>
+          <w:rFonts w:ascii="Calibri" w:hAnsi="Calibri" w:eastAsia="Calibri" w:cs="Calibri"/>
+          <w:noProof w:val="0"/>
+          <w:sz w:val="22"/>
+          <w:szCs w:val="22"/>
+          <w:lang w:val="en-US"/>
+        </w:rPr>
+        <w:t>(</w:t>
+      </w:r>
+      <w:r>
+        <w:rPr>
+          <w:rFonts w:ascii="Calibri" w:hAnsi="Calibri" w:eastAsia="Calibri" w:cs="Calibri"/>
+          <w:noProof w:val="0"/>
+          <w:sz w:val="22"/>
+          <w:szCs w:val="22"/>
+          <w:lang w:val="en-US"/>
+        </w:rPr>
+        <w:t>srv</w:t>
+      </w:r>
+      <w:r>
+        <w:rPr>
+          <w:rFonts w:ascii="Calibri" w:hAnsi="Calibri" w:eastAsia="Calibri" w:cs="Calibri"/>
+          <w:noProof w:val="0"/>
+          <w:sz w:val="22"/>
+          <w:szCs w:val="22"/>
+          <w:lang w:val="en-US"/>
+        </w:rPr>
+        <w:t xml:space="preserve">: </w:t>
+      </w:r>
+      <w:r>
+        <w:rPr>
+          <w:rFonts w:ascii="Calibri" w:hAnsi="Calibri" w:eastAsia="Calibri" w:cs="Calibri"/>
+          <w:noProof w:val="0"/>
+          <w:sz w:val="22"/>
+          <w:szCs w:val="22"/>
+          <w:lang w:val="en-US"/>
+        </w:rPr>
+        <w:t>Servizio</w:t>
+      </w:r>
+      <w:r>
+        <w:rPr>
+          <w:rFonts w:ascii="Calibri" w:hAnsi="Calibri" w:eastAsia="Calibri" w:cs="Calibri"/>
+          <w:noProof w:val="0"/>
+          <w:sz w:val="22"/>
+          <w:szCs w:val="22"/>
+          <w:lang w:val="en-US"/>
+        </w:rPr>
+        <w:t xml:space="preserve">, </w:t>
+      </w:r>
+      <w:r>
+        <w:rPr>
+          <w:rFonts w:ascii="Calibri" w:hAnsi="Calibri" w:eastAsia="Calibri" w:cs="Calibri"/>
+          <w:noProof w:val="0"/>
+          <w:sz w:val="22"/>
+          <w:szCs w:val="22"/>
+          <w:lang w:val="en-US"/>
+        </w:rPr>
+        <w:t>propMod</w:t>
+      </w:r>
+      <w:r>
+        <w:rPr>
+          <w:rFonts w:ascii="Calibri" w:hAnsi="Calibri" w:eastAsia="Calibri" w:cs="Calibri"/>
+          <w:noProof w:val="0"/>
+          <w:sz w:val="22"/>
+          <w:szCs w:val="22"/>
+          <w:lang w:val="en-US"/>
+        </w:rPr>
+        <w:t>?: Sì/No)</w:t>
+      </w:r>
+    </w:p>
+    <w:p>
+      <w:pPr>
+        <w:pStyle w:val="Normal"/>
+        <w:spacing w:after="0" w:afterAutospacing="off" w:line="240" w:lineRule="auto"/>
+        <w:rPr>
+          <w:color w:val="auto"/>
+        </w:rPr>
+      </w:pPr>
+    </w:p>
+    <w:p>
+      <w:pPr>
+        <w:pStyle w:val="Normal"/>
+        <w:spacing w:after="0" w:afterAutospacing="off" w:line="240" w:lineRule="auto"/>
+        <w:rPr>
+          <w:color w:val="auto"/>
+        </w:rPr>
+      </w:pPr>
+      <w:r>
+        <w:rPr>
+          <w:color w:val="auto"/>
+        </w:rPr>
+        <w:t>Pre-condizioni:</w:t>
+      </w:r>
+    </w:p>
+    <w:p>
+      <w:pPr>
+        <w:pStyle w:val="ListParagraph"/>
+        <w:numPr>
+          <w:ilvl w:val="0"/>
+          <w:numId w:val="23"/>
+        </w:numPr>
+        <w:spacing w:after="0" w:afterAutospacing="off" w:line="240" w:lineRule="auto"/>
+        <w:rPr>
+          <w:color w:val="auto"/>
+        </w:rPr>
+      </w:pPr>
+      <w:r>
+        <w:rPr>
+          <w:color w:val="auto"/>
+        </w:rPr>
+        <w:t>Ev</w:t>
+      </w:r>
+      <w:r>
+        <w:rPr>
+          <w:color w:val="auto"/>
+        </w:rPr>
+        <w:t xml:space="preserve"> </w:t>
+      </w:r>
+      <w:r>
+        <w:rPr>
+          <w:color w:val="auto"/>
+        </w:rPr>
+        <w:t>prevede</w:t>
+      </w:r>
+      <w:r>
+        <w:rPr>
+          <w:color w:val="auto"/>
+        </w:rPr>
+        <w:t xml:space="preserve"> srv</w:t>
+      </w:r>
+    </w:p>
+    <w:p>
+      <w:pPr>
+        <w:pStyle w:val="ListParagraph"/>
+        <w:numPr>
+          <w:ilvl w:val="0"/>
+          <w:numId w:val="23"/>
+        </w:numPr>
+        <w:spacing w:after="0" w:afterAutospacing="off" w:line="240" w:lineRule="auto"/>
+        <w:rPr>
+          <w:color w:val="auto"/>
+        </w:rPr>
+      </w:pPr>
+      <w:r>
+        <w:rPr>
+          <w:color w:val="auto"/>
+        </w:rPr>
+        <w:t xml:space="preserve">Or </w:t>
+      </w:r>
+      <w:r>
+        <w:rPr>
+          <w:color w:val="auto"/>
+        </w:rPr>
+        <w:t>organizza</w:t>
+      </w:r>
+      <w:r>
+        <w:rPr>
+          <w:color w:val="auto"/>
+        </w:rPr>
+        <w:t xml:space="preserve"> </w:t>
+      </w:r>
+      <w:r>
+        <w:rPr>
+          <w:color w:val="auto"/>
+        </w:rPr>
+        <w:t>ev</w:t>
+      </w:r>
+    </w:p>
+    <w:p>
+      <w:pPr>
+        <w:pStyle w:val="ListParagraph"/>
+        <w:numPr>
+          <w:ilvl w:val="0"/>
+          <w:numId w:val="23"/>
+        </w:numPr>
+        <w:spacing w:after="0" w:afterAutospacing="off" w:line="240" w:lineRule="auto"/>
+        <w:rPr>
+          <w:color w:val="auto"/>
+        </w:rPr>
+      </w:pPr>
+      <w:r>
+        <w:rPr>
+          <w:color w:val="auto"/>
+        </w:rPr>
+        <w:t>Menu in uso in srv</w:t>
+      </w:r>
+    </w:p>
+    <w:p>
+      <w:pPr>
+        <w:pStyle w:val="ListParagraph"/>
+        <w:numPr>
+          <w:ilvl w:val="0"/>
+          <w:numId w:val="23"/>
+        </w:numPr>
+        <w:spacing w:after="0" w:afterAutospacing="off" w:line="240" w:lineRule="auto"/>
+        <w:rPr>
+          <w:color w:val="auto"/>
+        </w:rPr>
+      </w:pPr>
+      <w:r>
+        <w:rPr>
+          <w:color w:val="auto"/>
+        </w:rPr>
+        <w:t>Fr contiene compiti di srv</w:t>
+      </w:r>
+    </w:p>
+    <w:p>
+      <w:pPr>
+        <w:pStyle w:val="ListParagraph"/>
+        <w:numPr>
+          <w:ilvl w:val="0"/>
+          <w:numId w:val="23"/>
+        </w:numPr>
+        <w:spacing w:after="0" w:afterAutospacing="off" w:line="240" w:lineRule="auto"/>
+        <w:rPr>
+          <w:color w:val="auto"/>
+        </w:rPr>
+      </w:pPr>
+      <w:r>
+        <w:rPr>
+          <w:color w:val="auto"/>
+        </w:rPr>
+        <w:t>Pm menù di srv</w:t>
+      </w:r>
+    </w:p>
+    <w:p>
+      <w:pPr>
+        <w:pStyle w:val="Normal"/>
+        <w:spacing w:after="0" w:afterAutospacing="off" w:line="240" w:lineRule="auto"/>
+        <w:ind w:left="0"/>
+        <w:rPr>
+          <w:color w:val="auto"/>
+        </w:rPr>
+      </w:pPr>
+    </w:p>
+    <w:p>
+      <w:pPr>
+        <w:pStyle w:val="Normal"/>
+        <w:spacing w:after="0" w:afterAutospacing="off" w:line="240" w:lineRule="auto"/>
+        <w:ind w:left="0"/>
+        <w:rPr>
+          <w:color w:val="auto"/>
+        </w:rPr>
+      </w:pPr>
+      <w:r>
+        <w:rPr>
+          <w:color w:val="auto"/>
+        </w:rPr>
+        <w:t>Post-</w:t>
+      </w:r>
+      <w:r>
+        <w:rPr>
+          <w:color w:val="auto"/>
+        </w:rPr>
+        <w:t>condizioni</w:t>
+      </w:r>
+      <w:r>
+        <w:rPr>
+          <w:color w:val="auto"/>
+        </w:rPr>
+        <w:t>:</w:t>
+      </w:r>
+    </w:p>
+    <w:p>
+      <w:pPr>
+        <w:pStyle w:val="ListParagraph"/>
+        <w:numPr>
+          <w:ilvl w:val="0"/>
+          <w:numId w:val="25"/>
+        </w:numPr>
+        <w:spacing w:after="0" w:afterAutospacing="off" w:line="240" w:lineRule="auto"/>
+        <w:rPr>
+          <w:color w:val="auto"/>
+        </w:rPr>
+      </w:pPr>
+      <w:r>
+        <w:rPr>
+          <w:color w:val="auto"/>
+        </w:rPr>
+        <w:t>Menu non è più associato ad srv</w:t>
+      </w:r>
+    </w:p>
+    <w:p>
+      <w:pPr>
+        <w:pStyle w:val="ListParagraph"/>
+        <w:numPr>
+          <w:ilvl w:val="0"/>
+          <w:numId w:val="25"/>
+        </w:numPr>
+        <w:spacing w:after="0" w:afterAutospacing="off" w:line="240" w:lineRule="auto"/>
+        <w:rPr>
+          <w:color w:val="auto"/>
+        </w:rPr>
+      </w:pPr>
+      <w:r>
+        <w:rPr>
+          <w:color w:val="auto"/>
+        </w:rPr>
+        <w:t>Fr non è più associato ad srv</w:t>
+      </w:r>
+    </w:p>
+    <w:p>
+      <w:pPr>
+        <w:pStyle w:val="ListParagraph"/>
+        <w:numPr>
+          <w:ilvl w:val="0"/>
+          <w:numId w:val="25"/>
+        </w:numPr>
+        <w:spacing w:after="0" w:afterAutospacing="off" w:line="240" w:lineRule="auto"/>
+        <w:rPr>
+          <w:color w:val="auto"/>
+        </w:rPr>
+      </w:pPr>
+      <w:r>
+        <w:rPr>
+          <w:color w:val="auto"/>
+        </w:rPr>
+        <w:t>Pm non è più associato ad srv</w:t>
+      </w:r>
+    </w:p>
+    <w:p>
+      <w:pPr>
+        <w:pStyle w:val="Normal"/>
+        <w:spacing w:after="0" w:afterAutospacing="off" w:line="240" w:lineRule="auto"/>
+        <w:rPr>
+          <w:color w:val="auto"/>
+        </w:rPr>
+      </w:pPr>
+    </w:p>
+    <w:p>
+      <w:pPr>
+        <w:pStyle w:val="Normal"/>
+        <w:spacing w:after="0" w:afterAutospacing="off" w:line="240" w:lineRule="auto"/>
+        <w:rPr>
+          <w:color w:val="auto"/>
+        </w:rPr>
+      </w:pPr>
+    </w:p>
+    <w:p>
+      <w:pPr>
+        <w:pStyle w:val="Normal"/>
+        <w:spacing w:after="0" w:afterAutospacing="off" w:line="240" w:lineRule="auto"/>
+      </w:pPr>
+      <w:r>
+        <w:rPr>
+          <w:rFonts w:ascii="Calibri" w:hAnsi="Calibri" w:eastAsia="Calibri" w:cs="Calibri"/>
+          <w:noProof w:val="0"/>
+          <w:sz w:val="22"/>
+          <w:szCs w:val="22"/>
+          <w:lang w:val="en-US"/>
+        </w:rPr>
+        <w:t>recuperoElencoServizi(ev: Evento, propMod?: Sì/No)</w:t>
+      </w:r>
+    </w:p>
+    <w:p>
+      <w:pPr>
+        <w:pStyle w:val="Normal"/>
+        <w:spacing w:after="0" w:afterAutospacing="off" w:line="240" w:lineRule="auto"/>
+        <w:rPr>
+          <w:rFonts w:ascii="Calibri" w:hAnsi="Calibri" w:eastAsia="Calibri" w:cs="Calibri"/>
+          <w:noProof w:val="0"/>
+          <w:sz w:val="22"/>
+          <w:szCs w:val="22"/>
+          <w:lang w:val="en-US"/>
+        </w:rPr>
+      </w:pPr>
+    </w:p>
+    <w:p>
+      <w:pPr>
+        <w:pStyle w:val="Normal"/>
+        <w:spacing w:after="0" w:afterAutospacing="off" w:line="240" w:lineRule="auto"/>
+        <w:rPr>
+          <w:rFonts w:ascii="Calibri" w:hAnsi="Calibri" w:eastAsia="Calibri" w:cs="Calibri"/>
+          <w:noProof w:val="0"/>
+          <w:sz w:val="22"/>
+          <w:szCs w:val="22"/>
+          <w:lang w:val="en-US"/>
+        </w:rPr>
+      </w:pPr>
+      <w:r>
+        <w:rPr>
+          <w:rFonts w:ascii="Calibri" w:hAnsi="Calibri" w:eastAsia="Calibri" w:cs="Calibri"/>
+          <w:noProof w:val="0"/>
+          <w:sz w:val="22"/>
+          <w:szCs w:val="22"/>
+          <w:lang w:val="en-US"/>
+        </w:rPr>
+        <w:t>(Così può vedere solo I servizi dei suoi eventi, ha senso?)</w:t>
+      </w:r>
+    </w:p>
+    <w:p>
+      <w:pPr>
+        <w:pStyle w:val="Normal"/>
+        <w:spacing w:after="0" w:afterAutospacing="off" w:line="240" w:lineRule="auto"/>
+        <w:rPr>
+          <w:rFonts w:ascii="Calibri" w:hAnsi="Calibri" w:eastAsia="Calibri" w:cs="Calibri"/>
+          <w:noProof w:val="0"/>
+          <w:sz w:val="22"/>
+          <w:szCs w:val="22"/>
+          <w:lang w:val="en-US"/>
+        </w:rPr>
+      </w:pPr>
+      <w:r>
+        <w:rPr>
+          <w:rFonts w:ascii="Calibri" w:hAnsi="Calibri" w:eastAsia="Calibri" w:cs="Calibri"/>
+          <w:noProof w:val="0"/>
+          <w:sz w:val="22"/>
+          <w:szCs w:val="22"/>
+          <w:lang w:val="en-US"/>
+        </w:rPr>
+        <w:t>Pre-condizioni:</w:t>
+      </w:r>
+    </w:p>
+    <w:p>
+      <w:pPr>
+        <w:pStyle w:val="ListParagraph"/>
+        <w:numPr>
+          <w:ilvl w:val="0"/>
+          <w:numId w:val="23"/>
+        </w:numPr>
+        <w:spacing w:after="0" w:afterAutospacing="off" w:line="240" w:lineRule="auto"/>
+        <w:rPr>
+          <w:color w:val="auto"/>
+          <w:highlight w:val="yellow"/>
+        </w:rPr>
+      </w:pPr>
+      <w:r>
+        <w:rPr>
+          <w:color w:val="auto"/>
+          <w:highlight w:val="yellow"/>
+        </w:rPr>
+        <w:t>Ev prevede srv</w:t>
+      </w:r>
+    </w:p>
+    <w:p>
+      <w:pPr>
+        <w:pStyle w:val="ListParagraph"/>
+        <w:numPr>
+          <w:ilvl w:val="0"/>
+          <w:numId w:val="23"/>
+        </w:numPr>
+        <w:spacing w:after="0" w:afterAutospacing="off" w:line="240" w:lineRule="auto"/>
+        <w:rPr>
+          <w:color w:val="auto"/>
+          <w:highlight w:val="yellow"/>
+        </w:rPr>
+      </w:pPr>
+      <w:r>
+        <w:rPr>
+          <w:color w:val="auto"/>
+          <w:highlight w:val="yellow"/>
+        </w:rPr>
+        <w:t>Or organizza ev</w:t>
+      </w:r>
+    </w:p>
+    <w:p>
+      <w:pPr>
+        <w:pStyle w:val="Normal"/>
+        <w:spacing w:after="0" w:afterAutospacing="off" w:line="240" w:lineRule="auto"/>
+        <w:rPr>
+          <w:rFonts w:ascii="Calibri" w:hAnsi="Calibri" w:eastAsia="Calibri" w:cs="Calibri"/>
+          <w:noProof w:val="0"/>
+          <w:sz w:val="22"/>
+          <w:szCs w:val="22"/>
+          <w:lang w:val="en-US"/>
+        </w:rPr>
+      </w:pPr>
+    </w:p>
+    <w:p>
+      <w:pPr>
+        <w:pStyle w:val="Normal"/>
+        <w:spacing w:after="0" w:afterAutospacing="off" w:line="240" w:lineRule="auto"/>
+        <w:rPr>
+          <w:rFonts w:ascii="Calibri" w:hAnsi="Calibri" w:eastAsia="Calibri" w:cs="Calibri"/>
+          <w:noProof w:val="0"/>
+          <w:sz w:val="22"/>
+          <w:szCs w:val="22"/>
+          <w:lang w:val="en-US"/>
+        </w:rPr>
+      </w:pPr>
+      <w:r>
+        <w:rPr>
+          <w:rFonts w:ascii="Calibri" w:hAnsi="Calibri" w:eastAsia="Calibri" w:cs="Calibri"/>
+          <w:noProof w:val="0"/>
+          <w:sz w:val="22"/>
+          <w:szCs w:val="22"/>
+          <w:lang w:val="en-US"/>
+        </w:rPr>
+        <w:t>Post-condizioni: Nessuna (è un’interrogazione)</w:t>
+      </w:r>
+    </w:p>
+    <w:p>
+      <w:pPr>
+        <w:pStyle w:val="Normal"/>
+        <w:spacing w:after="0" w:afterAutospacing="off" w:line="240" w:lineRule="auto"/>
+        <w:rPr>
+          <w:color w:val="auto"/>
+        </w:rPr>
+      </w:pPr>
+    </w:p>
+    <w:p>
+      <w:pPr>
+        <w:pStyle w:val="Normal"/>
+        <w:spacing w:after="0" w:afterAutospacing="off" w:line="240" w:lineRule="auto"/>
+        <w:rPr>
+          <w:color w:val="auto"/>
+        </w:rPr>
+      </w:pPr>
+    </w:p>
+    <w:p>
+      <w:pPr>
+        <w:pStyle w:val="Normal"/>
+        <w:spacing w:after="0" w:afterAutospacing="off" w:line="240" w:lineRule="auto"/>
+        <w:rPr>
+          <w:color w:val="auto"/>
+        </w:rPr>
+      </w:pPr>
+      <w:r>
+        <w:rPr>
+          <w:color w:val="auto"/>
+        </w:rPr>
+        <w:t>Passo 3</w:t>
+      </w:r>
     </w:p>
     <w:p>
       <w:pPr>
@@ -2853,7 +3834,17 @@
           <w:szCs w:val="22"/>
           <w:lang w:val="en-US"/>
         </w:rPr>
-        <w:t>evento</w:t>
+        <w:t>e</w:t>
+      </w:r>
+      <w:r>
+        <w:rPr>
+          <w:rFonts w:ascii="Calibri" w:hAnsi="Calibri" w:eastAsia="Calibri" w:cs="Calibri"/>
+          <w:noProof w:val="0"/>
+          <w:sz w:val="22"/>
+          <w:szCs w:val="22"/>
+          <w:lang w:val="en-US"/>
+        </w:rPr>
+        <w:t>v</w:t>
       </w:r>
       <w:r>
         <w:rPr>
@@ -2989,7 +3980,305 @@
           <w:szCs w:val="22"/>
           <w:lang w:val="en-US"/>
         </w:rPr>
-        <w:t>evento</w:t>
+        <w:t>e</w:t>
+      </w:r>
+      <w:r>
+        <w:rPr>
+          <w:rFonts w:ascii="Calibri" w:hAnsi="Calibri" w:eastAsia="Calibri" w:cs="Calibri"/>
+          <w:noProof w:val="0"/>
+          <w:sz w:val="22"/>
+          <w:szCs w:val="22"/>
+          <w:lang w:val="en-US"/>
+        </w:rPr>
+        <w:t>v</w:t>
+      </w:r>
+    </w:p>
+    <w:p>
+      <w:pPr>
+        <w:pStyle w:val="ListParagraph"/>
+        <w:numPr>
+          <w:ilvl w:val="0"/>
+          <w:numId w:val="9"/>
+        </w:numPr>
+        <w:spacing w:after="0" w:afterAutospacing="off" w:line="240" w:lineRule="auto"/>
+        <w:rPr>
+          <w:rFonts w:ascii="Calibri" w:hAnsi="Calibri" w:eastAsia="Calibri" w:cs="Calibri"/>
+          <w:noProof w:val="0"/>
+          <w:sz w:val="22"/>
+          <w:szCs w:val="22"/>
+          <w:lang w:val="en-US"/>
+        </w:rPr>
+      </w:pPr>
+      <w:r>
+        <w:rPr>
+          <w:rFonts w:ascii="Calibri" w:hAnsi="Calibri" w:eastAsia="Calibri" w:cs="Calibri"/>
+          <w:noProof w:val="0"/>
+          <w:sz w:val="22"/>
+          <w:szCs w:val="22"/>
+          <w:lang w:val="en-US"/>
+        </w:rPr>
+        <w:t>Ev.stato</w:t>
+      </w:r>
+      <w:r>
+        <w:rPr>
+          <w:rFonts w:ascii="Calibri" w:hAnsi="Calibri" w:eastAsia="Calibri" w:cs="Calibri"/>
+          <w:noProof w:val="0"/>
+          <w:sz w:val="22"/>
+          <w:szCs w:val="22"/>
+          <w:lang w:val="en-US"/>
+        </w:rPr>
+        <w:t xml:space="preserve"> = “</w:t>
+      </w:r>
+      <w:r>
+        <w:rPr>
+          <w:rFonts w:ascii="Calibri" w:hAnsi="Calibri" w:eastAsia="Calibri" w:cs="Calibri"/>
+          <w:noProof w:val="0"/>
+          <w:sz w:val="22"/>
+          <w:szCs w:val="22"/>
+          <w:lang w:val="en-US"/>
+        </w:rPr>
+        <w:t>Creazione</w:t>
+      </w:r>
+      <w:r>
+        <w:rPr>
+          <w:rFonts w:ascii="Calibri" w:hAnsi="Calibri" w:eastAsia="Calibri" w:cs="Calibri"/>
+          <w:noProof w:val="0"/>
+          <w:sz w:val="22"/>
+          <w:szCs w:val="22"/>
+          <w:lang w:val="en-US"/>
+        </w:rPr>
+        <w:t>”</w:t>
+      </w:r>
+    </w:p>
+    <w:p>
+      <w:pPr>
+        <w:pStyle w:val="ListParagraph"/>
+        <w:numPr>
+          <w:ilvl w:val="0"/>
+          <w:numId w:val="9"/>
+        </w:numPr>
+        <w:spacing w:after="0" w:afterAutospacing="off" w:line="240" w:lineRule="auto"/>
+        <w:rPr>
+          <w:rFonts w:ascii="Calibri" w:hAnsi="Calibri" w:eastAsia="Calibri" w:cs="Calibri"/>
+          <w:noProof w:val="0"/>
+          <w:sz w:val="22"/>
+          <w:szCs w:val="22"/>
+          <w:lang w:val="en-US"/>
+        </w:rPr>
+      </w:pPr>
+      <w:r>
+        <w:rPr>
+          <w:rFonts w:ascii="Calibri" w:hAnsi="Calibri" w:eastAsia="Calibri" w:cs="Calibri"/>
+          <w:noProof w:val="0"/>
+          <w:sz w:val="22"/>
+          <w:szCs w:val="22"/>
+          <w:lang w:val="en-US"/>
+        </w:rPr>
+        <w:t xml:space="preserve">Non </w:t>
+      </w:r>
+      <w:r>
+        <w:rPr>
+          <w:rFonts w:ascii="Calibri" w:hAnsi="Calibri" w:eastAsia="Calibri" w:cs="Calibri"/>
+          <w:noProof w:val="0"/>
+          <w:sz w:val="22"/>
+          <w:szCs w:val="22"/>
+          <w:lang w:val="en-US"/>
+        </w:rPr>
+        <w:t>esiste</w:t>
+      </w:r>
+      <w:r>
+        <w:rPr>
+          <w:rFonts w:ascii="Calibri" w:hAnsi="Calibri" w:eastAsia="Calibri" w:cs="Calibri"/>
+          <w:noProof w:val="0"/>
+          <w:sz w:val="22"/>
+          <w:szCs w:val="22"/>
+          <w:lang w:val="en-US"/>
+        </w:rPr>
+        <w:t xml:space="preserve"> un </w:t>
+      </w:r>
+      <w:r>
+        <w:rPr>
+          <w:rFonts w:ascii="Calibri" w:hAnsi="Calibri" w:eastAsia="Calibri" w:cs="Calibri"/>
+          <w:noProof w:val="0"/>
+          <w:sz w:val="22"/>
+          <w:szCs w:val="22"/>
+          <w:lang w:val="en-US"/>
+        </w:rPr>
+        <w:t>Evento</w:t>
+      </w:r>
+      <w:r>
+        <w:rPr>
+          <w:rFonts w:ascii="Calibri" w:hAnsi="Calibri" w:eastAsia="Calibri" w:cs="Calibri"/>
+          <w:noProof w:val="0"/>
+          <w:sz w:val="22"/>
+          <w:szCs w:val="22"/>
+          <w:lang w:val="en-US"/>
+        </w:rPr>
+        <w:t xml:space="preserve"> </w:t>
+      </w:r>
+      <w:r>
+        <w:rPr>
+          <w:rFonts w:ascii="Calibri" w:hAnsi="Calibri" w:eastAsia="Calibri" w:cs="Calibri"/>
+          <w:noProof w:val="0"/>
+          <w:sz w:val="22"/>
+          <w:szCs w:val="22"/>
+          <w:lang w:val="en-US"/>
+        </w:rPr>
+        <w:t>ev</w:t>
+      </w:r>
+      <w:r>
+        <w:rPr>
+          <w:rFonts w:ascii="Calibri" w:hAnsi="Calibri" w:eastAsia="Calibri" w:cs="Calibri"/>
+          <w:noProof w:val="0"/>
+          <w:sz w:val="22"/>
+          <w:szCs w:val="22"/>
+          <w:lang w:val="en-US"/>
+        </w:rPr>
+        <w:t>’,</w:t>
+      </w:r>
+      <w:r>
+        <w:rPr>
+          <w:rFonts w:ascii="Calibri" w:hAnsi="Calibri" w:eastAsia="Calibri" w:cs="Calibri"/>
+          <w:noProof w:val="0"/>
+          <w:sz w:val="22"/>
+          <w:szCs w:val="22"/>
+          <w:lang w:val="en-US"/>
+        </w:rPr>
+        <w:t xml:space="preserve"> tale che</w:t>
+      </w:r>
+    </w:p>
+    <w:p>
+      <w:pPr>
+        <w:pStyle w:val="ListParagraph"/>
+        <w:numPr>
+          <w:ilvl w:val="1"/>
+          <w:numId w:val="9"/>
+        </w:numPr>
+        <w:spacing w:after="0" w:afterAutospacing="off" w:line="240" w:lineRule="auto"/>
+        <w:rPr>
+          <w:rFonts w:ascii="Calibri" w:hAnsi="Calibri" w:eastAsia="Calibri" w:cs="Calibri"/>
+          <w:noProof w:val="0"/>
+          <w:sz w:val="22"/>
+          <w:szCs w:val="22"/>
+          <w:lang w:val="en-US"/>
+        </w:rPr>
+      </w:pPr>
+      <w:r>
+        <w:rPr>
+          <w:rFonts w:ascii="Calibri" w:hAnsi="Calibri" w:eastAsia="Calibri" w:cs="Calibri"/>
+          <w:noProof w:val="0"/>
+          <w:sz w:val="22"/>
+          <w:szCs w:val="22"/>
+          <w:lang w:val="en-US"/>
+        </w:rPr>
+        <w:t>Ev</w:t>
+      </w:r>
+      <w:r>
+        <w:rPr>
+          <w:rFonts w:ascii="Calibri" w:hAnsi="Calibri" w:eastAsia="Calibri" w:cs="Calibri"/>
+          <w:noProof w:val="0"/>
+          <w:sz w:val="22"/>
+          <w:szCs w:val="22"/>
+          <w:lang w:val="en-US"/>
+        </w:rPr>
+        <w:t>' assegnato a chef</w:t>
+      </w:r>
+    </w:p>
+    <w:p>
+      <w:pPr>
+        <w:pStyle w:val="ListParagraph"/>
+        <w:numPr>
+          <w:ilvl w:val="1"/>
+          <w:numId w:val="9"/>
+        </w:numPr>
+        <w:spacing w:after="0" w:afterAutospacing="off" w:line="240" w:lineRule="auto"/>
+        <w:rPr>
+          <w:rFonts w:ascii="Calibri" w:hAnsi="Calibri" w:eastAsia="Calibri" w:cs="Calibri"/>
+          <w:noProof w:val="0"/>
+          <w:sz w:val="22"/>
+          <w:szCs w:val="22"/>
+          <w:lang w:val="en-US"/>
+        </w:rPr>
+      </w:pPr>
+      <w:r>
+        <w:rPr>
+          <w:rFonts w:ascii="Calibri" w:hAnsi="Calibri" w:eastAsia="Calibri" w:cs="Calibri"/>
+          <w:noProof w:val="0"/>
+          <w:sz w:val="22"/>
+          <w:szCs w:val="22"/>
+          <w:lang w:val="en-US"/>
+        </w:rPr>
+        <w:t>Ev</w:t>
+      </w:r>
+      <w:r>
+        <w:rPr>
+          <w:rFonts w:ascii="Calibri" w:hAnsi="Calibri" w:eastAsia="Calibri" w:cs="Calibri"/>
+          <w:noProof w:val="0"/>
+          <w:sz w:val="22"/>
+          <w:szCs w:val="22"/>
+          <w:lang w:val="en-US"/>
+        </w:rPr>
+        <w:t>'.</w:t>
+      </w:r>
+      <w:r>
+        <w:rPr>
+          <w:rFonts w:ascii="Calibri" w:hAnsi="Calibri" w:eastAsia="Calibri" w:cs="Calibri"/>
+          <w:noProof w:val="0"/>
+          <w:sz w:val="22"/>
+          <w:szCs w:val="22"/>
+          <w:lang w:val="en-US"/>
+        </w:rPr>
+        <w:t>dataInizio</w:t>
+      </w:r>
+      <w:r>
+        <w:rPr>
+          <w:rFonts w:ascii="Calibri" w:hAnsi="Calibri" w:eastAsia="Calibri" w:cs="Calibri"/>
+          <w:noProof w:val="0"/>
+          <w:sz w:val="22"/>
+          <w:szCs w:val="22"/>
+          <w:lang w:val="en-US"/>
+        </w:rPr>
+        <w:t xml:space="preserve"> &gt; </w:t>
+      </w:r>
+      <w:r>
+        <w:rPr>
+          <w:rFonts w:ascii="Calibri" w:hAnsi="Calibri" w:eastAsia="Calibri" w:cs="Calibri"/>
+          <w:noProof w:val="0"/>
+          <w:sz w:val="22"/>
+          <w:szCs w:val="22"/>
+          <w:lang w:val="en-US"/>
+        </w:rPr>
+        <w:t>ev.dataInizio</w:t>
+      </w:r>
+      <w:r>
+        <w:rPr>
+          <w:rFonts w:ascii="Calibri" w:hAnsi="Calibri" w:eastAsia="Calibri" w:cs="Calibri"/>
+          <w:noProof w:val="0"/>
+          <w:sz w:val="22"/>
+          <w:szCs w:val="22"/>
+          <w:lang w:val="en-US"/>
+        </w:rPr>
+        <w:t xml:space="preserve"> ed </w:t>
+      </w:r>
+      <w:r>
+        <w:rPr>
+          <w:rFonts w:ascii="Calibri" w:hAnsi="Calibri" w:eastAsia="Calibri" w:cs="Calibri"/>
+          <w:noProof w:val="0"/>
+          <w:sz w:val="22"/>
+          <w:szCs w:val="22"/>
+          <w:lang w:val="en-US"/>
+        </w:rPr>
+        <w:t>ev</w:t>
+      </w:r>
+      <w:r>
+        <w:rPr>
+          <w:rFonts w:ascii="Calibri" w:hAnsi="Calibri" w:eastAsia="Calibri" w:cs="Calibri"/>
+          <w:noProof w:val="0"/>
+          <w:sz w:val="22"/>
+          <w:szCs w:val="22"/>
+          <w:lang w:val="en-US"/>
+        </w:rPr>
+        <w:t>’.dataFine &lt; ev.dataFine</w:t>
       </w:r>
     </w:p>
     <w:p>
@@ -3148,6 +4437,55 @@
       <w:pPr>
         <w:pStyle w:val="Normal"/>
         <w:spacing w:after="0" w:afterAutospacing="off" w:line="240" w:lineRule="auto"/>
+        <w:rPr>
+          <w:rFonts w:ascii="Calibri" w:hAnsi="Calibri" w:eastAsia="Calibri" w:cs="Calibri"/>
+          <w:noProof w:val="0"/>
+          <w:sz w:val="22"/>
+          <w:szCs w:val="22"/>
+          <w:lang w:val="en-US"/>
+        </w:rPr>
+      </w:pPr>
+    </w:p>
+    <w:p>
+      <w:pPr>
+        <w:pStyle w:val="Normal"/>
+        <w:spacing w:after="0" w:afterAutospacing="off" w:line="240" w:lineRule="auto"/>
+        <w:rPr>
+          <w:rFonts w:ascii="Calibri" w:hAnsi="Calibri" w:eastAsia="Calibri" w:cs="Calibri"/>
+          <w:noProof w:val="0"/>
+          <w:sz w:val="22"/>
+          <w:szCs w:val="22"/>
+          <w:lang w:val="en-US"/>
+        </w:rPr>
+      </w:pPr>
+      <w:r>
+        <w:rPr>
+          <w:rFonts w:ascii="Calibri" w:hAnsi="Calibri" w:eastAsia="Calibri" w:cs="Calibri"/>
+          <w:noProof w:val="0"/>
+          <w:sz w:val="22"/>
+          <w:szCs w:val="22"/>
+          <w:lang w:val="en-US"/>
+        </w:rPr>
+        <w:t>Passo 4</w:t>
+      </w:r>
+    </w:p>
+    <w:p>
+      <w:pPr>
+        <w:pStyle w:val="Normal"/>
+        <w:spacing w:after="0" w:afterAutospacing="off" w:line="240" w:lineRule="auto"/>
+        <w:rPr>
+          <w:rFonts w:ascii="Calibri" w:hAnsi="Calibri" w:eastAsia="Calibri" w:cs="Calibri"/>
+          <w:noProof w:val="0"/>
+          <w:sz w:val="22"/>
+          <w:szCs w:val="22"/>
+          <w:lang w:val="en-US"/>
+        </w:rPr>
+      </w:pPr>
+    </w:p>
+    <w:p>
+      <w:pPr>
+        <w:pStyle w:val="Normal"/>
+        <w:spacing w:after="0" w:afterAutospacing="off" w:line="240" w:lineRule="auto"/>
       </w:pPr>
       <w:r>
         <w:rPr>
@@ -3678,8 +5016,772 @@
       <w:pPr>
         <w:pStyle w:val="Normal"/>
         <w:spacing w:after="0" w:afterAutospacing="off" w:line="240" w:lineRule="auto"/>
+        <w:rPr>
+          <w:rFonts w:ascii="Calibri" w:hAnsi="Calibri" w:eastAsia="Calibri" w:cs="Calibri"/>
+          <w:noProof w:val="0"/>
+          <w:sz w:val="22"/>
+          <w:szCs w:val="22"/>
+          <w:lang w:val="en-US"/>
+        </w:rPr>
+      </w:pPr>
+    </w:p>
+    <w:p>
+      <w:pPr>
+        <w:pStyle w:val="Normal"/>
+        <w:spacing w:after="0" w:afterAutospacing="off" w:line="240" w:lineRule="auto"/>
+        <w:rPr>
+          <w:rFonts w:ascii="Calibri" w:hAnsi="Calibri" w:eastAsia="Calibri" w:cs="Calibri"/>
+          <w:noProof w:val="0"/>
+          <w:sz w:val="22"/>
+          <w:szCs w:val="22"/>
+          <w:lang w:val="en-US"/>
+        </w:rPr>
+      </w:pPr>
+    </w:p>
+    <w:p>
+      <w:pPr>
+        <w:pStyle w:val="Normal"/>
+        <w:spacing w:after="0" w:afterAutospacing="off" w:line="240" w:lineRule="auto"/>
+      </w:pPr>
+      <w:r>
+        <w:rPr>
+          <w:rFonts w:ascii="Calibri" w:hAnsi="Calibri" w:eastAsia="Calibri" w:cs="Calibri"/>
+          <w:noProof w:val="0"/>
+          <w:sz w:val="22"/>
+          <w:szCs w:val="22"/>
+          <w:lang w:val="en-US"/>
+        </w:rPr>
+        <w:t>cancellazionePrenotazione</w:t>
+      </w:r>
+      <w:r>
+        <w:rPr>
+          <w:rFonts w:ascii="Calibri" w:hAnsi="Calibri" w:eastAsia="Calibri" w:cs="Calibri"/>
+          <w:noProof w:val="0"/>
+          <w:sz w:val="22"/>
+          <w:szCs w:val="22"/>
+          <w:lang w:val="en-US"/>
+        </w:rPr>
+        <w:t xml:space="preserve">(mp: </w:t>
+      </w:r>
+      <w:r>
+        <w:rPr>
+          <w:rFonts w:ascii="Calibri" w:hAnsi="Calibri" w:eastAsia="Calibri" w:cs="Calibri"/>
+          <w:noProof w:val="0"/>
+          <w:sz w:val="22"/>
+          <w:szCs w:val="22"/>
+          <w:lang w:val="en-US"/>
+        </w:rPr>
+        <w:t>Membro</w:t>
+      </w:r>
+      <w:r>
+        <w:rPr>
+          <w:rFonts w:ascii="Calibri" w:hAnsi="Calibri" w:eastAsia="Calibri" w:cs="Calibri"/>
+          <w:noProof w:val="0"/>
+          <w:sz w:val="22"/>
+          <w:szCs w:val="22"/>
+          <w:lang w:val="en-US"/>
+        </w:rPr>
+        <w:t xml:space="preserve"> del pe</w:t>
+      </w:r>
+      <w:r>
+        <w:rPr>
+          <w:rFonts w:ascii="Calibri" w:hAnsi="Calibri" w:eastAsia="Calibri" w:cs="Calibri"/>
+          <w:noProof w:val="0"/>
+          <w:sz w:val="22"/>
+          <w:szCs w:val="22"/>
+          <w:lang w:val="en-US"/>
+        </w:rPr>
+        <w:t>rsona</w:t>
+      </w:r>
+      <w:r>
+        <w:rPr>
+          <w:rFonts w:ascii="Calibri" w:hAnsi="Calibri" w:eastAsia="Calibri" w:cs="Calibri"/>
+          <w:noProof w:val="0"/>
+          <w:sz w:val="22"/>
+          <w:szCs w:val="22"/>
+          <w:lang w:val="en-US"/>
+        </w:rPr>
+        <w:t>le</w:t>
+      </w:r>
+      <w:r>
+        <w:rPr>
+          <w:rFonts w:ascii="Calibri" w:hAnsi="Calibri" w:eastAsia="Calibri" w:cs="Calibri"/>
+          <w:noProof w:val="0"/>
+          <w:sz w:val="22"/>
+          <w:szCs w:val="22"/>
+          <w:lang w:val="en-US"/>
+        </w:rPr>
+        <w:t>,</w:t>
+      </w:r>
+      <w:r>
+        <w:rPr>
+          <w:rFonts w:ascii="Calibri" w:hAnsi="Calibri" w:eastAsia="Calibri" w:cs="Calibri"/>
+          <w:noProof w:val="0"/>
+          <w:sz w:val="22"/>
+          <w:szCs w:val="22"/>
+          <w:lang w:val="en-US"/>
+        </w:rPr>
+        <w:t xml:space="preserve"> </w:t>
+      </w:r>
+      <w:r>
+        <w:rPr>
+          <w:rFonts w:ascii="Calibri" w:hAnsi="Calibri" w:eastAsia="Calibri" w:cs="Calibri"/>
+          <w:noProof w:val="0"/>
+          <w:sz w:val="22"/>
+          <w:szCs w:val="22"/>
+          <w:lang w:val="en-US"/>
+        </w:rPr>
+        <w:t>tur</w:t>
+      </w:r>
+      <w:r>
+        <w:rPr>
+          <w:rFonts w:ascii="Calibri" w:hAnsi="Calibri" w:eastAsia="Calibri" w:cs="Calibri"/>
+          <w:noProof w:val="0"/>
+          <w:sz w:val="22"/>
+          <w:szCs w:val="22"/>
+          <w:lang w:val="en-US"/>
+        </w:rPr>
+        <w:t>n</w:t>
+      </w:r>
+      <w:r>
+        <w:rPr>
+          <w:rFonts w:ascii="Calibri" w:hAnsi="Calibri" w:eastAsia="Calibri" w:cs="Calibri"/>
+          <w:noProof w:val="0"/>
+          <w:sz w:val="22"/>
+          <w:szCs w:val="22"/>
+          <w:lang w:val="en-US"/>
+        </w:rPr>
+        <w:t>o</w:t>
+      </w:r>
+      <w:r>
+        <w:rPr>
+          <w:rFonts w:ascii="Calibri" w:hAnsi="Calibri" w:eastAsia="Calibri" w:cs="Calibri"/>
+          <w:noProof w:val="0"/>
+          <w:sz w:val="22"/>
+          <w:szCs w:val="22"/>
+          <w:lang w:val="en-US"/>
+        </w:rPr>
+        <w:t>:</w:t>
+      </w:r>
+      <w:r>
+        <w:rPr>
+          <w:rFonts w:ascii="Calibri" w:hAnsi="Calibri" w:eastAsia="Calibri" w:cs="Calibri"/>
+          <w:noProof w:val="0"/>
+          <w:sz w:val="22"/>
+          <w:szCs w:val="22"/>
+          <w:lang w:val="en-US"/>
+        </w:rPr>
+        <w:t xml:space="preserve"> </w:t>
+      </w:r>
+      <w:r>
+        <w:rPr>
+          <w:rFonts w:ascii="Calibri" w:hAnsi="Calibri" w:eastAsia="Calibri" w:cs="Calibri"/>
+          <w:noProof w:val="0"/>
+          <w:sz w:val="22"/>
+          <w:szCs w:val="22"/>
+          <w:lang w:val="en-US"/>
+        </w:rPr>
+        <w:t>T</w:t>
+      </w:r>
+      <w:r>
+        <w:rPr>
+          <w:rFonts w:ascii="Calibri" w:hAnsi="Calibri" w:eastAsia="Calibri" w:cs="Calibri"/>
+          <w:noProof w:val="0"/>
+          <w:sz w:val="22"/>
+          <w:szCs w:val="22"/>
+          <w:lang w:val="en-US"/>
+        </w:rPr>
+        <w:t>ur</w:t>
+      </w:r>
+      <w:r>
+        <w:rPr>
+          <w:rFonts w:ascii="Calibri" w:hAnsi="Calibri" w:eastAsia="Calibri" w:cs="Calibri"/>
+          <w:noProof w:val="0"/>
+          <w:sz w:val="22"/>
+          <w:szCs w:val="22"/>
+          <w:lang w:val="en-US"/>
+        </w:rPr>
+        <w:t>n</w:t>
+      </w:r>
+      <w:r>
+        <w:rPr>
+          <w:rFonts w:ascii="Calibri" w:hAnsi="Calibri" w:eastAsia="Calibri" w:cs="Calibri"/>
+          <w:noProof w:val="0"/>
+          <w:sz w:val="22"/>
+          <w:szCs w:val="22"/>
+          <w:lang w:val="en-US"/>
+        </w:rPr>
+        <w:t>o</w:t>
+      </w:r>
+      <w:r>
+        <w:rPr>
+          <w:rFonts w:ascii="Calibri" w:hAnsi="Calibri" w:eastAsia="Calibri" w:cs="Calibri"/>
+          <w:noProof w:val="0"/>
+          <w:sz w:val="22"/>
+          <w:szCs w:val="22"/>
+          <w:lang w:val="en-US"/>
+        </w:rPr>
+        <w:t>,</w:t>
+      </w:r>
+      <w:r>
+        <w:rPr>
+          <w:rFonts w:ascii="Calibri" w:hAnsi="Calibri" w:eastAsia="Calibri" w:cs="Calibri"/>
+          <w:noProof w:val="0"/>
+          <w:sz w:val="22"/>
+          <w:szCs w:val="22"/>
+          <w:lang w:val="en-US"/>
+        </w:rPr>
+        <w:t xml:space="preserve"> </w:t>
+      </w:r>
+      <w:r>
+        <w:rPr>
+          <w:rFonts w:ascii="Calibri" w:hAnsi="Calibri" w:eastAsia="Calibri" w:cs="Calibri"/>
+          <w:noProof w:val="0"/>
+          <w:sz w:val="22"/>
+          <w:szCs w:val="22"/>
+          <w:lang w:val="en-US"/>
+        </w:rPr>
+        <w:t>sr</w:t>
+      </w:r>
+      <w:r>
+        <w:rPr>
+          <w:rFonts w:ascii="Calibri" w:hAnsi="Calibri" w:eastAsia="Calibri" w:cs="Calibri"/>
+          <w:noProof w:val="0"/>
+          <w:sz w:val="22"/>
+          <w:szCs w:val="22"/>
+          <w:lang w:val="en-US"/>
+        </w:rPr>
+        <w:t>v</w:t>
+      </w:r>
+      <w:r>
+        <w:rPr>
+          <w:rFonts w:ascii="Calibri" w:hAnsi="Calibri" w:eastAsia="Calibri" w:cs="Calibri"/>
+          <w:noProof w:val="0"/>
+          <w:sz w:val="22"/>
+          <w:szCs w:val="22"/>
+          <w:lang w:val="en-US"/>
+        </w:rPr>
+        <w:t>:</w:t>
+      </w:r>
+      <w:r>
+        <w:rPr>
+          <w:rFonts w:ascii="Calibri" w:hAnsi="Calibri" w:eastAsia="Calibri" w:cs="Calibri"/>
+          <w:noProof w:val="0"/>
+          <w:sz w:val="22"/>
+          <w:szCs w:val="22"/>
+          <w:lang w:val="en-US"/>
+        </w:rPr>
+        <w:t xml:space="preserve"> </w:t>
+      </w:r>
+      <w:r>
+        <w:rPr>
+          <w:rFonts w:ascii="Calibri" w:hAnsi="Calibri" w:eastAsia="Calibri" w:cs="Calibri"/>
+          <w:noProof w:val="0"/>
+          <w:sz w:val="22"/>
+          <w:szCs w:val="22"/>
+          <w:lang w:val="en-US"/>
+        </w:rPr>
+        <w:t>Servizi</w:t>
+      </w:r>
+      <w:r>
+        <w:rPr>
+          <w:rFonts w:ascii="Calibri" w:hAnsi="Calibri" w:eastAsia="Calibri" w:cs="Calibri"/>
+          <w:noProof w:val="0"/>
+          <w:sz w:val="22"/>
+          <w:szCs w:val="22"/>
+          <w:lang w:val="en-US"/>
+        </w:rPr>
+        <w:t>o</w:t>
+      </w:r>
+      <w:r>
+        <w:rPr>
+          <w:rFonts w:ascii="Calibri" w:hAnsi="Calibri" w:eastAsia="Calibri" w:cs="Calibri"/>
+          <w:noProof w:val="0"/>
+          <w:sz w:val="22"/>
+          <w:szCs w:val="22"/>
+          <w:lang w:val="en-US"/>
+        </w:rPr>
+        <w:t>)</w:t>
+      </w:r>
+    </w:p>
+    <w:p>
+      <w:pPr>
+        <w:pStyle w:val="Normal"/>
+        <w:spacing w:after="0" w:afterAutospacing="off" w:line="240" w:lineRule="auto"/>
+        <w:rPr>
+          <w:rFonts w:ascii="Calibri" w:hAnsi="Calibri" w:eastAsia="Calibri" w:cs="Calibri"/>
+          <w:noProof w:val="0"/>
+          <w:sz w:val="22"/>
+          <w:szCs w:val="22"/>
+          <w:lang w:val="en-US"/>
+        </w:rPr>
+      </w:pPr>
+    </w:p>
+    <w:p>
+      <w:pPr>
+        <w:pStyle w:val="Normal"/>
+        <w:spacing w:after="0" w:afterAutospacing="off" w:line="240" w:lineRule="auto"/>
+        <w:rPr>
+          <w:rFonts w:ascii="Calibri" w:hAnsi="Calibri" w:eastAsia="Calibri" w:cs="Calibri"/>
+          <w:noProof w:val="0"/>
+          <w:sz w:val="22"/>
+          <w:szCs w:val="22"/>
+          <w:lang w:val="en-US"/>
+        </w:rPr>
+      </w:pPr>
+      <w:r>
+        <w:rPr>
+          <w:rFonts w:ascii="Calibri" w:hAnsi="Calibri" w:eastAsia="Calibri" w:cs="Calibri"/>
+          <w:noProof w:val="0"/>
+          <w:sz w:val="22"/>
+          <w:szCs w:val="22"/>
+          <w:lang w:val="en-US"/>
+        </w:rPr>
+        <w:t>Pre-condizioni</w:t>
+      </w:r>
+    </w:p>
+    <w:p>
+      <w:pPr>
+        <w:pStyle w:val="ListParagraph"/>
+        <w:numPr>
+          <w:ilvl w:val="0"/>
+          <w:numId w:val="21"/>
+        </w:numPr>
+        <w:spacing w:after="0" w:afterAutospacing="off" w:line="240" w:lineRule="auto"/>
+        <w:rPr>
+          <w:rFonts w:ascii="Calibri" w:hAnsi="Calibri" w:eastAsia="Calibri" w:cs="Calibri"/>
+          <w:noProof w:val="0"/>
+          <w:sz w:val="22"/>
+          <w:szCs w:val="22"/>
+          <w:lang w:val="en-US"/>
+        </w:rPr>
+      </w:pPr>
+      <w:r>
+        <w:rPr>
+          <w:rFonts w:ascii="Calibri" w:hAnsi="Calibri" w:eastAsia="Calibri" w:cs="Calibri"/>
+          <w:noProof w:val="0"/>
+          <w:sz w:val="22"/>
+          <w:szCs w:val="22"/>
+          <w:lang w:val="en-US"/>
+        </w:rPr>
+        <w:t xml:space="preserve">Mp </w:t>
+      </w:r>
+      <w:r>
+        <w:rPr>
+          <w:rFonts w:ascii="Calibri" w:hAnsi="Calibri" w:eastAsia="Calibri" w:cs="Calibri"/>
+          <w:noProof w:val="0"/>
+          <w:sz w:val="22"/>
+          <w:szCs w:val="22"/>
+          <w:lang w:val="en-US"/>
+        </w:rPr>
+        <w:t>inserimento</w:t>
+      </w:r>
+      <w:r>
+        <w:rPr>
+          <w:rFonts w:ascii="Calibri" w:hAnsi="Calibri" w:eastAsia="Calibri" w:cs="Calibri"/>
+          <w:noProof w:val="0"/>
+          <w:sz w:val="22"/>
+          <w:szCs w:val="22"/>
+          <w:lang w:val="en-US"/>
+        </w:rPr>
+        <w:t xml:space="preserve"> disp e</w:t>
+      </w:r>
+    </w:p>
+    <w:p>
+      <w:pPr>
+        <w:pStyle w:val="Normal"/>
+        <w:spacing w:after="0" w:afterAutospacing="off" w:line="240" w:lineRule="auto"/>
         <w:ind w:left="0"/>
         <w:rPr>
+          <w:rFonts w:ascii="Calibri" w:hAnsi="Calibri" w:eastAsia="Calibri" w:cs="Calibri"/>
+          <w:noProof w:val="0"/>
+          <w:sz w:val="22"/>
+          <w:szCs w:val="22"/>
+          <w:lang w:val="en-US"/>
+        </w:rPr>
+      </w:pPr>
+      <w:r>
+        <w:rPr>
+          <w:rFonts w:ascii="Calibri" w:hAnsi="Calibri" w:eastAsia="Calibri" w:cs="Calibri"/>
+          <w:noProof w:val="0"/>
+          <w:sz w:val="22"/>
+          <w:szCs w:val="22"/>
+          <w:lang w:val="en-US"/>
+        </w:rPr>
+        <w:t xml:space="preserve">Disp </w:t>
+      </w:r>
+      <w:r>
+        <w:rPr>
+          <w:rFonts w:ascii="Calibri" w:hAnsi="Calibri" w:eastAsia="Calibri" w:cs="Calibri"/>
+          <w:noProof w:val="0"/>
+          <w:sz w:val="22"/>
+          <w:szCs w:val="22"/>
+          <w:lang w:val="en-US"/>
+        </w:rPr>
+        <w:t>riferita</w:t>
+      </w:r>
+      <w:r>
+        <w:rPr>
+          <w:rFonts w:ascii="Calibri" w:hAnsi="Calibri" w:eastAsia="Calibri" w:cs="Calibri"/>
+          <w:noProof w:val="0"/>
+          <w:sz w:val="22"/>
+          <w:szCs w:val="22"/>
+          <w:lang w:val="en-US"/>
+        </w:rPr>
+        <w:t xml:space="preserve"> a turno e</w:t>
+      </w:r>
+    </w:p>
+    <w:p>
+      <w:pPr>
+        <w:pStyle w:val="Normal"/>
+        <w:spacing w:after="0" w:afterAutospacing="off" w:line="240" w:lineRule="auto"/>
+        <w:ind w:left="0"/>
+        <w:rPr>
+          <w:rFonts w:ascii="Calibri" w:hAnsi="Calibri" w:eastAsia="Calibri" w:cs="Calibri"/>
+          <w:noProof w:val="0"/>
+          <w:sz w:val="22"/>
+          <w:szCs w:val="22"/>
+          <w:lang w:val="en-US"/>
+        </w:rPr>
+      </w:pPr>
+      <w:r>
+        <w:rPr>
+          <w:rFonts w:ascii="Calibri" w:hAnsi="Calibri" w:eastAsia="Calibri" w:cs="Calibri"/>
+          <w:noProof w:val="0"/>
+          <w:sz w:val="22"/>
+          <w:szCs w:val="22"/>
+          <w:lang w:val="en-US"/>
+        </w:rPr>
+        <w:t xml:space="preserve">Disp in </w:t>
+      </w:r>
+      <w:r>
+        <w:rPr>
+          <w:rFonts w:ascii="Calibri" w:hAnsi="Calibri" w:eastAsia="Calibri" w:cs="Calibri"/>
+          <w:noProof w:val="0"/>
+          <w:sz w:val="22"/>
+          <w:szCs w:val="22"/>
+          <w:lang w:val="en-US"/>
+        </w:rPr>
+        <w:t>srv</w:t>
+      </w:r>
+      <w:r>
+        <w:rPr>
+          <w:rFonts w:ascii="Calibri" w:hAnsi="Calibri" w:eastAsia="Calibri" w:cs="Calibri"/>
+          <w:noProof w:val="0"/>
+          <w:sz w:val="22"/>
+          <w:szCs w:val="22"/>
+          <w:lang w:val="en-US"/>
+        </w:rPr>
+        <w:t xml:space="preserve"> e</w:t>
+      </w:r>
+    </w:p>
+    <w:p>
+      <w:pPr>
+        <w:pStyle w:val="Normal"/>
+        <w:spacing w:after="0" w:afterAutospacing="off" w:line="240" w:lineRule="auto"/>
+        <w:ind w:left="0"/>
+        <w:rPr>
+          <w:rFonts w:ascii="Calibri" w:hAnsi="Calibri" w:eastAsia="Calibri" w:cs="Calibri"/>
+          <w:noProof w:val="0"/>
+          <w:sz w:val="22"/>
+          <w:szCs w:val="22"/>
+          <w:lang w:val="en-US"/>
+        </w:rPr>
+      </w:pPr>
+      <w:r>
+        <w:rPr>
+          <w:rFonts w:ascii="Calibri" w:hAnsi="Calibri" w:eastAsia="Calibri" w:cs="Calibri"/>
+          <w:noProof w:val="0"/>
+          <w:sz w:val="22"/>
+          <w:szCs w:val="22"/>
+          <w:lang w:val="en-US"/>
+        </w:rPr>
+        <w:t xml:space="preserve">Disp.prenotato = </w:t>
+      </w:r>
+      <w:r>
+        <w:rPr>
+          <w:rFonts w:ascii="Calibri" w:hAnsi="Calibri" w:eastAsia="Calibri" w:cs="Calibri"/>
+          <w:noProof w:val="0"/>
+          <w:sz w:val="22"/>
+          <w:szCs w:val="22"/>
+          <w:lang w:val="en-US"/>
+        </w:rPr>
+        <w:t>Sì</w:t>
+      </w:r>
+      <w:r>
+        <w:rPr>
+          <w:rFonts w:ascii="Calibri" w:hAnsi="Calibri" w:eastAsia="Calibri" w:cs="Calibri"/>
+          <w:noProof w:val="0"/>
+          <w:sz w:val="22"/>
+          <w:szCs w:val="22"/>
+          <w:lang w:val="en-US"/>
+        </w:rPr>
+        <w:t xml:space="preserve"> e</w:t>
+      </w:r>
+    </w:p>
+    <w:p>
+      <w:pPr>
+        <w:pStyle w:val="Normal"/>
+        <w:spacing w:after="0" w:afterAutospacing="off" w:line="240" w:lineRule="auto"/>
+        <w:ind w:left="0"/>
+        <w:rPr>
+          <w:rFonts w:ascii="Calibri" w:hAnsi="Calibri" w:eastAsia="Calibri" w:cs="Calibri"/>
+          <w:noProof w:val="0"/>
+          <w:sz w:val="22"/>
+          <w:szCs w:val="22"/>
+          <w:lang w:val="en-US"/>
+        </w:rPr>
+      </w:pPr>
+      <w:r>
+        <w:rPr>
+          <w:rFonts w:ascii="Calibri" w:hAnsi="Calibri" w:eastAsia="Calibri" w:cs="Calibri"/>
+          <w:noProof w:val="0"/>
+          <w:sz w:val="22"/>
+          <w:szCs w:val="22"/>
+          <w:lang w:val="en-US"/>
+        </w:rPr>
+        <w:t>Ev prevede srv e</w:t>
+      </w:r>
+    </w:p>
+    <w:p>
+      <w:pPr>
+        <w:pStyle w:val="Normal"/>
+        <w:spacing w:after="0" w:afterAutospacing="off" w:line="240" w:lineRule="auto"/>
+        <w:ind w:left="0"/>
+        <w:rPr>
+          <w:rFonts w:ascii="Calibri" w:hAnsi="Calibri" w:eastAsia="Calibri" w:cs="Calibri"/>
+          <w:noProof w:val="0"/>
+          <w:sz w:val="22"/>
+          <w:szCs w:val="22"/>
+          <w:lang w:val="en-US"/>
+        </w:rPr>
+      </w:pPr>
+      <w:r>
+        <w:rPr>
+          <w:rFonts w:ascii="Calibri" w:hAnsi="Calibri" w:eastAsia="Calibri" w:cs="Calibri"/>
+          <w:noProof w:val="0"/>
+          <w:sz w:val="22"/>
+          <w:szCs w:val="22"/>
+          <w:lang w:val="en-US"/>
+        </w:rPr>
+        <w:t>Or organizza ev</w:t>
+      </w:r>
+    </w:p>
+    <w:p>
+      <w:pPr>
+        <w:pStyle w:val="Normal"/>
+        <w:spacing w:after="0" w:afterAutospacing="off" w:line="240" w:lineRule="auto"/>
+        <w:ind w:left="0"/>
+        <w:rPr>
+          <w:rFonts w:ascii="Calibri" w:hAnsi="Calibri" w:eastAsia="Calibri" w:cs="Calibri"/>
+          <w:noProof w:val="0"/>
+          <w:sz w:val="22"/>
+          <w:szCs w:val="22"/>
+          <w:lang w:val="en-US"/>
+        </w:rPr>
+      </w:pPr>
+    </w:p>
+    <w:p>
+      <w:pPr>
+        <w:pStyle w:val="Normal"/>
+        <w:spacing w:after="0" w:afterAutospacing="off" w:line="240" w:lineRule="auto"/>
+        <w:ind w:left="0"/>
+        <w:rPr>
+          <w:rFonts w:ascii="Calibri" w:hAnsi="Calibri" w:eastAsia="Calibri" w:cs="Calibri"/>
+          <w:noProof w:val="0"/>
+          <w:sz w:val="22"/>
+          <w:szCs w:val="22"/>
+          <w:lang w:val="en-US"/>
+        </w:rPr>
+      </w:pPr>
+      <w:r>
+        <w:rPr>
+          <w:rFonts w:ascii="Calibri" w:hAnsi="Calibri" w:eastAsia="Calibri" w:cs="Calibri"/>
+          <w:noProof w:val="0"/>
+          <w:sz w:val="22"/>
+          <w:szCs w:val="22"/>
+          <w:lang w:val="en-US"/>
+        </w:rPr>
+        <w:t>Post-</w:t>
+      </w:r>
+      <w:r>
+        <w:rPr>
+          <w:rFonts w:ascii="Calibri" w:hAnsi="Calibri" w:eastAsia="Calibri" w:cs="Calibri"/>
+          <w:noProof w:val="0"/>
+          <w:sz w:val="22"/>
+          <w:szCs w:val="22"/>
+          <w:lang w:val="en-US"/>
+        </w:rPr>
+        <w:t>condizioni</w:t>
+      </w:r>
+      <w:r>
+        <w:rPr>
+          <w:rFonts w:ascii="Calibri" w:hAnsi="Calibri" w:eastAsia="Calibri" w:cs="Calibri"/>
+          <w:noProof w:val="0"/>
+          <w:sz w:val="22"/>
+          <w:szCs w:val="22"/>
+          <w:lang w:val="en-US"/>
+        </w:rPr>
+        <w:t>:</w:t>
+      </w:r>
+    </w:p>
+    <w:p>
+      <w:pPr>
+        <w:pStyle w:val="ListParagraph"/>
+        <w:numPr>
+          <w:ilvl w:val="0"/>
+          <w:numId w:val="22"/>
+        </w:numPr>
+        <w:spacing w:after="0" w:afterAutospacing="off" w:line="240" w:lineRule="auto"/>
+        <w:rPr>
+          <w:rFonts w:ascii="Calibri" w:hAnsi="Calibri" w:eastAsia="Calibri" w:cs="Calibri"/>
+          <w:noProof w:val="0"/>
+          <w:sz w:val="22"/>
+          <w:szCs w:val="22"/>
+          <w:lang w:val="en-US"/>
+        </w:rPr>
+      </w:pPr>
+      <w:r>
+        <w:rPr>
+          <w:rFonts w:ascii="Calibri" w:hAnsi="Calibri" w:eastAsia="Calibri" w:cs="Calibri"/>
+          <w:noProof w:val="0"/>
+          <w:sz w:val="22"/>
+          <w:szCs w:val="22"/>
+          <w:lang w:val="en-US"/>
+        </w:rPr>
+        <w:t>Disp.prenotato</w:t>
+      </w:r>
+      <w:r>
+        <w:rPr>
+          <w:rFonts w:ascii="Calibri" w:hAnsi="Calibri" w:eastAsia="Calibri" w:cs="Calibri"/>
+          <w:noProof w:val="0"/>
+          <w:sz w:val="22"/>
+          <w:szCs w:val="22"/>
+          <w:lang w:val="en-US"/>
+        </w:rPr>
+        <w:t xml:space="preserve"> = No</w:t>
+      </w:r>
+    </w:p>
+    <w:p>
+      <w:pPr>
+        <w:pStyle w:val="ListParagraph"/>
+        <w:numPr>
+          <w:ilvl w:val="0"/>
+          <w:numId w:val="22"/>
+        </w:numPr>
+        <w:spacing w:after="0" w:afterAutospacing="off" w:line="240" w:lineRule="auto"/>
+        <w:rPr>
+          <w:rFonts w:ascii="Calibri" w:hAnsi="Calibri" w:eastAsia="Calibri" w:cs="Calibri"/>
+          <w:noProof w:val="0"/>
+          <w:sz w:val="22"/>
+          <w:szCs w:val="22"/>
+          <w:lang w:val="en-US"/>
+        </w:rPr>
+      </w:pPr>
+      <w:r>
+        <w:rPr>
+          <w:rFonts w:ascii="Calibri" w:hAnsi="Calibri" w:eastAsia="Calibri" w:cs="Calibri"/>
+          <w:noProof w:val="0"/>
+          <w:sz w:val="22"/>
+          <w:szCs w:val="22"/>
+          <w:lang w:val="en-US"/>
+        </w:rPr>
+        <w:t>Disp.ruolo</w:t>
+      </w:r>
+      <w:r>
+        <w:rPr>
+          <w:rFonts w:ascii="Calibri" w:hAnsi="Calibri" w:eastAsia="Calibri" w:cs="Calibri"/>
+          <w:noProof w:val="0"/>
+          <w:sz w:val="22"/>
+          <w:szCs w:val="22"/>
+          <w:lang w:val="en-US"/>
+        </w:rPr>
+        <w:t xml:space="preserve"> = “”</w:t>
+      </w:r>
+    </w:p>
+    <w:p>
+      <w:pPr>
+        <w:pStyle w:val="ListParagraph"/>
+        <w:numPr>
+          <w:ilvl w:val="0"/>
+          <w:numId w:val="22"/>
+        </w:numPr>
+        <w:spacing w:after="0" w:afterAutospacing="off" w:line="240" w:lineRule="auto"/>
+        <w:rPr>
+          <w:rFonts w:ascii="Calibri" w:hAnsi="Calibri" w:eastAsia="Calibri" w:cs="Calibri"/>
+          <w:noProof w:val="0"/>
+          <w:sz w:val="22"/>
+          <w:szCs w:val="22"/>
+          <w:lang w:val="en-US"/>
+        </w:rPr>
+      </w:pPr>
+      <w:r>
+        <w:rPr>
+          <w:rFonts w:ascii="Calibri" w:hAnsi="Calibri" w:eastAsia="Calibri" w:cs="Calibri"/>
+          <w:noProof w:val="0"/>
+          <w:sz w:val="22"/>
+          <w:szCs w:val="22"/>
+          <w:lang w:val="en-US"/>
+        </w:rPr>
+        <w:t>Disp</w:t>
+      </w:r>
+      <w:r>
+        <w:rPr>
+          <w:rFonts w:ascii="Calibri" w:hAnsi="Calibri" w:eastAsia="Calibri" w:cs="Calibri"/>
+          <w:noProof w:val="0"/>
+          <w:sz w:val="22"/>
+          <w:szCs w:val="22"/>
+          <w:lang w:val="en-US"/>
+        </w:rPr>
+        <w:t xml:space="preserve"> non è </w:t>
+      </w:r>
+      <w:r>
+        <w:rPr>
+          <w:rFonts w:ascii="Calibri" w:hAnsi="Calibri" w:eastAsia="Calibri" w:cs="Calibri"/>
+          <w:noProof w:val="0"/>
+          <w:sz w:val="22"/>
+          <w:szCs w:val="22"/>
+          <w:lang w:val="en-US"/>
+        </w:rPr>
+        <w:t>più</w:t>
+      </w:r>
+      <w:r>
+        <w:rPr>
+          <w:rFonts w:ascii="Calibri" w:hAnsi="Calibri" w:eastAsia="Calibri" w:cs="Calibri"/>
+          <w:noProof w:val="0"/>
+          <w:sz w:val="22"/>
+          <w:szCs w:val="22"/>
+          <w:lang w:val="en-US"/>
+        </w:rPr>
+        <w:t xml:space="preserve"> </w:t>
+      </w:r>
+      <w:r>
+        <w:rPr>
+          <w:rFonts w:ascii="Calibri" w:hAnsi="Calibri" w:eastAsia="Calibri" w:cs="Calibri"/>
+          <w:noProof w:val="0"/>
+          <w:sz w:val="22"/>
+          <w:szCs w:val="22"/>
+          <w:lang w:val="en-US"/>
+        </w:rPr>
+        <w:t>associata</w:t>
+      </w:r>
+      <w:r>
+        <w:rPr>
+          <w:rFonts w:ascii="Calibri" w:hAnsi="Calibri" w:eastAsia="Calibri" w:cs="Calibri"/>
+          <w:noProof w:val="0"/>
+          <w:sz w:val="22"/>
+          <w:szCs w:val="22"/>
+          <w:lang w:val="en-US"/>
+        </w:rPr>
+        <w:t xml:space="preserve"> a srv</w:t>
+      </w:r>
+    </w:p>
+    <w:p>
+      <w:pPr>
+        <w:pStyle w:val="Normal"/>
+        <w:spacing w:after="0" w:afterAutospacing="off" w:line="240" w:lineRule="auto"/>
+        <w:ind w:left="0"/>
+        <w:rPr>
           <w:highlight w:val="yellow"/>
         </w:rPr>
       </w:pPr>
@@ -3709,16 +5811,15 @@
         <w:pStyle w:val="Normal"/>
         <w:spacing w:after="0" w:afterAutospacing="off" w:line="240" w:lineRule="auto"/>
         <w:ind w:left="0"/>
-      </w:pPr>
-      <w:r>
-        <w:rPr>
-          <w:rFonts w:ascii="Calibri" w:hAnsi="Calibri" w:eastAsia="Calibri" w:cs="Calibri"/>
-          <w:noProof w:val="0"/>
-          <w:sz w:val="22"/>
-          <w:szCs w:val="22"/>
-          <w:lang w:val="en-US"/>
-        </w:rPr>
-        <w:t>approvazioneMenu(evento, Menu)</w:t>
+        <w:rPr>
+          <w:highlight w:val="yellow"/>
+        </w:rPr>
+      </w:pPr>
+      <w:r>
+        <w:rPr>
+          <w:highlight w:val="yellow"/>
+        </w:rPr>
+        <w:t>Passo 5</w:t>
       </w:r>
     </w:p>
     <w:p>
@@ -3727,11 +5828,7 @@
         <w:spacing w:after="0" w:afterAutospacing="off" w:line="240" w:lineRule="auto"/>
         <w:ind w:left="0"/>
         <w:rPr>
-          <w:rFonts w:ascii="Calibri" w:hAnsi="Calibri" w:eastAsia="Calibri" w:cs="Calibri"/>
-          <w:noProof w:val="0"/>
-          <w:sz w:val="22"/>
-          <w:szCs w:val="22"/>
-          <w:lang w:val="en-US"/>
+          <w:highlight w:val="yellow"/>
         </w:rPr>
       </w:pPr>
     </w:p>
@@ -3748,6 +5845,867 @@
           <w:lang w:val="en-US"/>
         </w:rPr>
       </w:pPr>
+      <w:r>
+        <w:rPr>
+          <w:rFonts w:ascii="Calibri" w:hAnsi="Calibri" w:eastAsia="Calibri" w:cs="Calibri"/>
+          <w:noProof w:val="0"/>
+          <w:sz w:val="22"/>
+          <w:szCs w:val="22"/>
+          <w:lang w:val="en-US"/>
+        </w:rPr>
+        <w:t>approvazioneMenu</w:t>
+      </w:r>
+      <w:r>
+        <w:rPr>
+          <w:rFonts w:ascii="Calibri" w:hAnsi="Calibri" w:eastAsia="Calibri" w:cs="Calibri"/>
+          <w:noProof w:val="0"/>
+          <w:sz w:val="22"/>
+          <w:szCs w:val="22"/>
+          <w:lang w:val="en-US"/>
+        </w:rPr>
+        <w:t>(</w:t>
+      </w:r>
+      <w:r>
+        <w:rPr>
+          <w:rFonts w:ascii="Calibri" w:hAnsi="Calibri" w:eastAsia="Calibri" w:cs="Calibri"/>
+          <w:noProof w:val="0"/>
+          <w:sz w:val="22"/>
+          <w:szCs w:val="22"/>
+          <w:lang w:val="en-US"/>
+        </w:rPr>
+        <w:t>srv: Servizio</w:t>
+      </w:r>
+      <w:r>
+        <w:rPr>
+          <w:rFonts w:ascii="Calibri" w:hAnsi="Calibri" w:eastAsia="Calibri" w:cs="Calibri"/>
+          <w:noProof w:val="0"/>
+          <w:sz w:val="22"/>
+          <w:szCs w:val="22"/>
+          <w:lang w:val="en-US"/>
+        </w:rPr>
+        <w:t>)</w:t>
+      </w:r>
+    </w:p>
+    <w:p>
+      <w:pPr>
+        <w:pStyle w:val="Normal"/>
+        <w:spacing w:after="0" w:afterAutospacing="off" w:line="240" w:lineRule="auto"/>
+        <w:ind w:left="0"/>
+        <w:rPr>
+          <w:rFonts w:ascii="Calibri" w:hAnsi="Calibri" w:eastAsia="Calibri" w:cs="Calibri"/>
+          <w:noProof w:val="0"/>
+          <w:sz w:val="22"/>
+          <w:szCs w:val="22"/>
+          <w:lang w:val="en-US"/>
+        </w:rPr>
+      </w:pPr>
+    </w:p>
+    <w:p>
+      <w:pPr>
+        <w:pStyle w:val="Normal"/>
+        <w:spacing w:after="0" w:afterAutospacing="off" w:line="240" w:lineRule="auto"/>
+        <w:ind w:left="0"/>
+        <w:rPr>
+          <w:rFonts w:ascii="Calibri" w:hAnsi="Calibri" w:eastAsia="Calibri" w:cs="Calibri"/>
+          <w:noProof w:val="0"/>
+          <w:sz w:val="22"/>
+          <w:szCs w:val="22"/>
+          <w:lang w:val="en-US"/>
+        </w:rPr>
+      </w:pPr>
+      <w:r>
+        <w:rPr>
+          <w:rFonts w:ascii="Calibri" w:hAnsi="Calibri" w:eastAsia="Calibri" w:cs="Calibri"/>
+          <w:noProof w:val="0"/>
+          <w:sz w:val="22"/>
+          <w:szCs w:val="22"/>
+          <w:lang w:val="en-US"/>
+        </w:rPr>
+        <w:t>Pre-condizioni:</w:t>
+      </w:r>
+    </w:p>
+    <w:p>
+      <w:pPr>
+        <w:pStyle w:val="ListParagraph"/>
+        <w:numPr>
+          <w:ilvl w:val="0"/>
+          <w:numId w:val="17"/>
+        </w:numPr>
+        <w:spacing w:after="0" w:afterAutospacing="off" w:line="240" w:lineRule="auto"/>
+        <w:rPr>
+          <w:rFonts w:ascii="Calibri" w:hAnsi="Calibri" w:eastAsia="Calibri" w:cs="Calibri"/>
+          <w:noProof w:val="0"/>
+          <w:sz w:val="22"/>
+          <w:szCs w:val="22"/>
+          <w:lang w:val="en-US"/>
+        </w:rPr>
+      </w:pPr>
+      <w:r>
+        <w:rPr>
+          <w:rFonts w:ascii="Calibri" w:hAnsi="Calibri" w:eastAsia="Calibri" w:cs="Calibri"/>
+          <w:noProof w:val="0"/>
+          <w:sz w:val="22"/>
+          <w:szCs w:val="22"/>
+          <w:lang w:val="en-US"/>
+        </w:rPr>
+        <w:t>Ev prevede srv</w:t>
+      </w:r>
+    </w:p>
+    <w:p>
+      <w:pPr>
+        <w:pStyle w:val="ListParagraph"/>
+        <w:numPr>
+          <w:ilvl w:val="0"/>
+          <w:numId w:val="17"/>
+        </w:numPr>
+        <w:spacing w:after="0" w:afterAutospacing="off" w:line="240" w:lineRule="auto"/>
+        <w:rPr>
+          <w:rFonts w:ascii="Calibri" w:hAnsi="Calibri" w:eastAsia="Calibri" w:cs="Calibri"/>
+          <w:noProof w:val="0"/>
+          <w:sz w:val="22"/>
+          <w:szCs w:val="22"/>
+          <w:lang w:val="en-US"/>
+        </w:rPr>
+      </w:pPr>
+      <w:r>
+        <w:rPr>
+          <w:rFonts w:ascii="Calibri" w:hAnsi="Calibri" w:eastAsia="Calibri" w:cs="Calibri"/>
+          <w:noProof w:val="0"/>
+          <w:sz w:val="22"/>
+          <w:szCs w:val="22"/>
+          <w:lang w:val="en-US"/>
+        </w:rPr>
+        <w:t>Or organizza ev</w:t>
+      </w:r>
+    </w:p>
+    <w:p>
+      <w:pPr>
+        <w:pStyle w:val="Normal"/>
+        <w:spacing w:after="0" w:afterAutospacing="off" w:line="240" w:lineRule="auto"/>
+        <w:rPr>
+          <w:rFonts w:ascii="Calibri" w:hAnsi="Calibri" w:eastAsia="Calibri" w:cs="Calibri"/>
+          <w:noProof w:val="0"/>
+          <w:sz w:val="22"/>
+          <w:szCs w:val="22"/>
+          <w:lang w:val="en-US"/>
+        </w:rPr>
+      </w:pPr>
+    </w:p>
+    <w:p>
+      <w:pPr>
+        <w:pStyle w:val="Normal"/>
+        <w:spacing w:after="0" w:afterAutospacing="off" w:line="240" w:lineRule="auto"/>
+        <w:rPr>
+          <w:rFonts w:ascii="Calibri" w:hAnsi="Calibri" w:eastAsia="Calibri" w:cs="Calibri"/>
+          <w:noProof w:val="0"/>
+          <w:sz w:val="22"/>
+          <w:szCs w:val="22"/>
+          <w:lang w:val="en-US"/>
+        </w:rPr>
+      </w:pPr>
+      <w:r>
+        <w:rPr>
+          <w:rFonts w:ascii="Calibri" w:hAnsi="Calibri" w:eastAsia="Calibri" w:cs="Calibri"/>
+          <w:noProof w:val="0"/>
+          <w:sz w:val="22"/>
+          <w:szCs w:val="22"/>
+          <w:lang w:val="en-US"/>
+        </w:rPr>
+        <w:t>Post-condizioni:</w:t>
+      </w:r>
+    </w:p>
+    <w:p>
+      <w:pPr>
+        <w:pStyle w:val="ListParagraph"/>
+        <w:numPr>
+          <w:ilvl w:val="0"/>
+          <w:numId w:val="18"/>
+        </w:numPr>
+        <w:spacing w:after="0" w:afterAutospacing="off" w:line="240" w:lineRule="auto"/>
+        <w:rPr>
+          <w:rFonts w:ascii="Calibri" w:hAnsi="Calibri" w:eastAsia="Calibri" w:cs="Calibri"/>
+          <w:noProof w:val="0"/>
+          <w:sz w:val="22"/>
+          <w:szCs w:val="22"/>
+          <w:lang w:val="en-US"/>
+        </w:rPr>
+      </w:pPr>
+      <w:r>
+        <w:rPr>
+          <w:rFonts w:ascii="Calibri" w:hAnsi="Calibri" w:eastAsia="Calibri" w:cs="Calibri"/>
+          <w:noProof w:val="0"/>
+          <w:sz w:val="22"/>
+          <w:szCs w:val="22"/>
+          <w:lang w:val="en-US"/>
+        </w:rPr>
+        <w:t>Srv.approvato = Sì</w:t>
+      </w:r>
+    </w:p>
+    <w:p>
+      <w:pPr>
+        <w:pStyle w:val="ListParagraph"/>
+        <w:numPr>
+          <w:ilvl w:val="0"/>
+          <w:numId w:val="18"/>
+        </w:numPr>
+        <w:spacing w:after="0" w:afterAutospacing="off" w:line="240" w:lineRule="auto"/>
+        <w:rPr>
+          <w:rFonts w:ascii="Calibri" w:hAnsi="Calibri" w:eastAsia="Calibri" w:cs="Calibri"/>
+          <w:noProof w:val="0"/>
+          <w:sz w:val="22"/>
+          <w:szCs w:val="22"/>
+          <w:lang w:val="en-US"/>
+        </w:rPr>
+      </w:pPr>
+      <w:r>
+        <w:rPr>
+          <w:rFonts w:ascii="Calibri" w:hAnsi="Calibri" w:eastAsia="Calibri" w:cs="Calibri"/>
+          <w:noProof w:val="0"/>
+          <w:sz w:val="22"/>
+          <w:szCs w:val="22"/>
+          <w:lang w:val="en-US"/>
+        </w:rPr>
+        <w:t>Ev.stato = “In corso”</w:t>
+      </w:r>
+    </w:p>
+    <w:p>
+      <w:pPr>
+        <w:pStyle w:val="Normal"/>
+        <w:spacing w:after="0" w:afterAutospacing="off" w:line="240" w:lineRule="auto"/>
+        <w:rPr>
+          <w:rFonts w:ascii="Calibri" w:hAnsi="Calibri" w:eastAsia="Calibri" w:cs="Calibri"/>
+          <w:noProof w:val="0"/>
+          <w:sz w:val="22"/>
+          <w:szCs w:val="22"/>
+          <w:lang w:val="en-US"/>
+        </w:rPr>
+      </w:pPr>
+    </w:p>
+    <w:p>
+      <w:pPr>
+        <w:pStyle w:val="Normal"/>
+        <w:spacing w:after="0" w:afterAutospacing="off" w:line="240" w:lineRule="auto"/>
+        <w:rPr>
+          <w:rFonts w:ascii="Calibri" w:hAnsi="Calibri" w:eastAsia="Calibri" w:cs="Calibri"/>
+          <w:noProof w:val="0"/>
+          <w:sz w:val="22"/>
+          <w:szCs w:val="22"/>
+          <w:lang w:val="en-US"/>
+        </w:rPr>
+      </w:pPr>
+    </w:p>
+    <w:p>
+      <w:pPr>
+        <w:pStyle w:val="Normal"/>
+        <w:spacing w:after="0" w:afterAutospacing="off" w:line="240" w:lineRule="auto"/>
+      </w:pPr>
+      <w:r>
+        <w:rPr>
+          <w:rFonts w:ascii="Calibri" w:hAnsi="Calibri" w:eastAsia="Calibri" w:cs="Calibri"/>
+          <w:noProof w:val="0"/>
+          <w:sz w:val="22"/>
+          <w:szCs w:val="22"/>
+          <w:lang w:val="en-US"/>
+        </w:rPr>
+        <w:t>propostaModifica(srv: Servizio, ric: Ricetta, cm: Commento)</w:t>
+      </w:r>
+    </w:p>
+    <w:p>
+      <w:pPr>
+        <w:pStyle w:val="Normal"/>
+        <w:spacing w:after="0" w:afterAutospacing="off" w:line="240" w:lineRule="auto"/>
+        <w:ind w:left="0"/>
+        <w:rPr>
+          <w:rFonts w:ascii="Calibri" w:hAnsi="Calibri" w:eastAsia="Calibri" w:cs="Calibri"/>
+          <w:noProof w:val="0"/>
+          <w:sz w:val="22"/>
+          <w:szCs w:val="22"/>
+          <w:lang w:val="en-US"/>
+        </w:rPr>
+      </w:pPr>
+    </w:p>
+    <w:p>
+      <w:pPr>
+        <w:pStyle w:val="Normal"/>
+        <w:spacing w:after="0" w:afterAutospacing="off" w:line="240" w:lineRule="auto"/>
+        <w:ind w:left="0"/>
+        <w:rPr>
+          <w:rFonts w:ascii="Calibri" w:hAnsi="Calibri" w:eastAsia="Calibri" w:cs="Calibri"/>
+          <w:noProof w:val="0"/>
+          <w:sz w:val="22"/>
+          <w:szCs w:val="22"/>
+          <w:lang w:val="en-US"/>
+        </w:rPr>
+      </w:pPr>
+      <w:r>
+        <w:rPr>
+          <w:rFonts w:ascii="Calibri" w:hAnsi="Calibri" w:eastAsia="Calibri" w:cs="Calibri"/>
+          <w:noProof w:val="0"/>
+          <w:sz w:val="22"/>
+          <w:szCs w:val="22"/>
+          <w:lang w:val="en-US"/>
+        </w:rPr>
+        <w:t>Pre-condizioni</w:t>
+      </w:r>
+      <w:r>
+        <w:rPr>
+          <w:rFonts w:ascii="Calibri" w:hAnsi="Calibri" w:eastAsia="Calibri" w:cs="Calibri"/>
+          <w:noProof w:val="0"/>
+          <w:sz w:val="22"/>
+          <w:szCs w:val="22"/>
+          <w:lang w:val="en-US"/>
+        </w:rPr>
+        <w:t>:</w:t>
+      </w:r>
+    </w:p>
+    <w:p>
+      <w:pPr>
+        <w:pStyle w:val="ListParagraph"/>
+        <w:numPr>
+          <w:ilvl w:val="0"/>
+          <w:numId w:val="19"/>
+        </w:numPr>
+        <w:spacing w:after="0" w:afterAutospacing="off" w:line="240" w:lineRule="auto"/>
+        <w:rPr>
+          <w:rFonts w:ascii="Calibri" w:hAnsi="Calibri" w:eastAsia="Calibri" w:cs="Calibri"/>
+          <w:noProof w:val="0"/>
+          <w:sz w:val="22"/>
+          <w:szCs w:val="22"/>
+          <w:lang w:val="en-US"/>
+        </w:rPr>
+      </w:pPr>
+      <w:r>
+        <w:rPr>
+          <w:rFonts w:ascii="Calibri" w:hAnsi="Calibri" w:eastAsia="Calibri" w:cs="Calibri"/>
+          <w:noProof w:val="0"/>
+          <w:sz w:val="22"/>
+          <w:szCs w:val="22"/>
+          <w:lang w:val="en-US"/>
+        </w:rPr>
+        <w:t>Ev prevede srv</w:t>
+      </w:r>
+    </w:p>
+    <w:p>
+      <w:pPr>
+        <w:pStyle w:val="ListParagraph"/>
+        <w:numPr>
+          <w:ilvl w:val="0"/>
+          <w:numId w:val="19"/>
+        </w:numPr>
+        <w:spacing w:after="0" w:afterAutospacing="off" w:line="240" w:lineRule="auto"/>
+        <w:rPr>
+          <w:rFonts w:ascii="Calibri" w:hAnsi="Calibri" w:eastAsia="Calibri" w:cs="Calibri"/>
+          <w:noProof w:val="0"/>
+          <w:sz w:val="22"/>
+          <w:szCs w:val="22"/>
+          <w:lang w:val="en-US"/>
+        </w:rPr>
+      </w:pPr>
+      <w:r>
+        <w:rPr>
+          <w:rFonts w:ascii="Calibri" w:hAnsi="Calibri" w:eastAsia="Calibri" w:cs="Calibri"/>
+          <w:noProof w:val="0"/>
+          <w:sz w:val="22"/>
+          <w:szCs w:val="22"/>
+          <w:lang w:val="en-US"/>
+        </w:rPr>
+        <w:t xml:space="preserve">Or </w:t>
+      </w:r>
+      <w:r>
+        <w:rPr>
+          <w:rFonts w:ascii="Calibri" w:hAnsi="Calibri" w:eastAsia="Calibri" w:cs="Calibri"/>
+          <w:noProof w:val="0"/>
+          <w:sz w:val="22"/>
+          <w:szCs w:val="22"/>
+          <w:lang w:val="en-US"/>
+        </w:rPr>
+        <w:t>organizza</w:t>
+      </w:r>
+      <w:r>
+        <w:rPr>
+          <w:rFonts w:ascii="Calibri" w:hAnsi="Calibri" w:eastAsia="Calibri" w:cs="Calibri"/>
+          <w:noProof w:val="0"/>
+          <w:sz w:val="22"/>
+          <w:szCs w:val="22"/>
+          <w:lang w:val="en-US"/>
+        </w:rPr>
+        <w:t xml:space="preserve"> </w:t>
+      </w:r>
+      <w:r>
+        <w:rPr>
+          <w:rFonts w:ascii="Calibri" w:hAnsi="Calibri" w:eastAsia="Calibri" w:cs="Calibri"/>
+          <w:noProof w:val="0"/>
+          <w:sz w:val="22"/>
+          <w:szCs w:val="22"/>
+          <w:lang w:val="en-US"/>
+        </w:rPr>
+        <w:t>ev</w:t>
+      </w:r>
+    </w:p>
+    <w:p>
+      <w:pPr>
+        <w:pStyle w:val="ListParagraph"/>
+        <w:numPr>
+          <w:ilvl w:val="0"/>
+          <w:numId w:val="19"/>
+        </w:numPr>
+        <w:spacing w:after="0" w:afterAutospacing="off" w:line="240" w:lineRule="auto"/>
+        <w:rPr>
+          <w:rFonts w:ascii="Calibri" w:hAnsi="Calibri" w:eastAsia="Calibri" w:cs="Calibri"/>
+          <w:noProof w:val="0"/>
+          <w:sz w:val="22"/>
+          <w:szCs w:val="22"/>
+          <w:lang w:val="en-US"/>
+        </w:rPr>
+      </w:pPr>
+      <w:r>
+        <w:rPr>
+          <w:rFonts w:ascii="Calibri" w:hAnsi="Calibri" w:eastAsia="Calibri" w:cs="Calibri"/>
+          <w:noProof w:val="0"/>
+          <w:sz w:val="22"/>
+          <w:szCs w:val="22"/>
+          <w:lang w:val="en-US"/>
+        </w:rPr>
+        <w:t>Ev.stato</w:t>
+      </w:r>
+      <w:r>
+        <w:rPr>
+          <w:rFonts w:ascii="Calibri" w:hAnsi="Calibri" w:eastAsia="Calibri" w:cs="Calibri"/>
+          <w:noProof w:val="0"/>
+          <w:sz w:val="22"/>
+          <w:szCs w:val="22"/>
+          <w:lang w:val="en-US"/>
+        </w:rPr>
+        <w:t xml:space="preserve"> == “</w:t>
+      </w:r>
+      <w:r>
+        <w:rPr>
+          <w:rFonts w:ascii="Calibri" w:hAnsi="Calibri" w:eastAsia="Calibri" w:cs="Calibri"/>
+          <w:noProof w:val="0"/>
+          <w:sz w:val="22"/>
+          <w:szCs w:val="22"/>
+          <w:lang w:val="en-US"/>
+        </w:rPr>
+        <w:t>Creazione</w:t>
+      </w:r>
+      <w:r>
+        <w:rPr>
+          <w:rFonts w:ascii="Calibri" w:hAnsi="Calibri" w:eastAsia="Calibri" w:cs="Calibri"/>
+          <w:noProof w:val="0"/>
+          <w:sz w:val="22"/>
+          <w:szCs w:val="22"/>
+          <w:lang w:val="en-US"/>
+        </w:rPr>
+        <w:t>”</w:t>
+      </w:r>
+    </w:p>
+    <w:p>
+      <w:pPr>
+        <w:pStyle w:val="ListParagraph"/>
+        <w:numPr>
+          <w:ilvl w:val="0"/>
+          <w:numId w:val="19"/>
+        </w:numPr>
+        <w:spacing w:after="0" w:afterAutospacing="off" w:line="240" w:lineRule="auto"/>
+        <w:rPr>
+          <w:rFonts w:ascii="Calibri" w:hAnsi="Calibri" w:eastAsia="Calibri" w:cs="Calibri"/>
+          <w:noProof w:val="0"/>
+          <w:sz w:val="22"/>
+          <w:szCs w:val="22"/>
+          <w:lang w:val="en-US"/>
+        </w:rPr>
+      </w:pPr>
+      <w:r>
+        <w:rPr>
+          <w:rFonts w:ascii="Calibri" w:hAnsi="Calibri" w:eastAsia="Calibri" w:cs="Calibri"/>
+          <w:noProof w:val="0"/>
+          <w:sz w:val="22"/>
+          <w:szCs w:val="22"/>
+          <w:lang w:val="en-US"/>
+        </w:rPr>
+        <w:t xml:space="preserve">Menu in </w:t>
+      </w:r>
+      <w:r>
+        <w:rPr>
+          <w:rFonts w:ascii="Calibri" w:hAnsi="Calibri" w:eastAsia="Calibri" w:cs="Calibri"/>
+          <w:noProof w:val="0"/>
+          <w:sz w:val="22"/>
+          <w:szCs w:val="22"/>
+          <w:lang w:val="en-US"/>
+        </w:rPr>
+        <w:t>uso</w:t>
+      </w:r>
+      <w:r>
+        <w:rPr>
+          <w:rFonts w:ascii="Calibri" w:hAnsi="Calibri" w:eastAsia="Calibri" w:cs="Calibri"/>
+          <w:noProof w:val="0"/>
+          <w:sz w:val="22"/>
+          <w:szCs w:val="22"/>
+          <w:lang w:val="en-US"/>
+        </w:rPr>
+        <w:t xml:space="preserve"> in srv</w:t>
+      </w:r>
+    </w:p>
+    <w:p>
+      <w:pPr>
+        <w:pStyle w:val="Normal"/>
+        <w:spacing w:after="0" w:afterAutospacing="off" w:line="240" w:lineRule="auto"/>
+        <w:rPr>
+          <w:rFonts w:ascii="Calibri" w:hAnsi="Calibri" w:eastAsia="Calibri" w:cs="Calibri"/>
+          <w:noProof w:val="0"/>
+          <w:sz w:val="22"/>
+          <w:szCs w:val="22"/>
+          <w:lang w:val="en-US"/>
+        </w:rPr>
+      </w:pPr>
+    </w:p>
+    <w:p>
+      <w:pPr>
+        <w:pStyle w:val="Normal"/>
+        <w:spacing w:after="0" w:afterAutospacing="off" w:line="240" w:lineRule="auto"/>
+        <w:rPr>
+          <w:rFonts w:ascii="Calibri" w:hAnsi="Calibri" w:eastAsia="Calibri" w:cs="Calibri"/>
+          <w:noProof w:val="0"/>
+          <w:sz w:val="22"/>
+          <w:szCs w:val="22"/>
+          <w:lang w:val="en-US"/>
+        </w:rPr>
+      </w:pPr>
+      <w:r>
+        <w:rPr>
+          <w:rFonts w:ascii="Calibri" w:hAnsi="Calibri" w:eastAsia="Calibri" w:cs="Calibri"/>
+          <w:noProof w:val="0"/>
+          <w:sz w:val="22"/>
+          <w:szCs w:val="22"/>
+          <w:lang w:val="en-US"/>
+        </w:rPr>
+        <w:t>Post-condizioni:</w:t>
+      </w:r>
+    </w:p>
+    <w:p>
+      <w:pPr>
+        <w:pStyle w:val="ListParagraph"/>
+        <w:numPr>
+          <w:ilvl w:val="0"/>
+          <w:numId w:val="20"/>
+        </w:numPr>
+        <w:spacing w:after="0" w:afterAutospacing="off" w:line="240" w:lineRule="auto"/>
+        <w:rPr>
+          <w:rFonts w:ascii="Calibri" w:hAnsi="Calibri" w:eastAsia="Calibri" w:cs="Calibri"/>
+          <w:noProof w:val="0"/>
+          <w:sz w:val="22"/>
+          <w:szCs w:val="22"/>
+          <w:lang w:val="en-US"/>
+        </w:rPr>
+      </w:pPr>
+      <w:r>
+        <w:rPr>
+          <w:rFonts w:ascii="Calibri" w:hAnsi="Calibri" w:eastAsia="Calibri" w:cs="Calibri"/>
+          <w:noProof w:val="0"/>
+          <w:sz w:val="22"/>
+          <w:szCs w:val="22"/>
+          <w:lang w:val="en-US"/>
+        </w:rPr>
+        <w:t xml:space="preserve">È </w:t>
+      </w:r>
+      <w:r>
+        <w:rPr>
+          <w:rFonts w:ascii="Calibri" w:hAnsi="Calibri" w:eastAsia="Calibri" w:cs="Calibri"/>
+          <w:noProof w:val="0"/>
+          <w:sz w:val="22"/>
+          <w:szCs w:val="22"/>
+          <w:lang w:val="en-US"/>
+        </w:rPr>
+        <w:t>stata</w:t>
+      </w:r>
+      <w:r>
+        <w:rPr>
+          <w:rFonts w:ascii="Calibri" w:hAnsi="Calibri" w:eastAsia="Calibri" w:cs="Calibri"/>
+          <w:noProof w:val="0"/>
+          <w:sz w:val="22"/>
+          <w:szCs w:val="22"/>
+          <w:lang w:val="en-US"/>
+        </w:rPr>
+        <w:t xml:space="preserve"> create </w:t>
+      </w:r>
+      <w:r>
+        <w:rPr>
+          <w:rFonts w:ascii="Calibri" w:hAnsi="Calibri" w:eastAsia="Calibri" w:cs="Calibri"/>
+          <w:noProof w:val="0"/>
+          <w:sz w:val="22"/>
+          <w:szCs w:val="22"/>
+          <w:lang w:val="en-US"/>
+        </w:rPr>
+        <w:t>una</w:t>
+      </w:r>
+      <w:r>
+        <w:rPr>
+          <w:rFonts w:ascii="Calibri" w:hAnsi="Calibri" w:eastAsia="Calibri" w:cs="Calibri"/>
+          <w:noProof w:val="0"/>
+          <w:sz w:val="22"/>
+          <w:szCs w:val="22"/>
+          <w:lang w:val="en-US"/>
+        </w:rPr>
+        <w:t xml:space="preserve"> </w:t>
+      </w:r>
+      <w:r>
+        <w:rPr>
+          <w:rFonts w:ascii="Calibri" w:hAnsi="Calibri" w:eastAsia="Calibri" w:cs="Calibri"/>
+          <w:noProof w:val="0"/>
+          <w:sz w:val="22"/>
+          <w:szCs w:val="22"/>
+          <w:lang w:val="en-US"/>
+        </w:rPr>
+        <w:t>Proposta</w:t>
+      </w:r>
+      <w:r>
+        <w:rPr>
+          <w:rFonts w:ascii="Calibri" w:hAnsi="Calibri" w:eastAsia="Calibri" w:cs="Calibri"/>
+          <w:noProof w:val="0"/>
+          <w:sz w:val="22"/>
+          <w:szCs w:val="22"/>
+          <w:lang w:val="en-US"/>
+        </w:rPr>
+        <w:t xml:space="preserve"> Modifica pm</w:t>
+      </w:r>
+    </w:p>
+    <w:p>
+      <w:pPr>
+        <w:pStyle w:val="ListParagraph"/>
+        <w:numPr>
+          <w:ilvl w:val="0"/>
+          <w:numId w:val="20"/>
+        </w:numPr>
+        <w:spacing w:after="0" w:afterAutospacing="off" w:line="240" w:lineRule="auto"/>
+        <w:rPr>
+          <w:rFonts w:ascii="Calibri" w:hAnsi="Calibri" w:eastAsia="Calibri" w:cs="Calibri"/>
+          <w:noProof w:val="0"/>
+          <w:sz w:val="22"/>
+          <w:szCs w:val="22"/>
+          <w:lang w:val="en-US"/>
+        </w:rPr>
+      </w:pPr>
+      <w:r>
+        <w:rPr>
+          <w:rFonts w:ascii="Calibri" w:hAnsi="Calibri" w:eastAsia="Calibri" w:cs="Calibri"/>
+          <w:noProof w:val="0"/>
+          <w:sz w:val="22"/>
+          <w:szCs w:val="22"/>
+          <w:lang w:val="en-US"/>
+        </w:rPr>
+        <w:t>Pm.commento = cm</w:t>
+      </w:r>
+    </w:p>
+    <w:p>
+      <w:pPr>
+        <w:pStyle w:val="ListParagraph"/>
+        <w:numPr>
+          <w:ilvl w:val="0"/>
+          <w:numId w:val="20"/>
+        </w:numPr>
+        <w:spacing w:after="0" w:afterAutospacing="off" w:line="240" w:lineRule="auto"/>
+        <w:rPr>
+          <w:rFonts w:ascii="Calibri" w:hAnsi="Calibri" w:eastAsia="Calibri" w:cs="Calibri"/>
+          <w:noProof w:val="0"/>
+          <w:sz w:val="22"/>
+          <w:szCs w:val="22"/>
+          <w:lang w:val="en-US"/>
+        </w:rPr>
+      </w:pPr>
+      <w:r>
+        <w:rPr>
+          <w:rFonts w:ascii="Calibri" w:hAnsi="Calibri" w:eastAsia="Calibri" w:cs="Calibri"/>
+          <w:noProof w:val="0"/>
+          <w:sz w:val="22"/>
+          <w:szCs w:val="22"/>
+          <w:lang w:val="en-US"/>
+        </w:rPr>
+        <w:t>Pm.accettata</w:t>
+      </w:r>
+      <w:r>
+        <w:rPr>
+          <w:rFonts w:ascii="Calibri" w:hAnsi="Calibri" w:eastAsia="Calibri" w:cs="Calibri"/>
+          <w:noProof w:val="0"/>
+          <w:sz w:val="22"/>
+          <w:szCs w:val="22"/>
+          <w:lang w:val="en-US"/>
+        </w:rPr>
+        <w:t xml:space="preserve"> = No</w:t>
+      </w:r>
+    </w:p>
+    <w:p>
+      <w:pPr>
+        <w:pStyle w:val="ListParagraph"/>
+        <w:numPr>
+          <w:ilvl w:val="0"/>
+          <w:numId w:val="20"/>
+        </w:numPr>
+        <w:spacing w:after="0" w:afterAutospacing="off" w:line="240" w:lineRule="auto"/>
+        <w:rPr>
+          <w:rFonts w:ascii="Calibri" w:hAnsi="Calibri" w:eastAsia="Calibri" w:cs="Calibri"/>
+          <w:noProof w:val="0"/>
+          <w:sz w:val="22"/>
+          <w:szCs w:val="22"/>
+          <w:lang w:val="en-US"/>
+        </w:rPr>
+      </w:pPr>
+      <w:r>
+        <w:rPr>
+          <w:rFonts w:ascii="Calibri" w:hAnsi="Calibri" w:eastAsia="Calibri" w:cs="Calibri"/>
+          <w:noProof w:val="0"/>
+          <w:sz w:val="22"/>
+          <w:szCs w:val="22"/>
+          <w:lang w:val="en-US"/>
+        </w:rPr>
+        <w:t xml:space="preserve">Pm </w:t>
+      </w:r>
+      <w:r>
+        <w:rPr>
+          <w:rFonts w:ascii="Calibri" w:hAnsi="Calibri" w:eastAsia="Calibri" w:cs="Calibri"/>
+          <w:noProof w:val="0"/>
+          <w:sz w:val="22"/>
+          <w:szCs w:val="22"/>
+          <w:lang w:val="en-US"/>
+        </w:rPr>
+        <w:t>menù</w:t>
+      </w:r>
+      <w:r>
+        <w:rPr>
+          <w:rFonts w:ascii="Calibri" w:hAnsi="Calibri" w:eastAsia="Calibri" w:cs="Calibri"/>
+          <w:noProof w:val="0"/>
+          <w:sz w:val="22"/>
+          <w:szCs w:val="22"/>
+          <w:lang w:val="en-US"/>
+        </w:rPr>
+        <w:t xml:space="preserve"> di srv</w:t>
+      </w:r>
+    </w:p>
+    <w:p>
+      <w:pPr>
+        <w:pStyle w:val="ListParagraph"/>
+        <w:numPr>
+          <w:ilvl w:val="0"/>
+          <w:numId w:val="20"/>
+        </w:numPr>
+        <w:spacing w:after="0" w:afterAutospacing="off" w:line="240" w:lineRule="auto"/>
+        <w:rPr>
+          <w:rFonts w:ascii="Calibri" w:hAnsi="Calibri" w:eastAsia="Calibri" w:cs="Calibri"/>
+          <w:noProof w:val="0"/>
+          <w:sz w:val="22"/>
+          <w:szCs w:val="22"/>
+          <w:lang w:val="en-US"/>
+        </w:rPr>
+      </w:pPr>
+      <w:r>
+        <w:rPr>
+          <w:rFonts w:ascii="Calibri" w:hAnsi="Calibri" w:eastAsia="Calibri" w:cs="Calibri"/>
+          <w:noProof w:val="0"/>
+          <w:sz w:val="22"/>
+          <w:szCs w:val="22"/>
+          <w:lang w:val="en-US"/>
+        </w:rPr>
+        <w:t xml:space="preserve">Pm </w:t>
+      </w:r>
+      <w:r>
+        <w:rPr>
+          <w:rFonts w:ascii="Calibri" w:hAnsi="Calibri" w:eastAsia="Calibri" w:cs="Calibri"/>
+          <w:noProof w:val="0"/>
+          <w:sz w:val="22"/>
+          <w:szCs w:val="22"/>
+          <w:lang w:val="en-US"/>
+        </w:rPr>
+        <w:t>riferita</w:t>
+      </w:r>
+      <w:r>
+        <w:rPr>
+          <w:rFonts w:ascii="Calibri" w:hAnsi="Calibri" w:eastAsia="Calibri" w:cs="Calibri"/>
+          <w:noProof w:val="0"/>
+          <w:sz w:val="22"/>
+          <w:szCs w:val="22"/>
+          <w:lang w:val="en-US"/>
+        </w:rPr>
+        <w:t xml:space="preserve"> a ric</w:t>
+      </w:r>
+    </w:p>
+    <w:p>
+      <w:pPr>
+        <w:pStyle w:val="Normal"/>
+        <w:spacing w:after="0" w:afterAutospacing="off" w:line="240" w:lineRule="auto"/>
+        <w:ind w:left="0"/>
+        <w:rPr>
+          <w:rFonts w:ascii="Calibri" w:hAnsi="Calibri" w:eastAsia="Calibri" w:cs="Calibri"/>
+          <w:noProof w:val="0"/>
+          <w:sz w:val="22"/>
+          <w:szCs w:val="22"/>
+          <w:lang w:val="en-US"/>
+        </w:rPr>
+      </w:pPr>
+    </w:p>
+    <w:p>
+      <w:pPr>
+        <w:pStyle w:val="Normal"/>
+        <w:spacing w:after="0" w:afterAutospacing="off" w:line="240" w:lineRule="auto"/>
+        <w:ind w:left="0"/>
+        <w:rPr>
+          <w:rFonts w:ascii="Calibri" w:hAnsi="Calibri" w:eastAsia="Calibri" w:cs="Calibri"/>
+          <w:noProof w:val="0"/>
+          <w:sz w:val="22"/>
+          <w:szCs w:val="22"/>
+          <w:lang w:val="en-US"/>
+        </w:rPr>
+      </w:pPr>
+    </w:p>
+    <w:p>
+      <w:pPr>
+        <w:pStyle w:val="Normal"/>
+        <w:spacing w:after="0" w:afterAutospacing="off" w:line="240" w:lineRule="auto"/>
+        <w:ind w:left="0"/>
+        <w:rPr>
+          <w:rFonts w:ascii="Calibri" w:hAnsi="Calibri" w:eastAsia="Calibri" w:cs="Calibri"/>
+          <w:noProof w:val="0"/>
+          <w:sz w:val="22"/>
+          <w:szCs w:val="22"/>
+          <w:lang w:val="en-US"/>
+        </w:rPr>
+      </w:pPr>
+    </w:p>
+    <w:p>
+      <w:pPr>
+        <w:pStyle w:val="Normal"/>
+        <w:spacing w:after="0" w:afterAutospacing="off" w:line="240" w:lineRule="auto"/>
+        <w:ind w:left="0"/>
+        <w:rPr>
+          <w:rFonts w:ascii="Calibri" w:hAnsi="Calibri" w:eastAsia="Calibri" w:cs="Calibri"/>
+          <w:noProof w:val="0"/>
+          <w:sz w:val="22"/>
+          <w:szCs w:val="22"/>
+          <w:lang w:val="en-US"/>
+        </w:rPr>
+      </w:pPr>
+    </w:p>
+    <w:p>
+      <w:pPr>
+        <w:pStyle w:val="Normal"/>
+        <w:spacing w:after="0" w:afterAutospacing="off" w:line="240" w:lineRule="auto"/>
+        <w:ind w:left="0"/>
+        <w:rPr>
+          <w:rFonts w:ascii="Calibri" w:hAnsi="Calibri" w:eastAsia="Calibri" w:cs="Calibri"/>
+          <w:noProof w:val="0"/>
+          <w:sz w:val="22"/>
+          <w:szCs w:val="22"/>
+          <w:lang w:val="en-US"/>
+        </w:rPr>
+      </w:pPr>
+      <w:r>
+        <w:rPr>
+          <w:rFonts w:ascii="Calibri" w:hAnsi="Calibri" w:eastAsia="Calibri" w:cs="Calibri"/>
+          <w:noProof w:val="0"/>
+          <w:sz w:val="22"/>
+          <w:szCs w:val="22"/>
+          <w:lang w:val="en-US"/>
+        </w:rPr>
+        <w:t>Passo 6</w:t>
+      </w:r>
     </w:p>
     <w:p>
       <w:pPr>
@@ -4156,6 +7114,1211 @@
 
 <file path=word/numbering.xml><?xml version="1.0" encoding="utf-8"?>
 <w:numbering xmlns:w="http://schemas.openxmlformats.org/wordprocessingml/2006/main">
+  <w:abstractNum xmlns:w="http://schemas.openxmlformats.org/wordprocessingml/2006/main" w:abstractNumId="26">
+    <w:nsid w:val="633f710b"/>
+    <w:multiLevelType xmlns:w="http://schemas.openxmlformats.org/wordprocessingml/2006/main" w:val="hybridMultilevel"/>
+    <w:lvl xmlns:w="http://schemas.openxmlformats.org/wordprocessingml/2006/main" w:ilvl="0">
+      <w:start w:val="1"/>
+      <w:numFmt w:val="bullet"/>
+      <w:lvlText w:val=""/>
+      <w:lvlJc w:val="left"/>
+      <w:pPr>
+        <w:ind w:left="720" w:hanging="360"/>
+      </w:pPr>
+      <w:rPr>
+        <w:rFonts w:hint="default" w:ascii="Symbol" w:hAnsi="Symbol"/>
+      </w:rPr>
+    </w:lvl>
+    <w:lvl xmlns:w="http://schemas.openxmlformats.org/wordprocessingml/2006/main" w:ilvl="1">
+      <w:start w:val="1"/>
+      <w:numFmt w:val="bullet"/>
+      <w:lvlText w:val="o"/>
+      <w:lvlJc w:val="left"/>
+      <w:pPr>
+        <w:ind w:left="1440" w:hanging="360"/>
+      </w:pPr>
+      <w:rPr>
+        <w:rFonts w:hint="default" w:ascii="Courier New" w:hAnsi="Courier New"/>
+      </w:rPr>
+    </w:lvl>
+    <w:lvl xmlns:w="http://schemas.openxmlformats.org/wordprocessingml/2006/main" w:ilvl="2">
+      <w:start w:val="1"/>
+      <w:numFmt w:val="bullet"/>
+      <w:lvlText w:val=""/>
+      <w:lvlJc w:val="left"/>
+      <w:pPr>
+        <w:ind w:left="2160" w:hanging="360"/>
+      </w:pPr>
+      <w:rPr>
+        <w:rFonts w:hint="default" w:ascii="Wingdings" w:hAnsi="Wingdings"/>
+      </w:rPr>
+    </w:lvl>
+    <w:lvl xmlns:w="http://schemas.openxmlformats.org/wordprocessingml/2006/main" w:ilvl="3">
+      <w:start w:val="1"/>
+      <w:numFmt w:val="bullet"/>
+      <w:lvlText w:val=""/>
+      <w:lvlJc w:val="left"/>
+      <w:pPr>
+        <w:ind w:left="2880" w:hanging="360"/>
+      </w:pPr>
+      <w:rPr>
+        <w:rFonts w:hint="default" w:ascii="Symbol" w:hAnsi="Symbol"/>
+      </w:rPr>
+    </w:lvl>
+    <w:lvl xmlns:w="http://schemas.openxmlformats.org/wordprocessingml/2006/main" w:ilvl="4">
+      <w:start w:val="1"/>
+      <w:numFmt w:val="bullet"/>
+      <w:lvlText w:val="o"/>
+      <w:lvlJc w:val="left"/>
+      <w:pPr>
+        <w:ind w:left="3600" w:hanging="360"/>
+      </w:pPr>
+      <w:rPr>
+        <w:rFonts w:hint="default" w:ascii="Courier New" w:hAnsi="Courier New"/>
+      </w:rPr>
+    </w:lvl>
+    <w:lvl xmlns:w="http://schemas.openxmlformats.org/wordprocessingml/2006/main" w:ilvl="5">
+      <w:start w:val="1"/>
+      <w:numFmt w:val="bullet"/>
+      <w:lvlText w:val=""/>
+      <w:lvlJc w:val="left"/>
+      <w:pPr>
+        <w:ind w:left="4320" w:hanging="360"/>
+      </w:pPr>
+      <w:rPr>
+        <w:rFonts w:hint="default" w:ascii="Wingdings" w:hAnsi="Wingdings"/>
+      </w:rPr>
+    </w:lvl>
+    <w:lvl xmlns:w="http://schemas.openxmlformats.org/wordprocessingml/2006/main" w:ilvl="6">
+      <w:start w:val="1"/>
+      <w:numFmt w:val="bullet"/>
+      <w:lvlText w:val=""/>
+      <w:lvlJc w:val="left"/>
+      <w:pPr>
+        <w:ind w:left="5040" w:hanging="360"/>
+      </w:pPr>
+      <w:rPr>
+        <w:rFonts w:hint="default" w:ascii="Symbol" w:hAnsi="Symbol"/>
+      </w:rPr>
+    </w:lvl>
+    <w:lvl xmlns:w="http://schemas.openxmlformats.org/wordprocessingml/2006/main" w:ilvl="7">
+      <w:start w:val="1"/>
+      <w:numFmt w:val="bullet"/>
+      <w:lvlText w:val="o"/>
+      <w:lvlJc w:val="left"/>
+      <w:pPr>
+        <w:ind w:left="5760" w:hanging="360"/>
+      </w:pPr>
+      <w:rPr>
+        <w:rFonts w:hint="default" w:ascii="Courier New" w:hAnsi="Courier New"/>
+      </w:rPr>
+    </w:lvl>
+    <w:lvl xmlns:w="http://schemas.openxmlformats.org/wordprocessingml/2006/main" w:ilvl="8">
+      <w:start w:val="1"/>
+      <w:numFmt w:val="bullet"/>
+      <w:lvlText w:val=""/>
+      <w:lvlJc w:val="left"/>
+      <w:pPr>
+        <w:ind w:left="6480" w:hanging="360"/>
+      </w:pPr>
+      <w:rPr>
+        <w:rFonts w:hint="default" w:ascii="Wingdings" w:hAnsi="Wingdings"/>
+      </w:rPr>
+    </w:lvl>
+  </w:abstractNum>
+  <w:abstractNum xmlns:w="http://schemas.openxmlformats.org/wordprocessingml/2006/main" w:abstractNumId="25">
+    <w:nsid w:val="1dfa6843"/>
+    <w:multiLevelType xmlns:w="http://schemas.openxmlformats.org/wordprocessingml/2006/main" w:val="hybridMultilevel"/>
+    <w:lvl xmlns:w="http://schemas.openxmlformats.org/wordprocessingml/2006/main" w:ilvl="0">
+      <w:start w:val="1"/>
+      <w:numFmt w:val="bullet"/>
+      <w:lvlText w:val=""/>
+      <w:lvlJc w:val="left"/>
+      <w:pPr>
+        <w:ind w:left="720" w:hanging="360"/>
+      </w:pPr>
+      <w:rPr>
+        <w:rFonts w:hint="default" w:ascii="Symbol" w:hAnsi="Symbol"/>
+      </w:rPr>
+    </w:lvl>
+    <w:lvl xmlns:w="http://schemas.openxmlformats.org/wordprocessingml/2006/main" w:ilvl="1">
+      <w:start w:val="1"/>
+      <w:numFmt w:val="bullet"/>
+      <w:lvlText w:val="o"/>
+      <w:lvlJc w:val="left"/>
+      <w:pPr>
+        <w:ind w:left="1440" w:hanging="360"/>
+      </w:pPr>
+      <w:rPr>
+        <w:rFonts w:hint="default" w:ascii="Courier New" w:hAnsi="Courier New"/>
+      </w:rPr>
+    </w:lvl>
+    <w:lvl xmlns:w="http://schemas.openxmlformats.org/wordprocessingml/2006/main" w:ilvl="2">
+      <w:start w:val="1"/>
+      <w:numFmt w:val="bullet"/>
+      <w:lvlText w:val=""/>
+      <w:lvlJc w:val="left"/>
+      <w:pPr>
+        <w:ind w:left="2160" w:hanging="360"/>
+      </w:pPr>
+      <w:rPr>
+        <w:rFonts w:hint="default" w:ascii="Wingdings" w:hAnsi="Wingdings"/>
+      </w:rPr>
+    </w:lvl>
+    <w:lvl xmlns:w="http://schemas.openxmlformats.org/wordprocessingml/2006/main" w:ilvl="3">
+      <w:start w:val="1"/>
+      <w:numFmt w:val="bullet"/>
+      <w:lvlText w:val=""/>
+      <w:lvlJc w:val="left"/>
+      <w:pPr>
+        <w:ind w:left="2880" w:hanging="360"/>
+      </w:pPr>
+      <w:rPr>
+        <w:rFonts w:hint="default" w:ascii="Symbol" w:hAnsi="Symbol"/>
+      </w:rPr>
+    </w:lvl>
+    <w:lvl xmlns:w="http://schemas.openxmlformats.org/wordprocessingml/2006/main" w:ilvl="4">
+      <w:start w:val="1"/>
+      <w:numFmt w:val="bullet"/>
+      <w:lvlText w:val="o"/>
+      <w:lvlJc w:val="left"/>
+      <w:pPr>
+        <w:ind w:left="3600" w:hanging="360"/>
+      </w:pPr>
+      <w:rPr>
+        <w:rFonts w:hint="default" w:ascii="Courier New" w:hAnsi="Courier New"/>
+      </w:rPr>
+    </w:lvl>
+    <w:lvl xmlns:w="http://schemas.openxmlformats.org/wordprocessingml/2006/main" w:ilvl="5">
+      <w:start w:val="1"/>
+      <w:numFmt w:val="bullet"/>
+      <w:lvlText w:val=""/>
+      <w:lvlJc w:val="left"/>
+      <w:pPr>
+        <w:ind w:left="4320" w:hanging="360"/>
+      </w:pPr>
+      <w:rPr>
+        <w:rFonts w:hint="default" w:ascii="Wingdings" w:hAnsi="Wingdings"/>
+      </w:rPr>
+    </w:lvl>
+    <w:lvl xmlns:w="http://schemas.openxmlformats.org/wordprocessingml/2006/main" w:ilvl="6">
+      <w:start w:val="1"/>
+      <w:numFmt w:val="bullet"/>
+      <w:lvlText w:val=""/>
+      <w:lvlJc w:val="left"/>
+      <w:pPr>
+        <w:ind w:left="5040" w:hanging="360"/>
+      </w:pPr>
+      <w:rPr>
+        <w:rFonts w:hint="default" w:ascii="Symbol" w:hAnsi="Symbol"/>
+      </w:rPr>
+    </w:lvl>
+    <w:lvl xmlns:w="http://schemas.openxmlformats.org/wordprocessingml/2006/main" w:ilvl="7">
+      <w:start w:val="1"/>
+      <w:numFmt w:val="bullet"/>
+      <w:lvlText w:val="o"/>
+      <w:lvlJc w:val="left"/>
+      <w:pPr>
+        <w:ind w:left="5760" w:hanging="360"/>
+      </w:pPr>
+      <w:rPr>
+        <w:rFonts w:hint="default" w:ascii="Courier New" w:hAnsi="Courier New"/>
+      </w:rPr>
+    </w:lvl>
+    <w:lvl xmlns:w="http://schemas.openxmlformats.org/wordprocessingml/2006/main" w:ilvl="8">
+      <w:start w:val="1"/>
+      <w:numFmt w:val="bullet"/>
+      <w:lvlText w:val=""/>
+      <w:lvlJc w:val="left"/>
+      <w:pPr>
+        <w:ind w:left="6480" w:hanging="360"/>
+      </w:pPr>
+      <w:rPr>
+        <w:rFonts w:hint="default" w:ascii="Wingdings" w:hAnsi="Wingdings"/>
+      </w:rPr>
+    </w:lvl>
+  </w:abstractNum>
+  <w:abstractNum xmlns:w="http://schemas.openxmlformats.org/wordprocessingml/2006/main" w:abstractNumId="24">
+    <w:nsid w:val="730ee5d8"/>
+    <w:multiLevelType xmlns:w="http://schemas.openxmlformats.org/wordprocessingml/2006/main" w:val="hybridMultilevel"/>
+    <w:lvl xmlns:w="http://schemas.openxmlformats.org/wordprocessingml/2006/main" w:ilvl="0">
+      <w:start w:val="1"/>
+      <w:numFmt w:val="bullet"/>
+      <w:lvlText w:val=""/>
+      <w:lvlJc w:val="left"/>
+      <w:pPr>
+        <w:ind w:left="720" w:hanging="360"/>
+      </w:pPr>
+      <w:rPr>
+        <w:rFonts w:hint="default" w:ascii="Symbol" w:hAnsi="Symbol"/>
+      </w:rPr>
+    </w:lvl>
+    <w:lvl xmlns:w="http://schemas.openxmlformats.org/wordprocessingml/2006/main" w:ilvl="1">
+      <w:start w:val="1"/>
+      <w:numFmt w:val="bullet"/>
+      <w:lvlText w:val="o"/>
+      <w:lvlJc w:val="left"/>
+      <w:pPr>
+        <w:ind w:left="1440" w:hanging="360"/>
+      </w:pPr>
+      <w:rPr>
+        <w:rFonts w:hint="default" w:ascii="Courier New" w:hAnsi="Courier New"/>
+      </w:rPr>
+    </w:lvl>
+    <w:lvl xmlns:w="http://schemas.openxmlformats.org/wordprocessingml/2006/main" w:ilvl="2">
+      <w:start w:val="1"/>
+      <w:numFmt w:val="bullet"/>
+      <w:lvlText w:val=""/>
+      <w:lvlJc w:val="left"/>
+      <w:pPr>
+        <w:ind w:left="2160" w:hanging="360"/>
+      </w:pPr>
+      <w:rPr>
+        <w:rFonts w:hint="default" w:ascii="Wingdings" w:hAnsi="Wingdings"/>
+      </w:rPr>
+    </w:lvl>
+    <w:lvl xmlns:w="http://schemas.openxmlformats.org/wordprocessingml/2006/main" w:ilvl="3">
+      <w:start w:val="1"/>
+      <w:numFmt w:val="bullet"/>
+      <w:lvlText w:val=""/>
+      <w:lvlJc w:val="left"/>
+      <w:pPr>
+        <w:ind w:left="2880" w:hanging="360"/>
+      </w:pPr>
+      <w:rPr>
+        <w:rFonts w:hint="default" w:ascii="Symbol" w:hAnsi="Symbol"/>
+      </w:rPr>
+    </w:lvl>
+    <w:lvl xmlns:w="http://schemas.openxmlformats.org/wordprocessingml/2006/main" w:ilvl="4">
+      <w:start w:val="1"/>
+      <w:numFmt w:val="bullet"/>
+      <w:lvlText w:val="o"/>
+      <w:lvlJc w:val="left"/>
+      <w:pPr>
+        <w:ind w:left="3600" w:hanging="360"/>
+      </w:pPr>
+      <w:rPr>
+        <w:rFonts w:hint="default" w:ascii="Courier New" w:hAnsi="Courier New"/>
+      </w:rPr>
+    </w:lvl>
+    <w:lvl xmlns:w="http://schemas.openxmlformats.org/wordprocessingml/2006/main" w:ilvl="5">
+      <w:start w:val="1"/>
+      <w:numFmt w:val="bullet"/>
+      <w:lvlText w:val=""/>
+      <w:lvlJc w:val="left"/>
+      <w:pPr>
+        <w:ind w:left="4320" w:hanging="360"/>
+      </w:pPr>
+      <w:rPr>
+        <w:rFonts w:hint="default" w:ascii="Wingdings" w:hAnsi="Wingdings"/>
+      </w:rPr>
+    </w:lvl>
+    <w:lvl xmlns:w="http://schemas.openxmlformats.org/wordprocessingml/2006/main" w:ilvl="6">
+      <w:start w:val="1"/>
+      <w:numFmt w:val="bullet"/>
+      <w:lvlText w:val=""/>
+      <w:lvlJc w:val="left"/>
+      <w:pPr>
+        <w:ind w:left="5040" w:hanging="360"/>
+      </w:pPr>
+      <w:rPr>
+        <w:rFonts w:hint="default" w:ascii="Symbol" w:hAnsi="Symbol"/>
+      </w:rPr>
+    </w:lvl>
+    <w:lvl xmlns:w="http://schemas.openxmlformats.org/wordprocessingml/2006/main" w:ilvl="7">
+      <w:start w:val="1"/>
+      <w:numFmt w:val="bullet"/>
+      <w:lvlText w:val="o"/>
+      <w:lvlJc w:val="left"/>
+      <w:pPr>
+        <w:ind w:left="5760" w:hanging="360"/>
+      </w:pPr>
+      <w:rPr>
+        <w:rFonts w:hint="default" w:ascii="Courier New" w:hAnsi="Courier New"/>
+      </w:rPr>
+    </w:lvl>
+    <w:lvl xmlns:w="http://schemas.openxmlformats.org/wordprocessingml/2006/main" w:ilvl="8">
+      <w:start w:val="1"/>
+      <w:numFmt w:val="bullet"/>
+      <w:lvlText w:val=""/>
+      <w:lvlJc w:val="left"/>
+      <w:pPr>
+        <w:ind w:left="6480" w:hanging="360"/>
+      </w:pPr>
+      <w:rPr>
+        <w:rFonts w:hint="default" w:ascii="Wingdings" w:hAnsi="Wingdings"/>
+      </w:rPr>
+    </w:lvl>
+  </w:abstractNum>
+  <w:abstractNum xmlns:w="http://schemas.openxmlformats.org/wordprocessingml/2006/main" w:abstractNumId="23">
+    <w:nsid w:val="3441b9ee"/>
+    <w:multiLevelType xmlns:w="http://schemas.openxmlformats.org/wordprocessingml/2006/main" w:val="hybridMultilevel"/>
+    <w:lvl xmlns:w="http://schemas.openxmlformats.org/wordprocessingml/2006/main" w:ilvl="0">
+      <w:start w:val="1"/>
+      <w:numFmt w:val="bullet"/>
+      <w:lvlText w:val=""/>
+      <w:lvlJc w:val="left"/>
+      <w:pPr>
+        <w:ind w:left="720" w:hanging="360"/>
+      </w:pPr>
+      <w:rPr>
+        <w:rFonts w:hint="default" w:ascii="Symbol" w:hAnsi="Symbol"/>
+      </w:rPr>
+    </w:lvl>
+    <w:lvl xmlns:w="http://schemas.openxmlformats.org/wordprocessingml/2006/main" w:ilvl="1">
+      <w:start w:val="1"/>
+      <w:numFmt w:val="bullet"/>
+      <w:lvlText w:val="o"/>
+      <w:lvlJc w:val="left"/>
+      <w:pPr>
+        <w:ind w:left="1440" w:hanging="360"/>
+      </w:pPr>
+      <w:rPr>
+        <w:rFonts w:hint="default" w:ascii="Courier New" w:hAnsi="Courier New"/>
+      </w:rPr>
+    </w:lvl>
+    <w:lvl xmlns:w="http://schemas.openxmlformats.org/wordprocessingml/2006/main" w:ilvl="2">
+      <w:start w:val="1"/>
+      <w:numFmt w:val="bullet"/>
+      <w:lvlText w:val=""/>
+      <w:lvlJc w:val="left"/>
+      <w:pPr>
+        <w:ind w:left="2160" w:hanging="360"/>
+      </w:pPr>
+      <w:rPr>
+        <w:rFonts w:hint="default" w:ascii="Wingdings" w:hAnsi="Wingdings"/>
+      </w:rPr>
+    </w:lvl>
+    <w:lvl xmlns:w="http://schemas.openxmlformats.org/wordprocessingml/2006/main" w:ilvl="3">
+      <w:start w:val="1"/>
+      <w:numFmt w:val="bullet"/>
+      <w:lvlText w:val=""/>
+      <w:lvlJc w:val="left"/>
+      <w:pPr>
+        <w:ind w:left="2880" w:hanging="360"/>
+      </w:pPr>
+      <w:rPr>
+        <w:rFonts w:hint="default" w:ascii="Symbol" w:hAnsi="Symbol"/>
+      </w:rPr>
+    </w:lvl>
+    <w:lvl xmlns:w="http://schemas.openxmlformats.org/wordprocessingml/2006/main" w:ilvl="4">
+      <w:start w:val="1"/>
+      <w:numFmt w:val="bullet"/>
+      <w:lvlText w:val="o"/>
+      <w:lvlJc w:val="left"/>
+      <w:pPr>
+        <w:ind w:left="3600" w:hanging="360"/>
+      </w:pPr>
+      <w:rPr>
+        <w:rFonts w:hint="default" w:ascii="Courier New" w:hAnsi="Courier New"/>
+      </w:rPr>
+    </w:lvl>
+    <w:lvl xmlns:w="http://schemas.openxmlformats.org/wordprocessingml/2006/main" w:ilvl="5">
+      <w:start w:val="1"/>
+      <w:numFmt w:val="bullet"/>
+      <w:lvlText w:val=""/>
+      <w:lvlJc w:val="left"/>
+      <w:pPr>
+        <w:ind w:left="4320" w:hanging="360"/>
+      </w:pPr>
+      <w:rPr>
+        <w:rFonts w:hint="default" w:ascii="Wingdings" w:hAnsi="Wingdings"/>
+      </w:rPr>
+    </w:lvl>
+    <w:lvl xmlns:w="http://schemas.openxmlformats.org/wordprocessingml/2006/main" w:ilvl="6">
+      <w:start w:val="1"/>
+      <w:numFmt w:val="bullet"/>
+      <w:lvlText w:val=""/>
+      <w:lvlJc w:val="left"/>
+      <w:pPr>
+        <w:ind w:left="5040" w:hanging="360"/>
+      </w:pPr>
+      <w:rPr>
+        <w:rFonts w:hint="default" w:ascii="Symbol" w:hAnsi="Symbol"/>
+      </w:rPr>
+    </w:lvl>
+    <w:lvl xmlns:w="http://schemas.openxmlformats.org/wordprocessingml/2006/main" w:ilvl="7">
+      <w:start w:val="1"/>
+      <w:numFmt w:val="bullet"/>
+      <w:lvlText w:val="o"/>
+      <w:lvlJc w:val="left"/>
+      <w:pPr>
+        <w:ind w:left="5760" w:hanging="360"/>
+      </w:pPr>
+      <w:rPr>
+        <w:rFonts w:hint="default" w:ascii="Courier New" w:hAnsi="Courier New"/>
+      </w:rPr>
+    </w:lvl>
+    <w:lvl xmlns:w="http://schemas.openxmlformats.org/wordprocessingml/2006/main" w:ilvl="8">
+      <w:start w:val="1"/>
+      <w:numFmt w:val="bullet"/>
+      <w:lvlText w:val=""/>
+      <w:lvlJc w:val="left"/>
+      <w:pPr>
+        <w:ind w:left="6480" w:hanging="360"/>
+      </w:pPr>
+      <w:rPr>
+        <w:rFonts w:hint="default" w:ascii="Wingdings" w:hAnsi="Wingdings"/>
+      </w:rPr>
+    </w:lvl>
+  </w:abstractNum>
+  <w:abstractNum xmlns:w="http://schemas.openxmlformats.org/wordprocessingml/2006/main" w:abstractNumId="22">
+    <w:nsid w:val="eb82891"/>
+    <w:multiLevelType xmlns:w="http://schemas.openxmlformats.org/wordprocessingml/2006/main" w:val="hybridMultilevel"/>
+    <w:lvl xmlns:w="http://schemas.openxmlformats.org/wordprocessingml/2006/main" w:ilvl="0">
+      <w:start w:val="1"/>
+      <w:numFmt w:val="bullet"/>
+      <w:lvlText w:val=""/>
+      <w:lvlJc w:val="left"/>
+      <w:pPr>
+        <w:ind w:left="720" w:hanging="360"/>
+      </w:pPr>
+      <w:rPr>
+        <w:rFonts w:hint="default" w:ascii="Symbol" w:hAnsi="Symbol"/>
+      </w:rPr>
+    </w:lvl>
+    <w:lvl xmlns:w="http://schemas.openxmlformats.org/wordprocessingml/2006/main" w:ilvl="1">
+      <w:start w:val="1"/>
+      <w:numFmt w:val="bullet"/>
+      <w:lvlText w:val="o"/>
+      <w:lvlJc w:val="left"/>
+      <w:pPr>
+        <w:ind w:left="1440" w:hanging="360"/>
+      </w:pPr>
+      <w:rPr>
+        <w:rFonts w:hint="default" w:ascii="Courier New" w:hAnsi="Courier New"/>
+      </w:rPr>
+    </w:lvl>
+    <w:lvl xmlns:w="http://schemas.openxmlformats.org/wordprocessingml/2006/main" w:ilvl="2">
+      <w:start w:val="1"/>
+      <w:numFmt w:val="bullet"/>
+      <w:lvlText w:val=""/>
+      <w:lvlJc w:val="left"/>
+      <w:pPr>
+        <w:ind w:left="2160" w:hanging="360"/>
+      </w:pPr>
+      <w:rPr>
+        <w:rFonts w:hint="default" w:ascii="Wingdings" w:hAnsi="Wingdings"/>
+      </w:rPr>
+    </w:lvl>
+    <w:lvl xmlns:w="http://schemas.openxmlformats.org/wordprocessingml/2006/main" w:ilvl="3">
+      <w:start w:val="1"/>
+      <w:numFmt w:val="bullet"/>
+      <w:lvlText w:val=""/>
+      <w:lvlJc w:val="left"/>
+      <w:pPr>
+        <w:ind w:left="2880" w:hanging="360"/>
+      </w:pPr>
+      <w:rPr>
+        <w:rFonts w:hint="default" w:ascii="Symbol" w:hAnsi="Symbol"/>
+      </w:rPr>
+    </w:lvl>
+    <w:lvl xmlns:w="http://schemas.openxmlformats.org/wordprocessingml/2006/main" w:ilvl="4">
+      <w:start w:val="1"/>
+      <w:numFmt w:val="bullet"/>
+      <w:lvlText w:val="o"/>
+      <w:lvlJc w:val="left"/>
+      <w:pPr>
+        <w:ind w:left="3600" w:hanging="360"/>
+      </w:pPr>
+      <w:rPr>
+        <w:rFonts w:hint="default" w:ascii="Courier New" w:hAnsi="Courier New"/>
+      </w:rPr>
+    </w:lvl>
+    <w:lvl xmlns:w="http://schemas.openxmlformats.org/wordprocessingml/2006/main" w:ilvl="5">
+      <w:start w:val="1"/>
+      <w:numFmt w:val="bullet"/>
+      <w:lvlText w:val=""/>
+      <w:lvlJc w:val="left"/>
+      <w:pPr>
+        <w:ind w:left="4320" w:hanging="360"/>
+      </w:pPr>
+      <w:rPr>
+        <w:rFonts w:hint="default" w:ascii="Wingdings" w:hAnsi="Wingdings"/>
+      </w:rPr>
+    </w:lvl>
+    <w:lvl xmlns:w="http://schemas.openxmlformats.org/wordprocessingml/2006/main" w:ilvl="6">
+      <w:start w:val="1"/>
+      <w:numFmt w:val="bullet"/>
+      <w:lvlText w:val=""/>
+      <w:lvlJc w:val="left"/>
+      <w:pPr>
+        <w:ind w:left="5040" w:hanging="360"/>
+      </w:pPr>
+      <w:rPr>
+        <w:rFonts w:hint="default" w:ascii="Symbol" w:hAnsi="Symbol"/>
+      </w:rPr>
+    </w:lvl>
+    <w:lvl xmlns:w="http://schemas.openxmlformats.org/wordprocessingml/2006/main" w:ilvl="7">
+      <w:start w:val="1"/>
+      <w:numFmt w:val="bullet"/>
+      <w:lvlText w:val="o"/>
+      <w:lvlJc w:val="left"/>
+      <w:pPr>
+        <w:ind w:left="5760" w:hanging="360"/>
+      </w:pPr>
+      <w:rPr>
+        <w:rFonts w:hint="default" w:ascii="Courier New" w:hAnsi="Courier New"/>
+      </w:rPr>
+    </w:lvl>
+    <w:lvl xmlns:w="http://schemas.openxmlformats.org/wordprocessingml/2006/main" w:ilvl="8">
+      <w:start w:val="1"/>
+      <w:numFmt w:val="bullet"/>
+      <w:lvlText w:val=""/>
+      <w:lvlJc w:val="left"/>
+      <w:pPr>
+        <w:ind w:left="6480" w:hanging="360"/>
+      </w:pPr>
+      <w:rPr>
+        <w:rFonts w:hint="default" w:ascii="Wingdings" w:hAnsi="Wingdings"/>
+      </w:rPr>
+    </w:lvl>
+  </w:abstractNum>
+  <w:abstractNum xmlns:w="http://schemas.openxmlformats.org/wordprocessingml/2006/main" w:abstractNumId="21">
+    <w:nsid w:val="555cdf1b"/>
+    <w:multiLevelType xmlns:w="http://schemas.openxmlformats.org/wordprocessingml/2006/main" w:val="hybridMultilevel"/>
+    <w:lvl xmlns:w="http://schemas.openxmlformats.org/wordprocessingml/2006/main" w:ilvl="0">
+      <w:start w:val="1"/>
+      <w:numFmt w:val="bullet"/>
+      <w:lvlText w:val=""/>
+      <w:lvlJc w:val="left"/>
+      <w:pPr>
+        <w:ind w:left="720" w:hanging="360"/>
+      </w:pPr>
+      <w:rPr>
+        <w:rFonts w:hint="default" w:ascii="Symbol" w:hAnsi="Symbol"/>
+      </w:rPr>
+    </w:lvl>
+    <w:lvl xmlns:w="http://schemas.openxmlformats.org/wordprocessingml/2006/main" w:ilvl="1">
+      <w:start w:val="1"/>
+      <w:numFmt w:val="bullet"/>
+      <w:lvlText w:val="o"/>
+      <w:lvlJc w:val="left"/>
+      <w:pPr>
+        <w:ind w:left="1440" w:hanging="360"/>
+      </w:pPr>
+      <w:rPr>
+        <w:rFonts w:hint="default" w:ascii="Courier New" w:hAnsi="Courier New"/>
+      </w:rPr>
+    </w:lvl>
+    <w:lvl xmlns:w="http://schemas.openxmlformats.org/wordprocessingml/2006/main" w:ilvl="2">
+      <w:start w:val="1"/>
+      <w:numFmt w:val="bullet"/>
+      <w:lvlText w:val=""/>
+      <w:lvlJc w:val="left"/>
+      <w:pPr>
+        <w:ind w:left="2160" w:hanging="360"/>
+      </w:pPr>
+      <w:rPr>
+        <w:rFonts w:hint="default" w:ascii="Wingdings" w:hAnsi="Wingdings"/>
+      </w:rPr>
+    </w:lvl>
+    <w:lvl xmlns:w="http://schemas.openxmlformats.org/wordprocessingml/2006/main" w:ilvl="3">
+      <w:start w:val="1"/>
+      <w:numFmt w:val="bullet"/>
+      <w:lvlText w:val=""/>
+      <w:lvlJc w:val="left"/>
+      <w:pPr>
+        <w:ind w:left="2880" w:hanging="360"/>
+      </w:pPr>
+      <w:rPr>
+        <w:rFonts w:hint="default" w:ascii="Symbol" w:hAnsi="Symbol"/>
+      </w:rPr>
+    </w:lvl>
+    <w:lvl xmlns:w="http://schemas.openxmlformats.org/wordprocessingml/2006/main" w:ilvl="4">
+      <w:start w:val="1"/>
+      <w:numFmt w:val="bullet"/>
+      <w:lvlText w:val="o"/>
+      <w:lvlJc w:val="left"/>
+      <w:pPr>
+        <w:ind w:left="3600" w:hanging="360"/>
+      </w:pPr>
+      <w:rPr>
+        <w:rFonts w:hint="default" w:ascii="Courier New" w:hAnsi="Courier New"/>
+      </w:rPr>
+    </w:lvl>
+    <w:lvl xmlns:w="http://schemas.openxmlformats.org/wordprocessingml/2006/main" w:ilvl="5">
+      <w:start w:val="1"/>
+      <w:numFmt w:val="bullet"/>
+      <w:lvlText w:val=""/>
+      <w:lvlJc w:val="left"/>
+      <w:pPr>
+        <w:ind w:left="4320" w:hanging="360"/>
+      </w:pPr>
+      <w:rPr>
+        <w:rFonts w:hint="default" w:ascii="Wingdings" w:hAnsi="Wingdings"/>
+      </w:rPr>
+    </w:lvl>
+    <w:lvl xmlns:w="http://schemas.openxmlformats.org/wordprocessingml/2006/main" w:ilvl="6">
+      <w:start w:val="1"/>
+      <w:numFmt w:val="bullet"/>
+      <w:lvlText w:val=""/>
+      <w:lvlJc w:val="left"/>
+      <w:pPr>
+        <w:ind w:left="5040" w:hanging="360"/>
+      </w:pPr>
+      <w:rPr>
+        <w:rFonts w:hint="default" w:ascii="Symbol" w:hAnsi="Symbol"/>
+      </w:rPr>
+    </w:lvl>
+    <w:lvl xmlns:w="http://schemas.openxmlformats.org/wordprocessingml/2006/main" w:ilvl="7">
+      <w:start w:val="1"/>
+      <w:numFmt w:val="bullet"/>
+      <w:lvlText w:val="o"/>
+      <w:lvlJc w:val="left"/>
+      <w:pPr>
+        <w:ind w:left="5760" w:hanging="360"/>
+      </w:pPr>
+      <w:rPr>
+        <w:rFonts w:hint="default" w:ascii="Courier New" w:hAnsi="Courier New"/>
+      </w:rPr>
+    </w:lvl>
+    <w:lvl xmlns:w="http://schemas.openxmlformats.org/wordprocessingml/2006/main" w:ilvl="8">
+      <w:start w:val="1"/>
+      <w:numFmt w:val="bullet"/>
+      <w:lvlText w:val=""/>
+      <w:lvlJc w:val="left"/>
+      <w:pPr>
+        <w:ind w:left="6480" w:hanging="360"/>
+      </w:pPr>
+      <w:rPr>
+        <w:rFonts w:hint="default" w:ascii="Wingdings" w:hAnsi="Wingdings"/>
+      </w:rPr>
+    </w:lvl>
+  </w:abstractNum>
+  <w:abstractNum xmlns:w="http://schemas.openxmlformats.org/wordprocessingml/2006/main" w:abstractNumId="20">
+    <w:nsid w:val="78757855"/>
+    <w:multiLevelType xmlns:w="http://schemas.openxmlformats.org/wordprocessingml/2006/main" w:val="hybridMultilevel"/>
+    <w:lvl xmlns:w="http://schemas.openxmlformats.org/wordprocessingml/2006/main" w:ilvl="0">
+      <w:start w:val="1"/>
+      <w:numFmt w:val="bullet"/>
+      <w:lvlText w:val=""/>
+      <w:lvlJc w:val="left"/>
+      <w:pPr>
+        <w:ind w:left="720" w:hanging="360"/>
+      </w:pPr>
+      <w:rPr>
+        <w:rFonts w:hint="default" w:ascii="Symbol" w:hAnsi="Symbol"/>
+      </w:rPr>
+    </w:lvl>
+    <w:lvl xmlns:w="http://schemas.openxmlformats.org/wordprocessingml/2006/main" w:ilvl="1">
+      <w:start w:val="1"/>
+      <w:numFmt w:val="bullet"/>
+      <w:lvlText w:val="o"/>
+      <w:lvlJc w:val="left"/>
+      <w:pPr>
+        <w:ind w:left="1440" w:hanging="360"/>
+      </w:pPr>
+      <w:rPr>
+        <w:rFonts w:hint="default" w:ascii="Courier New" w:hAnsi="Courier New"/>
+      </w:rPr>
+    </w:lvl>
+    <w:lvl xmlns:w="http://schemas.openxmlformats.org/wordprocessingml/2006/main" w:ilvl="2">
+      <w:start w:val="1"/>
+      <w:numFmt w:val="bullet"/>
+      <w:lvlText w:val=""/>
+      <w:lvlJc w:val="left"/>
+      <w:pPr>
+        <w:ind w:left="2160" w:hanging="360"/>
+      </w:pPr>
+      <w:rPr>
+        <w:rFonts w:hint="default" w:ascii="Wingdings" w:hAnsi="Wingdings"/>
+      </w:rPr>
+    </w:lvl>
+    <w:lvl xmlns:w="http://schemas.openxmlformats.org/wordprocessingml/2006/main" w:ilvl="3">
+      <w:start w:val="1"/>
+      <w:numFmt w:val="bullet"/>
+      <w:lvlText w:val=""/>
+      <w:lvlJc w:val="left"/>
+      <w:pPr>
+        <w:ind w:left="2880" w:hanging="360"/>
+      </w:pPr>
+      <w:rPr>
+        <w:rFonts w:hint="default" w:ascii="Symbol" w:hAnsi="Symbol"/>
+      </w:rPr>
+    </w:lvl>
+    <w:lvl xmlns:w="http://schemas.openxmlformats.org/wordprocessingml/2006/main" w:ilvl="4">
+      <w:start w:val="1"/>
+      <w:numFmt w:val="bullet"/>
+      <w:lvlText w:val="o"/>
+      <w:lvlJc w:val="left"/>
+      <w:pPr>
+        <w:ind w:left="3600" w:hanging="360"/>
+      </w:pPr>
+      <w:rPr>
+        <w:rFonts w:hint="default" w:ascii="Courier New" w:hAnsi="Courier New"/>
+      </w:rPr>
+    </w:lvl>
+    <w:lvl xmlns:w="http://schemas.openxmlformats.org/wordprocessingml/2006/main" w:ilvl="5">
+      <w:start w:val="1"/>
+      <w:numFmt w:val="bullet"/>
+      <w:lvlText w:val=""/>
+      <w:lvlJc w:val="left"/>
+      <w:pPr>
+        <w:ind w:left="4320" w:hanging="360"/>
+      </w:pPr>
+      <w:rPr>
+        <w:rFonts w:hint="default" w:ascii="Wingdings" w:hAnsi="Wingdings"/>
+      </w:rPr>
+    </w:lvl>
+    <w:lvl xmlns:w="http://schemas.openxmlformats.org/wordprocessingml/2006/main" w:ilvl="6">
+      <w:start w:val="1"/>
+      <w:numFmt w:val="bullet"/>
+      <w:lvlText w:val=""/>
+      <w:lvlJc w:val="left"/>
+      <w:pPr>
+        <w:ind w:left="5040" w:hanging="360"/>
+      </w:pPr>
+      <w:rPr>
+        <w:rFonts w:hint="default" w:ascii="Symbol" w:hAnsi="Symbol"/>
+      </w:rPr>
+    </w:lvl>
+    <w:lvl xmlns:w="http://schemas.openxmlformats.org/wordprocessingml/2006/main" w:ilvl="7">
+      <w:start w:val="1"/>
+      <w:numFmt w:val="bullet"/>
+      <w:lvlText w:val="o"/>
+      <w:lvlJc w:val="left"/>
+      <w:pPr>
+        <w:ind w:left="5760" w:hanging="360"/>
+      </w:pPr>
+      <w:rPr>
+        <w:rFonts w:hint="default" w:ascii="Courier New" w:hAnsi="Courier New"/>
+      </w:rPr>
+    </w:lvl>
+    <w:lvl xmlns:w="http://schemas.openxmlformats.org/wordprocessingml/2006/main" w:ilvl="8">
+      <w:start w:val="1"/>
+      <w:numFmt w:val="bullet"/>
+      <w:lvlText w:val=""/>
+      <w:lvlJc w:val="left"/>
+      <w:pPr>
+        <w:ind w:left="6480" w:hanging="360"/>
+      </w:pPr>
+      <w:rPr>
+        <w:rFonts w:hint="default" w:ascii="Wingdings" w:hAnsi="Wingdings"/>
+      </w:rPr>
+    </w:lvl>
+  </w:abstractNum>
+  <w:abstractNum xmlns:w="http://schemas.openxmlformats.org/wordprocessingml/2006/main" w:abstractNumId="19">
+    <w:nsid w:val="2653f46a"/>
+    <w:multiLevelType xmlns:w="http://schemas.openxmlformats.org/wordprocessingml/2006/main" w:val="hybridMultilevel"/>
+    <w:lvl xmlns:w="http://schemas.openxmlformats.org/wordprocessingml/2006/main" w:ilvl="0">
+      <w:start w:val="1"/>
+      <w:numFmt w:val="bullet"/>
+      <w:lvlText w:val=""/>
+      <w:lvlJc w:val="left"/>
+      <w:pPr>
+        <w:ind w:left="720" w:hanging="360"/>
+      </w:pPr>
+      <w:rPr>
+        <w:rFonts w:hint="default" w:ascii="Symbol" w:hAnsi="Symbol"/>
+      </w:rPr>
+    </w:lvl>
+    <w:lvl xmlns:w="http://schemas.openxmlformats.org/wordprocessingml/2006/main" w:ilvl="1">
+      <w:start w:val="1"/>
+      <w:numFmt w:val="bullet"/>
+      <w:lvlText w:val="o"/>
+      <w:lvlJc w:val="left"/>
+      <w:pPr>
+        <w:ind w:left="1440" w:hanging="360"/>
+      </w:pPr>
+      <w:rPr>
+        <w:rFonts w:hint="default" w:ascii="Courier New" w:hAnsi="Courier New"/>
+      </w:rPr>
+    </w:lvl>
+    <w:lvl xmlns:w="http://schemas.openxmlformats.org/wordprocessingml/2006/main" w:ilvl="2">
+      <w:start w:val="1"/>
+      <w:numFmt w:val="bullet"/>
+      <w:lvlText w:val=""/>
+      <w:lvlJc w:val="left"/>
+      <w:pPr>
+        <w:ind w:left="2160" w:hanging="360"/>
+      </w:pPr>
+      <w:rPr>
+        <w:rFonts w:hint="default" w:ascii="Wingdings" w:hAnsi="Wingdings"/>
+      </w:rPr>
+    </w:lvl>
+    <w:lvl xmlns:w="http://schemas.openxmlformats.org/wordprocessingml/2006/main" w:ilvl="3">
+      <w:start w:val="1"/>
+      <w:numFmt w:val="bullet"/>
+      <w:lvlText w:val=""/>
+      <w:lvlJc w:val="left"/>
+      <w:pPr>
+        <w:ind w:left="2880" w:hanging="360"/>
+      </w:pPr>
+      <w:rPr>
+        <w:rFonts w:hint="default" w:ascii="Symbol" w:hAnsi="Symbol"/>
+      </w:rPr>
+    </w:lvl>
+    <w:lvl xmlns:w="http://schemas.openxmlformats.org/wordprocessingml/2006/main" w:ilvl="4">
+      <w:start w:val="1"/>
+      <w:numFmt w:val="bullet"/>
+      <w:lvlText w:val="o"/>
+      <w:lvlJc w:val="left"/>
+      <w:pPr>
+        <w:ind w:left="3600" w:hanging="360"/>
+      </w:pPr>
+      <w:rPr>
+        <w:rFonts w:hint="default" w:ascii="Courier New" w:hAnsi="Courier New"/>
+      </w:rPr>
+    </w:lvl>
+    <w:lvl xmlns:w="http://schemas.openxmlformats.org/wordprocessingml/2006/main" w:ilvl="5">
+      <w:start w:val="1"/>
+      <w:numFmt w:val="bullet"/>
+      <w:lvlText w:val=""/>
+      <w:lvlJc w:val="left"/>
+      <w:pPr>
+        <w:ind w:left="4320" w:hanging="360"/>
+      </w:pPr>
+      <w:rPr>
+        <w:rFonts w:hint="default" w:ascii="Wingdings" w:hAnsi="Wingdings"/>
+      </w:rPr>
+    </w:lvl>
+    <w:lvl xmlns:w="http://schemas.openxmlformats.org/wordprocessingml/2006/main" w:ilvl="6">
+      <w:start w:val="1"/>
+      <w:numFmt w:val="bullet"/>
+      <w:lvlText w:val=""/>
+      <w:lvlJc w:val="left"/>
+      <w:pPr>
+        <w:ind w:left="5040" w:hanging="360"/>
+      </w:pPr>
+      <w:rPr>
+        <w:rFonts w:hint="default" w:ascii="Symbol" w:hAnsi="Symbol"/>
+      </w:rPr>
+    </w:lvl>
+    <w:lvl xmlns:w="http://schemas.openxmlformats.org/wordprocessingml/2006/main" w:ilvl="7">
+      <w:start w:val="1"/>
+      <w:numFmt w:val="bullet"/>
+      <w:lvlText w:val="o"/>
+      <w:lvlJc w:val="left"/>
+      <w:pPr>
+        <w:ind w:left="5760" w:hanging="360"/>
+      </w:pPr>
+      <w:rPr>
+        <w:rFonts w:hint="default" w:ascii="Courier New" w:hAnsi="Courier New"/>
+      </w:rPr>
+    </w:lvl>
+    <w:lvl xmlns:w="http://schemas.openxmlformats.org/wordprocessingml/2006/main" w:ilvl="8">
+      <w:start w:val="1"/>
+      <w:numFmt w:val="bullet"/>
+      <w:lvlText w:val=""/>
+      <w:lvlJc w:val="left"/>
+      <w:pPr>
+        <w:ind w:left="6480" w:hanging="360"/>
+      </w:pPr>
+      <w:rPr>
+        <w:rFonts w:hint="default" w:ascii="Wingdings" w:hAnsi="Wingdings"/>
+      </w:rPr>
+    </w:lvl>
+  </w:abstractNum>
+  <w:abstractNum xmlns:w="http://schemas.openxmlformats.org/wordprocessingml/2006/main" w:abstractNumId="18">
+    <w:nsid w:val="670d2f2f"/>
+    <w:multiLevelType xmlns:w="http://schemas.openxmlformats.org/wordprocessingml/2006/main" w:val="hybridMultilevel"/>
+    <w:lvl xmlns:w="http://schemas.openxmlformats.org/wordprocessingml/2006/main" w:ilvl="0">
+      <w:start w:val="1"/>
+      <w:numFmt w:val="bullet"/>
+      <w:lvlText w:val=""/>
+      <w:lvlJc w:val="left"/>
+      <w:pPr>
+        <w:ind w:left="720" w:hanging="360"/>
+      </w:pPr>
+      <w:rPr>
+        <w:rFonts w:hint="default" w:ascii="Symbol" w:hAnsi="Symbol"/>
+      </w:rPr>
+    </w:lvl>
+    <w:lvl xmlns:w="http://schemas.openxmlformats.org/wordprocessingml/2006/main" w:ilvl="1">
+      <w:start w:val="1"/>
+      <w:numFmt w:val="bullet"/>
+      <w:lvlText w:val="o"/>
+      <w:lvlJc w:val="left"/>
+      <w:pPr>
+        <w:ind w:left="1440" w:hanging="360"/>
+      </w:pPr>
+      <w:rPr>
+        <w:rFonts w:hint="default" w:ascii="Courier New" w:hAnsi="Courier New"/>
+      </w:rPr>
+    </w:lvl>
+    <w:lvl xmlns:w="http://schemas.openxmlformats.org/wordprocessingml/2006/main" w:ilvl="2">
+      <w:start w:val="1"/>
+      <w:numFmt w:val="bullet"/>
+      <w:lvlText w:val=""/>
+      <w:lvlJc w:val="left"/>
+      <w:pPr>
+        <w:ind w:left="2160" w:hanging="360"/>
+      </w:pPr>
+      <w:rPr>
+        <w:rFonts w:hint="default" w:ascii="Wingdings" w:hAnsi="Wingdings"/>
+      </w:rPr>
+    </w:lvl>
+    <w:lvl xmlns:w="http://schemas.openxmlformats.org/wordprocessingml/2006/main" w:ilvl="3">
+      <w:start w:val="1"/>
+      <w:numFmt w:val="bullet"/>
+      <w:lvlText w:val=""/>
+      <w:lvlJc w:val="left"/>
+      <w:pPr>
+        <w:ind w:left="2880" w:hanging="360"/>
+      </w:pPr>
+      <w:rPr>
+        <w:rFonts w:hint="default" w:ascii="Symbol" w:hAnsi="Symbol"/>
+      </w:rPr>
+    </w:lvl>
+    <w:lvl xmlns:w="http://schemas.openxmlformats.org/wordprocessingml/2006/main" w:ilvl="4">
+      <w:start w:val="1"/>
+      <w:numFmt w:val="bullet"/>
+      <w:lvlText w:val="o"/>
+      <w:lvlJc w:val="left"/>
+      <w:pPr>
+        <w:ind w:left="3600" w:hanging="360"/>
+      </w:pPr>
+      <w:rPr>
+        <w:rFonts w:hint="default" w:ascii="Courier New" w:hAnsi="Courier New"/>
+      </w:rPr>
+    </w:lvl>
+    <w:lvl xmlns:w="http://schemas.openxmlformats.org/wordprocessingml/2006/main" w:ilvl="5">
+      <w:start w:val="1"/>
+      <w:numFmt w:val="bullet"/>
+      <w:lvlText w:val=""/>
+      <w:lvlJc w:val="left"/>
+      <w:pPr>
+        <w:ind w:left="4320" w:hanging="360"/>
+      </w:pPr>
+      <w:rPr>
+        <w:rFonts w:hint="default" w:ascii="Wingdings" w:hAnsi="Wingdings"/>
+      </w:rPr>
+    </w:lvl>
+    <w:lvl xmlns:w="http://schemas.openxmlformats.org/wordprocessingml/2006/main" w:ilvl="6">
+      <w:start w:val="1"/>
+      <w:numFmt w:val="bullet"/>
+      <w:lvlText w:val=""/>
+      <w:lvlJc w:val="left"/>
+      <w:pPr>
+        <w:ind w:left="5040" w:hanging="360"/>
+      </w:pPr>
+      <w:rPr>
+        <w:rFonts w:hint="default" w:ascii="Symbol" w:hAnsi="Symbol"/>
+      </w:rPr>
+    </w:lvl>
+    <w:lvl xmlns:w="http://schemas.openxmlformats.org/wordprocessingml/2006/main" w:ilvl="7">
+      <w:start w:val="1"/>
+      <w:numFmt w:val="bullet"/>
+      <w:lvlText w:val="o"/>
+      <w:lvlJc w:val="left"/>
+      <w:pPr>
+        <w:ind w:left="5760" w:hanging="360"/>
+      </w:pPr>
+      <w:rPr>
+        <w:rFonts w:hint="default" w:ascii="Courier New" w:hAnsi="Courier New"/>
+      </w:rPr>
+    </w:lvl>
+    <w:lvl xmlns:w="http://schemas.openxmlformats.org/wordprocessingml/2006/main" w:ilvl="8">
+      <w:start w:val="1"/>
+      <w:numFmt w:val="bullet"/>
+      <w:lvlText w:val=""/>
+      <w:lvlJc w:val="left"/>
+      <w:pPr>
+        <w:ind w:left="6480" w:hanging="360"/>
+      </w:pPr>
+      <w:rPr>
+        <w:rFonts w:hint="default" w:ascii="Wingdings" w:hAnsi="Wingdings"/>
+      </w:rPr>
+    </w:lvl>
+  </w:abstractNum>
+  <w:abstractNum xmlns:w="http://schemas.openxmlformats.org/wordprocessingml/2006/main" w:abstractNumId="17">
+    <w:nsid w:val="63fe5552"/>
+    <w:multiLevelType xmlns:w="http://schemas.openxmlformats.org/wordprocessingml/2006/main" w:val="hybridMultilevel"/>
+    <w:lvl xmlns:w="http://schemas.openxmlformats.org/wordprocessingml/2006/main" w:ilvl="0">
+      <w:start w:val="1"/>
+      <w:numFmt w:val="bullet"/>
+      <w:lvlText w:val=""/>
+      <w:lvlJc w:val="left"/>
+      <w:pPr>
+        <w:ind w:left="720" w:hanging="360"/>
+      </w:pPr>
+      <w:rPr>
+        <w:rFonts w:hint="default" w:ascii="Symbol" w:hAnsi="Symbol"/>
+      </w:rPr>
+    </w:lvl>
+    <w:lvl xmlns:w="http://schemas.openxmlformats.org/wordprocessingml/2006/main" w:ilvl="1">
+      <w:start w:val="1"/>
+      <w:numFmt w:val="bullet"/>
+      <w:lvlText w:val="o"/>
+      <w:lvlJc w:val="left"/>
+      <w:pPr>
+        <w:ind w:left="1440" w:hanging="360"/>
+      </w:pPr>
+      <w:rPr>
+        <w:rFonts w:hint="default" w:ascii="Courier New" w:hAnsi="Courier New"/>
+      </w:rPr>
+    </w:lvl>
+    <w:lvl xmlns:w="http://schemas.openxmlformats.org/wordprocessingml/2006/main" w:ilvl="2">
+      <w:start w:val="1"/>
+      <w:numFmt w:val="bullet"/>
+      <w:lvlText w:val=""/>
+      <w:lvlJc w:val="left"/>
+      <w:pPr>
+        <w:ind w:left="2160" w:hanging="360"/>
+      </w:pPr>
+      <w:rPr>
+        <w:rFonts w:hint="default" w:ascii="Wingdings" w:hAnsi="Wingdings"/>
+      </w:rPr>
+    </w:lvl>
+    <w:lvl xmlns:w="http://schemas.openxmlformats.org/wordprocessingml/2006/main" w:ilvl="3">
+      <w:start w:val="1"/>
+      <w:numFmt w:val="bullet"/>
+      <w:lvlText w:val=""/>
+      <w:lvlJc w:val="left"/>
+      <w:pPr>
+        <w:ind w:left="2880" w:hanging="360"/>
+      </w:pPr>
+      <w:rPr>
+        <w:rFonts w:hint="default" w:ascii="Symbol" w:hAnsi="Symbol"/>
+      </w:rPr>
+    </w:lvl>
+    <w:lvl xmlns:w="http://schemas.openxmlformats.org/wordprocessingml/2006/main" w:ilvl="4">
+      <w:start w:val="1"/>
+      <w:numFmt w:val="bullet"/>
+      <w:lvlText w:val="o"/>
+      <w:lvlJc w:val="left"/>
+      <w:pPr>
+        <w:ind w:left="3600" w:hanging="360"/>
+      </w:pPr>
+      <w:rPr>
+        <w:rFonts w:hint="default" w:ascii="Courier New" w:hAnsi="Courier New"/>
+      </w:rPr>
+    </w:lvl>
+    <w:lvl xmlns:w="http://schemas.openxmlformats.org/wordprocessingml/2006/main" w:ilvl="5">
+      <w:start w:val="1"/>
+      <w:numFmt w:val="bullet"/>
+      <w:lvlText w:val=""/>
+      <w:lvlJc w:val="left"/>
+      <w:pPr>
+        <w:ind w:left="4320" w:hanging="360"/>
+      </w:pPr>
+      <w:rPr>
+        <w:rFonts w:hint="default" w:ascii="Wingdings" w:hAnsi="Wingdings"/>
+      </w:rPr>
+    </w:lvl>
+    <w:lvl xmlns:w="http://schemas.openxmlformats.org/wordprocessingml/2006/main" w:ilvl="6">
+      <w:start w:val="1"/>
+      <w:numFmt w:val="bullet"/>
+      <w:lvlText w:val=""/>
+      <w:lvlJc w:val="left"/>
+      <w:pPr>
+        <w:ind w:left="5040" w:hanging="360"/>
+      </w:pPr>
+      <w:rPr>
+        <w:rFonts w:hint="default" w:ascii="Symbol" w:hAnsi="Symbol"/>
+      </w:rPr>
+    </w:lvl>
+    <w:lvl xmlns:w="http://schemas.openxmlformats.org/wordprocessingml/2006/main" w:ilvl="7">
+      <w:start w:val="1"/>
+      <w:numFmt w:val="bullet"/>
+      <w:lvlText w:val="o"/>
+      <w:lvlJc w:val="left"/>
+      <w:pPr>
+        <w:ind w:left="5760" w:hanging="360"/>
+      </w:pPr>
+      <w:rPr>
+        <w:rFonts w:hint="default" w:ascii="Courier New" w:hAnsi="Courier New"/>
+      </w:rPr>
+    </w:lvl>
+    <w:lvl xmlns:w="http://schemas.openxmlformats.org/wordprocessingml/2006/main" w:ilvl="8">
+      <w:start w:val="1"/>
+      <w:numFmt w:val="bullet"/>
+      <w:lvlText w:val=""/>
+      <w:lvlJc w:val="left"/>
+      <w:pPr>
+        <w:ind w:left="6480" w:hanging="360"/>
+      </w:pPr>
+      <w:rPr>
+        <w:rFonts w:hint="default" w:ascii="Wingdings" w:hAnsi="Wingdings"/>
+      </w:rPr>
+    </w:lvl>
+  </w:abstractNum>
+  <w:abstractNum xmlns:w="http://schemas.openxmlformats.org/wordprocessingml/2006/main" w:abstractNumId="16">
+    <w:nsid w:val="62b5d25b"/>
+    <w:multiLevelType xmlns:w="http://schemas.openxmlformats.org/wordprocessingml/2006/main" w:val="hybridMultilevel"/>
+    <w:lvl xmlns:w="http://schemas.openxmlformats.org/wordprocessingml/2006/main" w:ilvl="0">
+      <w:start w:val="1"/>
+      <w:numFmt w:val="decimal"/>
+      <w:lvlText w:val="%1."/>
+      <w:lvlJc w:val="left"/>
+      <w:pPr>
+        <w:ind w:left="720" w:hanging="360"/>
+      </w:pPr>
+    </w:lvl>
+    <w:lvl xmlns:w="http://schemas.openxmlformats.org/wordprocessingml/2006/main" w:ilvl="1">
+      <w:start w:val="1"/>
+      <w:numFmt w:val="lowerLetter"/>
+      <w:lvlText w:val="%2."/>
+      <w:lvlJc w:val="left"/>
+      <w:pPr>
+        <w:ind w:left="1440" w:hanging="360"/>
+      </w:pPr>
+    </w:lvl>
+    <w:lvl xmlns:w="http://schemas.openxmlformats.org/wordprocessingml/2006/main" w:ilvl="2">
+      <w:start w:val="1"/>
+      <w:numFmt w:val="lowerRoman"/>
+      <w:lvlText w:val="%3."/>
+      <w:lvlJc w:val="right"/>
+      <w:pPr>
+        <w:ind w:left="2160" w:hanging="180"/>
+      </w:pPr>
+    </w:lvl>
+    <w:lvl xmlns:w="http://schemas.openxmlformats.org/wordprocessingml/2006/main" w:ilvl="3">
+      <w:start w:val="1"/>
+      <w:numFmt w:val="decimal"/>
+      <w:lvlText w:val="%4."/>
+      <w:lvlJc w:val="left"/>
+      <w:pPr>
+        <w:ind w:left="2880" w:hanging="360"/>
+      </w:pPr>
+    </w:lvl>
+    <w:lvl xmlns:w="http://schemas.openxmlformats.org/wordprocessingml/2006/main" w:ilvl="4">
+      <w:start w:val="1"/>
+      <w:numFmt w:val="lowerLetter"/>
+      <w:lvlText w:val="%5."/>
+      <w:lvlJc w:val="left"/>
+      <w:pPr>
+        <w:ind w:left="3600" w:hanging="360"/>
+      </w:pPr>
+    </w:lvl>
+    <w:lvl xmlns:w="http://schemas.openxmlformats.org/wordprocessingml/2006/main" w:ilvl="5">
+      <w:start w:val="1"/>
+      <w:numFmt w:val="lowerRoman"/>
+      <w:lvlText w:val="%6."/>
+      <w:lvlJc w:val="right"/>
+      <w:pPr>
+        <w:ind w:left="4320" w:hanging="180"/>
+      </w:pPr>
+    </w:lvl>
+    <w:lvl xmlns:w="http://schemas.openxmlformats.org/wordprocessingml/2006/main" w:ilvl="6">
+      <w:start w:val="1"/>
+      <w:numFmt w:val="decimal"/>
+      <w:lvlText w:val="%7."/>
+      <w:lvlJc w:val="left"/>
+      <w:pPr>
+        <w:ind w:left="5040" w:hanging="360"/>
+      </w:pPr>
+    </w:lvl>
+    <w:lvl xmlns:w="http://schemas.openxmlformats.org/wordprocessingml/2006/main" w:ilvl="7">
+      <w:start w:val="1"/>
+      <w:numFmt w:val="lowerLetter"/>
+      <w:lvlText w:val="%8."/>
+      <w:lvlJc w:val="left"/>
+      <w:pPr>
+        <w:ind w:left="5760" w:hanging="360"/>
+      </w:pPr>
+    </w:lvl>
+    <w:lvl xmlns:w="http://schemas.openxmlformats.org/wordprocessingml/2006/main" w:ilvl="8">
+      <w:start w:val="1"/>
+      <w:numFmt w:val="lowerRoman"/>
+      <w:lvlText w:val="%9."/>
+      <w:lvlJc w:val="right"/>
+      <w:pPr>
+        <w:ind w:left="6480" w:hanging="180"/>
+      </w:pPr>
+    </w:lvl>
+  </w:abstractNum>
   <w:abstractNum xmlns:w="http://schemas.openxmlformats.org/wordprocessingml/2006/main" w:abstractNumId="15">
     <w:nsid w:val="6c803a10"/>
     <w:multiLevelType xmlns:w="http://schemas.openxmlformats.org/wordprocessingml/2006/main" w:val="hybridMultilevel"/>
@@ -5818,6 +9981,39 @@
       </w:rPr>
     </w:lvl>
   </w:abstractNum>
+  <w:num w:numId="26">
+    <w:abstractNumId w:val="26"/>
+  </w:num>
+  <w:num w:numId="25">
+    <w:abstractNumId w:val="25"/>
+  </w:num>
+  <w:num w:numId="24">
+    <w:abstractNumId w:val="24"/>
+  </w:num>
+  <w:num w:numId="23">
+    <w:abstractNumId w:val="23"/>
+  </w:num>
+  <w:num w:numId="22">
+    <w:abstractNumId w:val="22"/>
+  </w:num>
+  <w:num w:numId="21">
+    <w:abstractNumId w:val="21"/>
+  </w:num>
+  <w:num w:numId="20">
+    <w:abstractNumId w:val="20"/>
+  </w:num>
+  <w:num w:numId="19">
+    <w:abstractNumId w:val="19"/>
+  </w:num>
+  <w:num w:numId="18">
+    <w:abstractNumId w:val="18"/>
+  </w:num>
+  <w:num w:numId="17">
+    <w:abstractNumId w:val="17"/>
+  </w:num>
+  <w:num w:numId="16">
+    <w:abstractNumId w:val="16"/>
+  </w:num>
   <w:num w:numId="15">
     <w:abstractNumId w:val="15"/>
   </w:num>

</xml_diff>